<commit_message>
Fixes on file systems exercises
</commit_message>
<xml_diff>
--- a/Courses/Computer-Modeling-and-IT/Computer-Modeling-and-IT-5-Class/04-File-System/04-File-System-Exercises.docx
+++ b/Courses/Computer-Modeling-and-IT/Computer-Modeling-and-IT-5-Class/04-File-System/04-File-System-Exercises.docx
@@ -1,10 +1,10 @@
 
 <file path=word/document.xml><?xml version="1.0" encoding="utf-8"?>
-<w:document xmlns:wpc="http://schemas.microsoft.com/office/word/2010/wordprocessingCanvas" xmlns:cx="http://schemas.microsoft.com/office/drawing/2014/chartex" xmlns:mc="http://schemas.openxmlformats.org/markup-compatibility/2006" xmlns:o="urn:schemas-microsoft-com:office:office" xmlns:r="http://schemas.openxmlformats.org/officeDocument/2006/relationships" xmlns:m="http://schemas.openxmlformats.org/officeDocument/2006/math" xmlns:v="urn:schemas-microsoft-com:vml" xmlns:wp14="http://schemas.microsoft.com/office/word/2010/wordprocessingDrawing" xmlns:wp="http://schemas.openxmlformats.org/drawingml/2006/wordprocessingDrawing" xmlns:w10="urn:schemas-microsoft-com:office:word" xmlns:w="http://schemas.openxmlformats.org/wordprocessingml/2006/main" xmlns:w14="http://schemas.microsoft.com/office/word/2010/wordml" xmlns:w15="http://schemas.microsoft.com/office/word/2012/wordml" xmlns:w16se="http://schemas.microsoft.com/office/word/2015/wordml/symex" xmlns:wpg="http://schemas.microsoft.com/office/word/2010/wordprocessingGroup" xmlns:wpi="http://schemas.microsoft.com/office/word/2010/wordprocessingInk" xmlns:wne="http://schemas.microsoft.com/office/word/2006/wordml" xmlns:wps="http://schemas.microsoft.com/office/word/2010/wordprocessingShape" mc:Ignorable="w14 w15 w16se wp14">
+<w:document xmlns:wpc="http://schemas.microsoft.com/office/word/2010/wordprocessingCanvas" xmlns:cx="http://schemas.microsoft.com/office/drawing/2014/chartex" xmlns:cx1="http://schemas.microsoft.com/office/drawing/2015/9/8/chartex" xmlns:cx2="http://schemas.microsoft.com/office/drawing/2015/10/21/chartex" xmlns:cx3="http://schemas.microsoft.com/office/drawing/2016/5/9/chartex" xmlns:cx4="http://schemas.microsoft.com/office/drawing/2016/5/10/chartex" xmlns:cx5="http://schemas.microsoft.com/office/drawing/2016/5/11/chartex" xmlns:cx6="http://schemas.microsoft.com/office/drawing/2016/5/12/chartex" xmlns:cx7="http://schemas.microsoft.com/office/drawing/2016/5/13/chartex" xmlns:cx8="http://schemas.microsoft.com/office/drawing/2016/5/14/chartex" xmlns:mc="http://schemas.openxmlformats.org/markup-compatibility/2006" xmlns:aink="http://schemas.microsoft.com/office/drawing/2016/ink" xmlns:am3d="http://schemas.microsoft.com/office/drawing/2017/model3d" xmlns:o="urn:schemas-microsoft-com:office:office" xmlns:oel="http://schemas.microsoft.com/office/2019/extlst" xmlns:r="http://schemas.openxmlformats.org/officeDocument/2006/relationships" xmlns:m="http://schemas.openxmlformats.org/officeDocument/2006/math" xmlns:v="urn:schemas-microsoft-com:vml" xmlns:wp14="http://schemas.microsoft.com/office/word/2010/wordprocessingDrawing" xmlns:wp="http://schemas.openxmlformats.org/drawingml/2006/wordprocessingDrawing" xmlns:w10="urn:schemas-microsoft-com:office:word" xmlns:w="http://schemas.openxmlformats.org/wordprocessingml/2006/main" xmlns:w14="http://schemas.microsoft.com/office/word/2010/wordml" xmlns:w15="http://schemas.microsoft.com/office/word/2012/wordml" xmlns:w16cex="http://schemas.microsoft.com/office/word/2018/wordml/cex" xmlns:w16cid="http://schemas.microsoft.com/office/word/2016/wordml/cid" xmlns:w16="http://schemas.microsoft.com/office/word/2018/wordml" xmlns:w16sdtdh="http://schemas.microsoft.com/office/word/2020/wordml/sdtdatahash" xmlns:w16se="http://schemas.microsoft.com/office/word/2015/wordml/symex" xmlns:wpg="http://schemas.microsoft.com/office/word/2010/wordprocessingGroup" xmlns:wpi="http://schemas.microsoft.com/office/word/2010/wordprocessingInk" xmlns:wne="http://schemas.microsoft.com/office/word/2006/wordml" xmlns:wps="http://schemas.microsoft.com/office/word/2010/wordprocessingShape" mc:Ignorable="w14 w15 w16se w16cid w16 w16cex w16sdtdh wp14">
   <w:body>
     <w:p>
       <w:pPr>
-        <w:pStyle w:val="1"/>
+        <w:pStyle w:val="Heading1"/>
         <w:spacing w:line="240" w:lineRule="auto"/>
         <w:jc w:val="center"/>
         <w:rPr>
@@ -42,7 +42,7 @@
     </w:p>
     <w:p>
       <w:pPr>
-        <w:pStyle w:val="2"/>
+        <w:pStyle w:val="Heading2"/>
         <w:ind w:left="709"/>
         <w:rPr>
           <w:lang w:val="bg-BG"/>
@@ -63,7 +63,7 @@
     </w:p>
     <w:p>
       <w:pPr>
-        <w:ind w:left="993"/>
+        <w:ind w:left="349"/>
         <w:rPr>
           <w:lang w:val="bg-BG"/>
         </w:rPr>
@@ -77,10 +77,10 @@
     </w:p>
     <w:p>
       <w:pPr>
-        <w:pStyle w:val="ac"/>
+        <w:pStyle w:val="ListParagraph"/>
         <w:numPr>
           <w:ilvl w:val="0"/>
-          <w:numId w:val="32"/>
+          <w:numId w:val="35"/>
         </w:numPr>
         <w:rPr>
           <w:lang w:val="bg-BG"/>
@@ -88,35 +88,55 @@
       </w:pPr>
       <w:r>
         <w:rPr>
-          <w:lang w:val="bg-BG"/>
-        </w:rPr>
-        <w:t>Включете подготвена за целта флашпамет към компю</w:t>
-      </w:r>
-      <w:r>
-        <w:rPr>
+          <w:b/>
+          <w:bCs/>
+          <w:lang w:val="bg-BG"/>
+        </w:rPr>
+        <w:t>Включете</w:t>
+      </w:r>
+      <w:r>
+        <w:rPr>
+          <w:lang w:val="bg-BG"/>
+        </w:rPr>
+        <w:t xml:space="preserve"> подготвена за целта </w:t>
+      </w:r>
+      <w:r>
+        <w:rPr>
+          <w:b/>
+          <w:bCs/>
+          <w:lang w:val="bg-BG"/>
+        </w:rPr>
+        <w:t>флашпамет към компю</w:t>
+      </w:r>
+      <w:r>
+        <w:rPr>
+          <w:b/>
+          <w:bCs/>
           <w:lang w:val="bg-BG"/>
         </w:rPr>
         <w:t>т</w:t>
       </w:r>
       <w:r>
         <w:rPr>
-          <w:lang w:val="bg-BG"/>
-        </w:rPr>
-        <w:t>ъра, спазвайки необходимите за целта правила.</w:t>
-      </w:r>
-      <w:r>
-        <w:rPr>
-          <w:lang w:val="bg-BG"/>
-        </w:rPr>
-        <w:t xml:space="preserve"> </w:t>
+          <w:b/>
+          <w:bCs/>
+          <w:lang w:val="bg-BG"/>
+        </w:rPr>
+        <w:t>ъра</w:t>
+      </w:r>
+      <w:r>
+        <w:rPr>
+          <w:lang w:val="bg-BG"/>
+        </w:rPr>
+        <w:t>, спазвайки необходимите за целта правила.</w:t>
       </w:r>
     </w:p>
     <w:p>
       <w:pPr>
-        <w:pStyle w:val="ac"/>
+        <w:pStyle w:val="ListParagraph"/>
         <w:numPr>
           <w:ilvl w:val="0"/>
-          <w:numId w:val="32"/>
+          <w:numId w:val="35"/>
         </w:numPr>
         <w:rPr>
           <w:lang w:val="bg-BG"/>
@@ -161,10 +181,10 @@
     </w:p>
     <w:p>
       <w:pPr>
-        <w:pStyle w:val="ac"/>
+        <w:pStyle w:val="ListParagraph"/>
         <w:numPr>
           <w:ilvl w:val="0"/>
-          <w:numId w:val="32"/>
+          <w:numId w:val="35"/>
         </w:numPr>
         <w:rPr>
           <w:lang w:val="bg-BG"/>
@@ -186,15 +206,32 @@
         <w:rPr>
           <w:lang w:val="bg-BG"/>
         </w:rPr>
-        <w:t>ла има в главната папка (корен)</w:t>
+        <w:t xml:space="preserve">ла има в </w:t>
+      </w:r>
+      <w:r>
+        <w:rPr>
+          <w:b/>
+          <w:bCs/>
+          <w:lang w:val="bg-BG"/>
+        </w:rPr>
+        <w:t>главната папка</w:t>
+      </w:r>
+      <w:r>
+        <w:rPr>
+          <w:lang w:val="bg-BG"/>
+        </w:rPr>
+        <w:t xml:space="preserve"> (корен)</w:t>
+      </w:r>
+      <w:r>
+        <w:t>?</w:t>
       </w:r>
     </w:p>
     <w:p>
       <w:pPr>
-        <w:pStyle w:val="ac"/>
+        <w:pStyle w:val="ListParagraph"/>
         <w:numPr>
           <w:ilvl w:val="0"/>
-          <w:numId w:val="32"/>
+          <w:numId w:val="35"/>
         </w:numPr>
         <w:rPr>
           <w:lang w:val="bg-BG"/>
@@ -204,12 +241,46 @@
         <w:rPr>
           <w:lang w:val="bg-BG"/>
         </w:rPr>
-        <w:t>Определете какъв вид информация е записан във файловете, предвид разширенията на файловете и иконите, които ОС използва за тях</w:t>
+        <w:t xml:space="preserve">Определете какъв </w:t>
+      </w:r>
+      <w:r>
+        <w:rPr>
+          <w:b/>
+          <w:bCs/>
+          <w:lang w:val="bg-BG"/>
+        </w:rPr>
+        <w:t>вид информация</w:t>
+      </w:r>
+      <w:r>
+        <w:rPr>
+          <w:lang w:val="bg-BG"/>
+        </w:rPr>
+        <w:t xml:space="preserve"> е записан във файловете, предвид </w:t>
+      </w:r>
+      <w:r>
+        <w:rPr>
+          <w:b/>
+          <w:bCs/>
+          <w:lang w:val="bg-BG"/>
+        </w:rPr>
+        <w:t>разширенията</w:t>
+      </w:r>
+      <w:r>
+        <w:rPr>
+          <w:lang w:val="bg-BG"/>
+        </w:rPr>
+        <w:t xml:space="preserve"> на файловете и иконите, които ОС използва за тях</w:t>
+      </w:r>
+      <w:r>
+        <w:rPr>
+          <w:lang w:val="bg-BG"/>
+        </w:rPr>
+        <w:t>.</w:t>
       </w:r>
     </w:p>
     <w:p>
       <w:pPr>
-        <w:pStyle w:val="2"/>
+        <w:pStyle w:val="Heading2"/>
         <w:ind w:left="709"/>
         <w:rPr>
           <w:lang w:val="bg-BG"/>
@@ -224,7 +295,7 @@
     </w:p>
     <w:p>
       <w:pPr>
-        <w:ind w:left="1134"/>
+        <w:ind w:left="349"/>
         <w:rPr>
           <w:lang w:val="bg-BG"/>
         </w:rPr>
@@ -238,10 +309,10 @@
     </w:p>
     <w:p>
       <w:pPr>
-        <w:pStyle w:val="ac"/>
+        <w:pStyle w:val="ListParagraph"/>
         <w:numPr>
           <w:ilvl w:val="0"/>
-          <w:numId w:val="33"/>
+          <w:numId w:val="36"/>
         </w:numPr>
         <w:rPr>
           <w:lang w:val="bg-BG"/>
@@ -249,24 +320,75 @@
       </w:pPr>
       <w:r>
         <w:rPr>
-          <w:lang w:val="bg-BG"/>
-        </w:rPr>
-        <w:t>Създайте папка на Работния плот на компютъра</w:t>
+          <w:b/>
+          <w:bCs/>
+          <w:lang w:val="bg-BG"/>
+        </w:rPr>
+        <w:t>Създайте папка</w:t>
+      </w:r>
+      <w:r>
+        <w:rPr>
+          <w:lang w:val="bg-BG"/>
+        </w:rPr>
+        <w:t xml:space="preserve"> на </w:t>
+      </w:r>
+      <w:r>
+        <w:rPr>
+          <w:lang w:val="bg-BG"/>
+        </w:rPr>
+        <w:t>р</w:t>
+      </w:r>
+      <w:r>
+        <w:rPr>
+          <w:lang w:val="bg-BG"/>
+        </w:rPr>
+        <w:t>аботния плот на компютъра</w:t>
+      </w:r>
+      <w:r>
+        <w:rPr>
+          <w:lang w:val="bg-BG"/>
+        </w:rPr>
+        <w:t>.</w:t>
       </w:r>
     </w:p>
     <w:p>
       <w:pPr>
-        <w:pStyle w:val="ac"/>
+        <w:pStyle w:val="ListParagraph"/>
         <w:numPr>
           <w:ilvl w:val="0"/>
-          <w:numId w:val="33"/>
+          <w:numId w:val="36"/>
         </w:numPr>
       </w:pPr>
       <w:r>
-        <w:rPr>
-          <w:lang w:val="bg-BG"/>
-        </w:rPr>
-        <w:t>в нея създайте нов текстов файл и ново изображение</w:t>
+        <w:t>В</w:t>
+      </w:r>
+      <w:r>
+        <w:rPr>
+          <w:lang w:val="bg-BG"/>
+        </w:rPr>
+        <w:t xml:space="preserve"> нея създайте нов </w:t>
+      </w:r>
+      <w:r>
+        <w:rPr>
+          <w:b/>
+          <w:bCs/>
+          <w:lang w:val="bg-BG"/>
+        </w:rPr>
+        <w:t>текстов файл</w:t>
+      </w:r>
+      <w:r>
+        <w:rPr>
+          <w:lang w:val="bg-BG"/>
+        </w:rPr>
+        <w:t xml:space="preserve"> и ново </w:t>
+      </w:r>
+      <w:r>
+        <w:rPr>
+          <w:b/>
+          <w:bCs/>
+          <w:lang w:val="bg-BG"/>
+        </w:rPr>
+        <w:t>изображение</w:t>
       </w:r>
       <w:r>
         <w:t xml:space="preserve">. </w:t>
@@ -274,10 +396,10 @@
     </w:p>
     <w:p>
       <w:pPr>
-        <w:pStyle w:val="ac"/>
+        <w:pStyle w:val="ListParagraph"/>
         <w:numPr>
           <w:ilvl w:val="0"/>
-          <w:numId w:val="33"/>
+          <w:numId w:val="36"/>
         </w:numPr>
         <w:rPr>
           <w:lang w:val="bg-BG"/>
@@ -303,6 +425,12 @@
         <w:rPr>
           <w:lang w:val="bg-BG"/>
         </w:rPr>
+        <w:t xml:space="preserve">(напишете няколко думи) </w:t>
+      </w:r>
+      <w:r>
+        <w:rPr>
+          <w:lang w:val="bg-BG"/>
+        </w:rPr>
         <w:t xml:space="preserve">и изображението с </w:t>
       </w:r>
       <w:r>
@@ -319,28 +447,48 @@
         <w:rPr>
           <w:lang w:val="bg-BG"/>
         </w:rPr>
+        <w:t xml:space="preserve">(нарисувайте някаква фигура) </w:t>
+      </w:r>
+      <w:r>
+        <w:rPr>
+          <w:lang w:val="bg-BG"/>
+        </w:rPr>
         <w:t>и ги с</w:t>
       </w:r>
       <w:r>
         <w:rPr>
           <w:lang w:val="bg-BG"/>
         </w:rPr>
-        <w:t xml:space="preserve">ъхранете </w:t>
+        <w:t>ъхранете</w:t>
+      </w:r>
+      <w:r>
+        <w:rPr>
+          <w:lang w:val="bg-BG"/>
+        </w:rPr>
+        <w:t>.</w:t>
       </w:r>
     </w:p>
     <w:p>
       <w:pPr>
-        <w:pStyle w:val="ac"/>
+        <w:pStyle w:val="ListParagraph"/>
         <w:numPr>
           <w:ilvl w:val="0"/>
-          <w:numId w:val="33"/>
+          <w:numId w:val="36"/>
         </w:numPr>
       </w:pPr>
       <w:r>
         <w:rPr>
-          <w:lang w:val="bg-BG"/>
-        </w:rPr>
-        <w:t xml:space="preserve">Преименувайте текстовия файл с новото име </w:t>
+          <w:b/>
+          <w:bCs/>
+          <w:lang w:val="bg-BG"/>
+        </w:rPr>
+        <w:t>Преименувайте</w:t>
+      </w:r>
+      <w:r>
+        <w:rPr>
+          <w:lang w:val="bg-BG"/>
+        </w:rPr>
+        <w:t xml:space="preserve"> текстовия файл с новото име </w:t>
       </w:r>
       <w:r>
         <w:rPr>
@@ -368,10 +516,10 @@
     </w:p>
     <w:p>
       <w:pPr>
-        <w:pStyle w:val="ac"/>
+        <w:pStyle w:val="ListParagraph"/>
         <w:numPr>
           <w:ilvl w:val="0"/>
-          <w:numId w:val="33"/>
+          <w:numId w:val="36"/>
         </w:numPr>
         <w:rPr>
           <w:lang w:val="bg-BG"/>
@@ -379,9 +527,31 @@
       </w:pPr>
       <w:r>
         <w:rPr>
-          <w:lang w:val="bg-BG"/>
-        </w:rPr>
-        <w:t xml:space="preserve">Сменете името на създадената от вас папка с новото име </w:t>
+          <w:b/>
+          <w:bCs/>
+          <w:lang w:val="bg-BG"/>
+        </w:rPr>
+        <w:t>Преименувайте</w:t>
+      </w:r>
+      <w:r>
+        <w:rPr>
+          <w:lang w:val="bg-BG"/>
+        </w:rPr>
+        <w:t xml:space="preserve"> създадената от вас </w:t>
+      </w:r>
+      <w:r>
+        <w:rPr>
+          <w:b/>
+          <w:bCs/>
+          <w:lang w:val="bg-BG"/>
+        </w:rPr>
+        <w:t>папка</w:t>
+      </w:r>
+      <w:r>
+        <w:rPr>
+          <w:lang w:val="bg-BG"/>
+        </w:rPr>
+        <w:t xml:space="preserve"> с новото име </w:t>
       </w:r>
       <w:r>
         <w:rPr>
@@ -396,10 +566,10 @@
     </w:p>
     <w:p>
       <w:pPr>
-        <w:pStyle w:val="ac"/>
+        <w:pStyle w:val="ListParagraph"/>
         <w:numPr>
           <w:ilvl w:val="0"/>
-          <w:numId w:val="33"/>
+          <w:numId w:val="36"/>
         </w:numPr>
         <w:rPr>
           <w:lang w:val="bg-BG"/>
@@ -407,15 +577,25 @@
       </w:pPr>
       <w:r>
         <w:rPr>
+          <w:b/>
+          <w:bCs/>
           <w:lang w:val="bg-BG"/>
         </w:rPr>
         <w:t>П</w:t>
       </w:r>
       <w:r>
         <w:rPr>
-          <w:lang w:val="bg-BG"/>
-        </w:rPr>
-        <w:t xml:space="preserve">рехвърлете </w:t>
+          <w:b/>
+          <w:bCs/>
+          <w:lang w:val="bg-BG"/>
+        </w:rPr>
+        <w:t>рехвърлете</w:t>
+      </w:r>
+      <w:r>
+        <w:rPr>
+          <w:lang w:val="bg-BG"/>
+        </w:rPr>
+        <w:t xml:space="preserve"> </w:t>
       </w:r>
       <w:r>
         <w:rPr>
@@ -445,10 +625,10 @@
     </w:p>
     <w:p>
       <w:pPr>
-        <w:pStyle w:val="ac"/>
+        <w:pStyle w:val="ListParagraph"/>
         <w:numPr>
           <w:ilvl w:val="0"/>
-          <w:numId w:val="33"/>
+          <w:numId w:val="36"/>
         </w:numPr>
         <w:rPr>
           <w:lang w:val="bg-BG"/>
@@ -456,9 +636,17 @@
       </w:pPr>
       <w:r>
         <w:rPr>
-          <w:lang w:val="bg-BG"/>
-        </w:rPr>
-        <w:t xml:space="preserve">Изтрийте папката </w:t>
+          <w:b/>
+          <w:bCs/>
+          <w:lang w:val="bg-BG"/>
+        </w:rPr>
+        <w:t>Изтрийте</w:t>
+      </w:r>
+      <w:r>
+        <w:rPr>
+          <w:lang w:val="bg-BG"/>
+        </w:rPr>
+        <w:t xml:space="preserve"> папката </w:t>
       </w:r>
       <w:r>
         <w:rPr>
@@ -474,13 +662,29 @@
         <w:rPr>
           <w:lang w:val="bg-BG"/>
         </w:rPr>
-        <w:t>от работния плот и копир</w:t>
-      </w:r>
-      <w:r>
-        <w:rPr>
-          <w:lang w:val="bg-BG"/>
-        </w:rPr>
-        <w:t>айте обратно папката от флашпаметта</w:t>
+        <w:t xml:space="preserve">от работния плот и </w:t>
+      </w:r>
+      <w:r>
+        <w:rPr>
+          <w:b/>
+          <w:bCs/>
+          <w:lang w:val="bg-BG"/>
+        </w:rPr>
+        <w:t>копир</w:t>
+      </w:r>
+      <w:r>
+        <w:rPr>
+          <w:b/>
+          <w:bCs/>
+          <w:lang w:val="bg-BG"/>
+        </w:rPr>
+        <w:t>айте</w:t>
+      </w:r>
+      <w:r>
+        <w:rPr>
+          <w:lang w:val="bg-BG"/>
+        </w:rPr>
+        <w:t xml:space="preserve"> обратно папката от флашпаметта</w:t>
       </w:r>
       <w:r>
         <w:rPr>
@@ -491,10 +695,10 @@
     </w:p>
     <w:p>
       <w:pPr>
-        <w:pStyle w:val="ac"/>
+        <w:pStyle w:val="ListParagraph"/>
         <w:numPr>
           <w:ilvl w:val="0"/>
-          <w:numId w:val="33"/>
+          <w:numId w:val="36"/>
         </w:numPr>
         <w:rPr>
           <w:lang w:val="bg-BG"/>
@@ -504,21 +708,41 @@
         <w:rPr>
           <w:lang w:val="bg-BG"/>
         </w:rPr>
-        <w:t xml:space="preserve">Укажете с команда на компютъра, че възнамерявате да извадите флашпаметта от </w:t>
-      </w:r>
-      <w:r>
+        <w:t xml:space="preserve">Укажете с команда на компютъра, че възнамерявате да </w:t>
+      </w:r>
+      <w:r>
+        <w:rPr>
+          <w:b/>
+          <w:bCs/>
+          <w:lang w:val="bg-BG"/>
+        </w:rPr>
+        <w:t xml:space="preserve">извадите флашпаметта от </w:t>
+      </w:r>
+      <w:r>
+        <w:rPr>
+          <w:b/>
+          <w:bCs/>
+        </w:rPr>
         <w:t xml:space="preserve">USB </w:t>
       </w:r>
       <w:r>
         <w:rPr>
-          <w:lang w:val="bg-BG"/>
-        </w:rPr>
-        <w:t>порта. Какви команди за целта изпълнихте и на какви въпроси отговорихте в диалога си с ОС?</w:t>
+          <w:b/>
+          <w:bCs/>
+          <w:lang w:val="bg-BG"/>
+        </w:rPr>
+        <w:t>порта</w:t>
+      </w:r>
+      <w:r>
+        <w:rPr>
+          <w:lang w:val="bg-BG"/>
+        </w:rPr>
+        <w:t>. Какви команди за целта изпълнихте и на какви въпроси отговорихте в диалога си с ОС?</w:t>
       </w:r>
     </w:p>
     <w:p>
       <w:pPr>
-        <w:pStyle w:val="2"/>
+        <w:pStyle w:val="Heading2"/>
         <w:ind w:left="709"/>
         <w:rPr>
           <w:lang w:val="bg-BG"/>
@@ -528,7 +752,7 @@
         <w:rPr>
           <w:lang w:val="bg-BG"/>
         </w:rPr>
-        <w:t>Копиране на файл във същата папка</w:t>
+        <w:t>Копиране на файл в същата папка</w:t>
       </w:r>
       <w:r>
         <w:rPr>
@@ -539,49 +763,252 @@
     </w:p>
     <w:p>
       <w:pPr>
-        <w:pStyle w:val="ac"/>
-        <w:ind w:left="1134"/>
-        <w:rPr>
-          <w:lang w:val="bg-BG"/>
-        </w:rPr>
-      </w:pPr>
-      <w:r>
-        <w:rPr>
-          <w:lang w:val="bg-BG"/>
-        </w:rPr>
-        <w:t>Създайте папка на десктопа</w:t>
-      </w:r>
-      <w:r>
-        <w:rPr>
-          <w:lang w:val="bg-BG"/>
-        </w:rPr>
-        <w:t xml:space="preserve"> и в нея създайте текстов файл. Копирайте го във същата папка. Вижте как ОС поставя ново име на копирания файл. Променете имената на файловете така, че да са ви удобни за четене.  </w:t>
+        <w:ind w:left="349"/>
+        <w:rPr>
+          <w:lang w:val="bg-BG"/>
+        </w:rPr>
+      </w:pPr>
+      <w:bookmarkStart w:id="0" w:name="OLE_LINK4"/>
+      <w:bookmarkStart w:id="1" w:name="OLE_LINK5"/>
+      <w:r>
+        <w:rPr>
+          <w:lang w:val="bg-BG"/>
+        </w:rPr>
+        <w:t>Изпълнете следните инструкции:</w:t>
+      </w:r>
+    </w:p>
+    <w:bookmarkEnd w:id="0"/>
+    <w:bookmarkEnd w:id="1"/>
+    <w:p>
+      <w:pPr>
+        <w:pStyle w:val="ListParagraph"/>
+        <w:numPr>
+          <w:ilvl w:val="0"/>
+          <w:numId w:val="38"/>
+        </w:numPr>
+        <w:rPr>
+          <w:lang w:val="bg-BG"/>
+        </w:rPr>
+      </w:pPr>
+      <w:r>
+        <w:rPr>
+          <w:lang w:val="bg-BG"/>
+        </w:rPr>
+        <w:t xml:space="preserve">Създайте </w:t>
+      </w:r>
+      <w:r>
+        <w:rPr>
+          <w:b/>
+          <w:bCs/>
+          <w:lang w:val="bg-BG"/>
+        </w:rPr>
+        <w:t>папка</w:t>
+      </w:r>
+      <w:r>
+        <w:rPr>
+          <w:lang w:val="bg-BG"/>
+        </w:rPr>
+        <w:t xml:space="preserve"> на десктопа</w:t>
+      </w:r>
+      <w:r>
+        <w:rPr>
+          <w:lang w:val="bg-BG"/>
+        </w:rPr>
+        <w:t>.</w:t>
       </w:r>
     </w:p>
     <w:p>
       <w:pPr>
-        <w:pStyle w:val="2"/>
-        <w:ind w:left="709"/>
-        <w:rPr>
-          <w:lang w:val="bg-BG"/>
-        </w:rPr>
-      </w:pPr>
-      <w:r>
-        <w:rPr>
-          <w:lang w:val="bg-BG"/>
-        </w:rPr>
-        <w:t>Работа с файлове и папки</w:t>
-      </w:r>
-      <w:r>
-        <w:rPr>
-          <w:lang w:val="bg-BG"/>
-        </w:rPr>
-        <w:t xml:space="preserve"> </w:t>
+        <w:pStyle w:val="ListParagraph"/>
+        <w:numPr>
+          <w:ilvl w:val="0"/>
+          <w:numId w:val="38"/>
+        </w:numPr>
+        <w:rPr>
+          <w:lang w:val="bg-BG"/>
+        </w:rPr>
+      </w:pPr>
+      <w:r>
+        <w:rPr>
+          <w:lang w:val="bg-BG"/>
+        </w:rPr>
+        <w:t>В</w:t>
+      </w:r>
+      <w:r>
+        <w:rPr>
+          <w:lang w:val="bg-BG"/>
+        </w:rPr>
+        <w:t xml:space="preserve"> нея създайте </w:t>
+      </w:r>
+      <w:r>
+        <w:rPr>
+          <w:b/>
+          <w:bCs/>
+          <w:lang w:val="bg-BG"/>
+        </w:rPr>
+        <w:t>текстов файл</w:t>
+      </w:r>
+      <w:r>
+        <w:rPr>
+          <w:lang w:val="bg-BG"/>
+        </w:rPr>
+        <w:t>.</w:t>
       </w:r>
     </w:p>
     <w:p>
       <w:pPr>
-        <w:ind w:left="1134"/>
+        <w:pStyle w:val="ListParagraph"/>
+        <w:numPr>
+          <w:ilvl w:val="0"/>
+          <w:numId w:val="38"/>
+        </w:numPr>
+        <w:rPr>
+          <w:lang w:val="bg-BG"/>
+        </w:rPr>
+      </w:pPr>
+      <w:r>
+        <w:rPr>
+          <w:b/>
+          <w:bCs/>
+          <w:lang w:val="bg-BG"/>
+        </w:rPr>
+        <w:t>Копирайте</w:t>
+      </w:r>
+      <w:r>
+        <w:rPr>
+          <w:lang w:val="bg-BG"/>
+        </w:rPr>
+        <w:t xml:space="preserve"> го в </w:t>
+      </w:r>
+      <w:r>
+        <w:rPr>
+          <w:b/>
+          <w:bCs/>
+          <w:lang w:val="bg-BG"/>
+        </w:rPr>
+        <w:t>същата</w:t>
+      </w:r>
+      <w:r>
+        <w:rPr>
+          <w:lang w:val="bg-BG"/>
+        </w:rPr>
+        <w:t xml:space="preserve"> </w:t>
+      </w:r>
+      <w:r>
+        <w:rPr>
+          <w:b/>
+          <w:bCs/>
+          <w:lang w:val="bg-BG"/>
+        </w:rPr>
+        <w:t>папка</w:t>
+      </w:r>
+      <w:r>
+        <w:rPr>
+          <w:lang w:val="bg-BG"/>
+        </w:rPr>
+        <w:t>.</w:t>
+      </w:r>
+    </w:p>
+    <w:p>
+      <w:pPr>
+        <w:pStyle w:val="ListParagraph"/>
+        <w:numPr>
+          <w:ilvl w:val="0"/>
+          <w:numId w:val="38"/>
+        </w:numPr>
+        <w:rPr>
+          <w:lang w:val="bg-BG"/>
+        </w:rPr>
+      </w:pPr>
+      <w:r>
+        <w:rPr>
+          <w:lang w:val="bg-BG"/>
+        </w:rPr>
+        <w:t xml:space="preserve">Вижте как ОС поставя </w:t>
+      </w:r>
+      <w:r>
+        <w:rPr>
+          <w:b/>
+          <w:bCs/>
+          <w:lang w:val="bg-BG"/>
+        </w:rPr>
+        <w:t>ново име</w:t>
+      </w:r>
+      <w:r>
+        <w:rPr>
+          <w:lang w:val="bg-BG"/>
+        </w:rPr>
+        <w:t xml:space="preserve"> на копирания файл.</w:t>
+      </w:r>
+    </w:p>
+    <w:p>
+      <w:pPr>
+        <w:pStyle w:val="ListParagraph"/>
+        <w:numPr>
+          <w:ilvl w:val="0"/>
+          <w:numId w:val="38"/>
+        </w:numPr>
+        <w:rPr>
+          <w:lang w:val="bg-BG"/>
+        </w:rPr>
+      </w:pPr>
+      <w:r>
+        <w:rPr>
+          <w:lang w:val="bg-BG"/>
+        </w:rPr>
+        <w:t xml:space="preserve">Променете имената на файловете така, че да са ви </w:t>
+      </w:r>
+      <w:r>
+        <w:rPr>
+          <w:b/>
+          <w:bCs/>
+          <w:lang w:val="bg-BG"/>
+        </w:rPr>
+        <w:t>удобни за четене</w:t>
+      </w:r>
+      <w:r>
+        <w:rPr>
+          <w:lang w:val="bg-BG"/>
+        </w:rPr>
+        <w:t xml:space="preserve">.  </w:t>
+      </w:r>
+    </w:p>
+    <w:p>
+      <w:pPr>
+        <w:pStyle w:val="Heading2"/>
+        <w:ind w:left="709"/>
+        <w:rPr>
+          <w:lang w:val="bg-BG"/>
+        </w:rPr>
+      </w:pPr>
+      <w:r>
+        <w:rPr>
+          <w:lang w:val="bg-BG"/>
+        </w:rPr>
+        <w:t xml:space="preserve">Работа с файлове и папки </w:t>
+      </w:r>
+    </w:p>
+    <w:p>
+      <w:pPr>
+        <w:ind w:left="349"/>
+        <w:rPr>
+          <w:lang w:val="bg-BG"/>
+        </w:rPr>
+      </w:pPr>
+      <w:r>
+        <w:rPr>
+          <w:lang w:val="bg-BG"/>
+        </w:rPr>
+        <w:t>Изпълнете следните инструкции:</w:t>
+      </w:r>
+    </w:p>
+    <w:p>
+      <w:pPr>
+        <w:pStyle w:val="ListParagraph"/>
+        <w:numPr>
+          <w:ilvl w:val="0"/>
+          <w:numId w:val="39"/>
+        </w:numPr>
         <w:rPr>
           <w:lang w:val="bg-BG"/>
         </w:rPr>
@@ -624,7 +1051,31 @@
         <w:rPr>
           <w:lang w:val="bg-BG"/>
         </w:rPr>
-        <w:t xml:space="preserve">и в нея създайте </w:t>
+        <w:t xml:space="preserve"> </w:t>
+      </w:r>
+    </w:p>
+    <w:p>
+      <w:pPr>
+        <w:pStyle w:val="ListParagraph"/>
+        <w:numPr>
+          <w:ilvl w:val="0"/>
+          <w:numId w:val="39"/>
+        </w:numPr>
+        <w:rPr>
+          <w:lang w:val="bg-BG"/>
+        </w:rPr>
+      </w:pPr>
+      <w:r>
+        <w:rPr>
+          <w:lang w:val="bg-BG"/>
+        </w:rPr>
+        <w:t>В нея с</w:t>
+      </w:r>
+      <w:r>
+        <w:rPr>
+          <w:lang w:val="bg-BG"/>
+        </w:rPr>
+        <w:t xml:space="preserve">ъздайте </w:t>
       </w:r>
       <w:r>
         <w:rPr>
@@ -636,15 +1087,11 @@
       </w:r>
       <w:r>
         <w:rPr>
-          <w:lang w:val="bg-BG"/>
-        </w:rPr>
-        <w:t xml:space="preserve">, в които запишете </w:t>
-      </w:r>
-      <w:r>
-        <w:rPr>
-          <w:lang w:val="bg-BG"/>
-        </w:rPr>
-        <w:t xml:space="preserve">по </w:t>
+          <w:bCs/>
+          <w:i/>
+          <w:lang w:val="bg-BG"/>
+        </w:rPr>
+        <w:t>,</w:t>
       </w:r>
       <w:r>
         <w:rPr>
@@ -652,13 +1099,19 @@
           <w:i/>
           <w:lang w:val="bg-BG"/>
         </w:rPr>
-        <w:t>2 изречения</w:t>
-      </w:r>
-      <w:r>
-        <w:rPr>
-          <w:lang w:val="bg-BG"/>
-        </w:rPr>
-        <w:t xml:space="preserve"> за любимите ви хобита през </w:t>
+        <w:t xml:space="preserve"> </w:t>
+      </w:r>
+      <w:r>
+        <w:rPr>
+          <w:lang w:val="bg-BG"/>
+        </w:rPr>
+        <w:t xml:space="preserve">в които запишете </w:t>
+      </w:r>
+      <w:r>
+        <w:rPr>
+          <w:lang w:val="bg-BG"/>
+        </w:rPr>
+        <w:t xml:space="preserve">по </w:t>
       </w:r>
       <w:r>
         <w:rPr>
@@ -666,13 +1119,13 @@
           <w:i/>
           <w:lang w:val="bg-BG"/>
         </w:rPr>
-        <w:t>лятото</w:t>
-      </w:r>
-      <w:r>
-        <w:rPr>
-          <w:lang w:val="bg-BG"/>
-        </w:rPr>
-        <w:t xml:space="preserve"> и </w:t>
+        <w:t>2 изречения</w:t>
+      </w:r>
+      <w:r>
+        <w:rPr>
+          <w:lang w:val="bg-BG"/>
+        </w:rPr>
+        <w:t xml:space="preserve"> за любимите ви хобита през </w:t>
       </w:r>
       <w:r>
         <w:rPr>
@@ -680,24 +1133,77 @@
           <w:i/>
           <w:lang w:val="bg-BG"/>
         </w:rPr>
+        <w:t>лятото</w:t>
+      </w:r>
+      <w:r>
+        <w:rPr>
+          <w:lang w:val="bg-BG"/>
+        </w:rPr>
+        <w:t xml:space="preserve"> и</w:t>
+      </w:r>
+      <w:r>
+        <w:rPr>
+          <w:lang w:val="bg-BG"/>
+        </w:rPr>
+        <w:t xml:space="preserve"> през</w:t>
+      </w:r>
+      <w:r>
+        <w:rPr>
+          <w:lang w:val="bg-BG"/>
+        </w:rPr>
+        <w:t xml:space="preserve"> </w:t>
+      </w:r>
+      <w:r>
+        <w:rPr>
+          <w:b/>
+          <w:i/>
+          <w:lang w:val="bg-BG"/>
+        </w:rPr>
         <w:t>зимата</w:t>
       </w:r>
       <w:r>
         <w:rPr>
           <w:lang w:val="bg-BG"/>
         </w:rPr>
-        <w:t>. Направете умишлената грешка, като нарочно объркате имената на файловете така:</w:t>
+        <w:t xml:space="preserve">. </w:t>
       </w:r>
     </w:p>
     <w:p>
       <w:pPr>
-        <w:ind w:left="1134"/>
-      </w:pPr>
-      <w:r>
-        <w:rPr>
-          <w:lang w:val="bg-BG"/>
-        </w:rPr>
-        <w:t>Ф</w:t>
+        <w:pStyle w:val="ListParagraph"/>
+        <w:numPr>
+          <w:ilvl w:val="0"/>
+          <w:numId w:val="39"/>
+        </w:numPr>
+        <w:rPr>
+          <w:lang w:val="bg-BG"/>
+        </w:rPr>
+      </w:pPr>
+      <w:r>
+        <w:rPr>
+          <w:lang w:val="bg-BG"/>
+        </w:rPr>
+        <w:t xml:space="preserve">Направете </w:t>
+      </w:r>
+      <w:r>
+        <w:rPr>
+          <w:b/>
+          <w:bCs/>
+          <w:lang w:val="bg-BG"/>
+        </w:rPr>
+        <w:t>умишлена грешка</w:t>
+      </w:r>
+      <w:r>
+        <w:rPr>
+          <w:lang w:val="bg-BG"/>
+        </w:rPr>
+        <w:t>, като нарочно объркате имената на файловете така:</w:t>
+      </w:r>
+      <w:r>
+        <w:rPr>
+          <w:lang w:val="bg-BG"/>
+        </w:rPr>
+        <w:t xml:space="preserve"> ф</w:t>
       </w:r>
       <w:r>
         <w:rPr>
@@ -709,7 +1215,19 @@
         <w:rPr>
           <w:lang w:val="bg-BG"/>
         </w:rPr>
-        <w:t xml:space="preserve"> с летните занимания го озаглавите </w:t>
+        <w:t xml:space="preserve"> с летните занимания озаглав</w:t>
+      </w:r>
+      <w:r>
+        <w:rPr>
+          <w:lang w:val="bg-BG"/>
+        </w:rPr>
+        <w:t>е</w:t>
+      </w:r>
+      <w:r>
+        <w:rPr>
+          <w:lang w:val="bg-BG"/>
+        </w:rPr>
+        <w:t xml:space="preserve">те </w:t>
       </w:r>
       <w:r>
         <w:rPr>
@@ -743,26 +1261,49 @@
     </w:p>
     <w:p>
       <w:pPr>
-        <w:ind w:left="1134"/>
-        <w:rPr>
-          <w:lang w:val="bg-BG"/>
-        </w:rPr>
-      </w:pPr>
-      <w:r>
-        <w:rPr>
-          <w:lang w:val="bg-BG"/>
-        </w:rPr>
-        <w:t>След това сменете имената на файловете, без да променяте съдържанието в тях, така че те да са коректни.</w:t>
+        <w:pStyle w:val="ListParagraph"/>
+        <w:numPr>
+          <w:ilvl w:val="0"/>
+          <w:numId w:val="39"/>
+        </w:numPr>
+        <w:rPr>
+          <w:lang w:val="bg-BG"/>
+        </w:rPr>
+      </w:pPr>
+      <w:r>
+        <w:rPr>
+          <w:lang w:val="bg-BG"/>
+        </w:rPr>
+        <w:t xml:space="preserve">След това </w:t>
+      </w:r>
+      <w:r>
+        <w:rPr>
+          <w:b/>
+          <w:bCs/>
+          <w:lang w:val="bg-BG"/>
+        </w:rPr>
+        <w:t>сменете имената на файловете</w:t>
+      </w:r>
+      <w:r>
+        <w:rPr>
+          <w:lang w:val="bg-BG"/>
+        </w:rPr>
+        <w:t>, без да променяте съдържанието в тях, така че те да са коректни.</w:t>
       </w:r>
     </w:p>
     <w:p>
       <w:pPr>
-        <w:ind w:left="1134"/>
-      </w:pPr>
-      <w:r>
-        <w:rPr>
-          <w:lang w:val="bg-BG"/>
-        </w:rPr>
+        <w:pStyle w:val="ListParagraph"/>
+        <w:numPr>
+          <w:ilvl w:val="0"/>
+          <w:numId w:val="39"/>
+        </w:numPr>
+      </w:pPr>
+      <w:r>
+        <w:rPr>
+          <w:lang w:val="bg-BG"/>
+        </w:rPr>
+        <w:lastRenderedPageBreak/>
         <w:t xml:space="preserve">Копирайте папката в папка </w:t>
       </w:r>
       <w:r>
@@ -806,30 +1347,47 @@
     </w:p>
     <w:p>
       <w:pPr>
-        <w:ind w:left="1134"/>
-        <w:rPr>
-          <w:lang w:val="bg-BG"/>
-        </w:rPr>
-      </w:pPr>
-      <w:r>
-        <w:rPr>
-          <w:lang w:val="bg-BG"/>
-        </w:rPr>
-        <w:t>Изтрийте папката от работния плот</w:t>
+        <w:pStyle w:val="ListParagraph"/>
+        <w:numPr>
+          <w:ilvl w:val="0"/>
+          <w:numId w:val="39"/>
+        </w:numPr>
+        <w:rPr>
+          <w:lang w:val="bg-BG"/>
+        </w:rPr>
+      </w:pPr>
+      <w:r>
+        <w:rPr>
+          <w:b/>
+          <w:bCs/>
+          <w:lang w:val="bg-BG"/>
+        </w:rPr>
+        <w:t>Изтрийте папката</w:t>
+      </w:r>
+      <w:r>
+        <w:rPr>
+          <w:lang w:val="bg-BG"/>
+        </w:rPr>
+        <w:t xml:space="preserve"> от работния плот</w:t>
+      </w:r>
+      <w:r>
+        <w:rPr>
+          <w:lang w:val="bg-BG"/>
+        </w:rPr>
+        <w:t>.</w:t>
       </w:r>
     </w:p>
     <w:p>
       <w:pPr>
-        <w:pStyle w:val="2"/>
-        <w:rPr>
-          <w:lang w:val="bg-BG"/>
-        </w:rPr>
-      </w:pPr>
-      <w:r>
-        <w:rPr>
-          <w:lang w:val="bg-BG"/>
-        </w:rPr>
-        <w:lastRenderedPageBreak/>
+        <w:pStyle w:val="Heading2"/>
+        <w:rPr>
+          <w:lang w:val="bg-BG"/>
+        </w:rPr>
+      </w:pPr>
+      <w:r>
+        <w:rPr>
+          <w:lang w:val="bg-BG"/>
+        </w:rPr>
         <w:t xml:space="preserve"> </w:t>
       </w:r>
       <w:r>
@@ -853,19 +1411,50 @@
     </w:p>
     <w:p>
       <w:pPr>
-        <w:ind w:left="1134"/>
-      </w:pPr>
-      <w:r>
-        <w:rPr>
-          <w:lang w:val="bg-BG"/>
-        </w:rPr>
-        <w:t>По случай празника на народните будители е създаден екип от ученици в 5-7 клас и на вашия клас е поставена задача да се събере информация за народн</w:t>
-      </w:r>
-      <w:r>
-        <w:rPr>
-          <w:lang w:val="bg-BG"/>
-        </w:rPr>
-        <w:t>ите будители, които най-много с</w:t>
+        <w:ind w:left="426"/>
+        <w:rPr>
+          <w:lang w:val="bg-BG"/>
+        </w:rPr>
+      </w:pPr>
+      <w:r>
+        <w:rPr>
+          <w:lang w:val="bg-BG"/>
+        </w:rPr>
+        <w:t>По случай празника на народните будители е създаден екип от ученици в 5</w:t>
+      </w:r>
+      <w:r>
+        <w:rPr>
+          <w:lang w:val="bg-BG"/>
+        </w:rPr>
+        <w:t>-7</w:t>
+      </w:r>
+      <w:r>
+        <w:rPr>
+          <w:lang w:val="bg-BG"/>
+        </w:rPr>
+        <w:t xml:space="preserve"> клас и на вашия клас е поставена задача да се събере </w:t>
+      </w:r>
+      <w:r>
+        <w:rPr>
+          <w:b/>
+          <w:bCs/>
+          <w:lang w:val="bg-BG"/>
+        </w:rPr>
+        <w:t>информация за народн</w:t>
+      </w:r>
+      <w:r>
+        <w:rPr>
+          <w:b/>
+          <w:bCs/>
+          <w:lang w:val="bg-BG"/>
+        </w:rPr>
+        <w:t>ите будители</w:t>
+      </w:r>
+      <w:r>
+        <w:rPr>
+          <w:lang w:val="bg-BG"/>
+        </w:rPr>
+        <w:t>, които най-много с</w:t>
       </w:r>
       <w:r>
         <w:rPr>
@@ -883,19 +1472,7 @@
         <w:rPr>
           <w:lang w:val="bg-BG"/>
         </w:rPr>
-        <w:t xml:space="preserve">ви впечатлили със своя принос. Класът е разделен на няколко работни групи от 4 до </w:t>
-      </w:r>
-      <w:r>
-        <w:rPr>
-          <w:lang w:val="bg-BG"/>
-        </w:rPr>
-        <w:t>5 ученици</w:t>
-      </w:r>
-      <w:r>
-        <w:rPr>
-          <w:lang w:val="bg-BG"/>
-        </w:rPr>
-        <w:t>. Всяка от работните групи си избира име за по-лесна комуникация</w:t>
+        <w:t>ви впечатлили със своя принос. Класът е разделен на няколко работни групи от 4 до 5 ученици. Всяка от работните групи си избира име за по-лесна комуникация</w:t>
       </w:r>
       <w:r>
         <w:t xml:space="preserve"> </w:t>
@@ -910,34 +1487,89 @@
         <w:rPr>
           <w:lang w:val="bg-BG"/>
         </w:rPr>
-        <w:t xml:space="preserve">. </w:t>
-      </w:r>
-      <w:r>
-        <w:rPr>
-          <w:lang w:val="bg-BG"/>
-        </w:rPr>
-        <w:t>Работата на всеки член на групата е</w:t>
-      </w:r>
-      <w:r>
-        <w:t>:</w:t>
+        <w:t>.</w:t>
       </w:r>
     </w:p>
     <w:p>
       <w:pPr>
-        <w:pStyle w:val="ac"/>
+        <w:ind w:left="426"/>
+      </w:pPr>
+      <w:bookmarkStart w:id="2" w:name="OLE_LINK3"/>
+      <w:r>
+        <w:rPr>
+          <w:lang w:val="bg-BG"/>
+        </w:rPr>
+        <w:t xml:space="preserve">Работата на </w:t>
+      </w:r>
+      <w:r>
+        <w:rPr>
+          <w:b/>
+          <w:bCs/>
+          <w:lang w:val="bg-BG"/>
+        </w:rPr>
+        <w:t>всеки член</w:t>
+      </w:r>
+      <w:r>
+        <w:rPr>
+          <w:lang w:val="bg-BG"/>
+        </w:rPr>
+        <w:t xml:space="preserve"> на групата е</w:t>
+      </w:r>
+      <w:r>
+        <w:t>:</w:t>
+      </w:r>
+    </w:p>
+    <w:bookmarkEnd w:id="2"/>
+    <w:p>
+      <w:pPr>
+        <w:pStyle w:val="ListParagraph"/>
         <w:numPr>
           <w:ilvl w:val="0"/>
-          <w:numId w:val="34"/>
+          <w:numId w:val="40"/>
         </w:numPr>
         <w:rPr>
-          <w:lang w:val="bg-BG"/>
-        </w:rPr>
-      </w:pPr>
-      <w:r>
-        <w:rPr>
-          <w:lang w:val="bg-BG"/>
-        </w:rPr>
-        <w:t xml:space="preserve">да нарисува подходящо изображение, свързано с даден народен будител </w:t>
+          <w:b/>
+          <w:bCs/>
+          <w:lang w:val="bg-BG"/>
+        </w:rPr>
+      </w:pPr>
+      <w:r>
+        <w:rPr>
+          <w:lang w:val="bg-BG"/>
+        </w:rPr>
+        <w:t>Д</w:t>
+      </w:r>
+      <w:r>
+        <w:rPr>
+          <w:lang w:val="bg-BG"/>
+        </w:rPr>
+        <w:t xml:space="preserve">а нарисува подходящо </w:t>
+      </w:r>
+      <w:r>
+        <w:rPr>
+          <w:b/>
+          <w:bCs/>
+          <w:lang w:val="bg-BG"/>
+        </w:rPr>
+        <w:t>изображение</w:t>
+      </w:r>
+      <w:r>
+        <w:rPr>
+          <w:lang w:val="bg-BG"/>
+        </w:rPr>
+        <w:t>, свързано с даден народен будител</w:t>
+      </w:r>
+      <w:r>
+        <w:rPr>
+          <w:lang w:val="bg-BG"/>
+        </w:rPr>
+        <w:t>,</w:t>
+      </w:r>
+      <w:r>
+        <w:rPr>
+          <w:lang w:val="bg-BG"/>
+        </w:rPr>
+        <w:t xml:space="preserve"> </w:t>
       </w:r>
       <w:r>
         <w:rPr>
@@ -952,40 +1584,108 @@
         <w:t xml:space="preserve">с име </w:t>
       </w:r>
       <w:r>
+        <w:rPr>
+          <w:b/>
+          <w:bCs/>
+        </w:rPr>
         <w:t>Picture</w:t>
       </w:r>
       <w:r>
+        <w:rPr>
+          <w:b/>
+          <w:bCs/>
+        </w:rPr>
         <w:t>.bmp</w:t>
+      </w:r>
+      <w:r>
+        <w:rPr>
+          <w:lang w:val="bg-BG"/>
+        </w:rPr>
+        <w:t>.</w:t>
       </w:r>
     </w:p>
     <w:p>
       <w:pPr>
-        <w:pStyle w:val="ac"/>
+        <w:pStyle w:val="ListParagraph"/>
         <w:numPr>
           <w:ilvl w:val="0"/>
-          <w:numId w:val="34"/>
+          <w:numId w:val="40"/>
         </w:numPr>
       </w:pPr>
       <w:r>
         <w:rPr>
           <w:lang w:val="bg-BG"/>
         </w:rPr>
-        <w:t xml:space="preserve">Да напише кратко резюме за будителя (50-100 думи) и да ги запамети във файл с име </w:t>
-      </w:r>
-      <w:r>
-        <w:rPr>
+        <w:t xml:space="preserve">Да напише </w:t>
+      </w:r>
+      <w:r>
+        <w:rPr>
+          <w:b/>
+          <w:bCs/>
+          <w:lang w:val="bg-BG"/>
+        </w:rPr>
+        <w:t>кратко резюме</w:t>
+      </w:r>
+      <w:r>
+        <w:rPr>
+          <w:lang w:val="bg-BG"/>
+        </w:rPr>
+        <w:t xml:space="preserve"> за будителя (50-100 думи) и да г</w:t>
+      </w:r>
+      <w:r>
+        <w:rPr>
+          <w:lang w:val="bg-BG"/>
+        </w:rPr>
+        <w:t>о</w:t>
+      </w:r>
+      <w:r>
+        <w:rPr>
+          <w:lang w:val="bg-BG"/>
+        </w:rPr>
+        <w:t xml:space="preserve"> запамети във файл с име </w:t>
+      </w:r>
+      <w:bookmarkStart w:id="3" w:name="OLE_LINK1"/>
+      <w:bookmarkStart w:id="4" w:name="OLE_LINK2"/>
+      <w:r>
+        <w:rPr>
+          <w:b/>
+          <w:bCs/>
           <w:lang w:val="bg-BG"/>
         </w:rPr>
         <w:t>&lt;име_на_будител&gt;</w:t>
       </w:r>
       <w:r>
+        <w:rPr>
+          <w:b/>
+          <w:bCs/>
+        </w:rPr>
         <w:t>.txt</w:t>
       </w:r>
       <w:r>
         <w:rPr>
           <w:lang w:val="bg-BG"/>
         </w:rPr>
-        <w:t xml:space="preserve">. Например </w:t>
+        <w:t>.</w:t>
+      </w:r>
+      <w:bookmarkEnd w:id="3"/>
+      <w:bookmarkEnd w:id="4"/>
+      <w:r>
+        <w:rPr>
+          <w:lang w:val="bg-BG"/>
+        </w:rPr>
+        <w:t xml:space="preserve"> </w:t>
+      </w:r>
+      <w:r>
+        <w:rPr>
+          <w:lang w:val="bg-BG"/>
+        </w:rPr>
+        <w:t>Пример:</w:t>
+      </w:r>
+      <w:r>
+        <w:rPr>
+          <w:lang w:val="bg-BG"/>
+        </w:rPr>
+        <w:t xml:space="preserve"> </w:t>
       </w:r>
       <w:r>
         <w:t xml:space="preserve">Paisii.txt </w:t>
@@ -998,16 +1698,24 @@
       </w:r>
       <w:r>
         <w:t>txt</w:t>
+      </w:r>
+      <w:r>
+        <w:rPr>
+          <w:lang w:val="bg-BG"/>
+        </w:rPr>
+        <w:t>.</w:t>
       </w:r>
     </w:p>
     <w:p>
       <w:pPr>
-        <w:pStyle w:val="ac"/>
+        <w:pStyle w:val="ListParagraph"/>
         <w:numPr>
           <w:ilvl w:val="0"/>
-          <w:numId w:val="34"/>
+          <w:numId w:val="40"/>
         </w:numPr>
         <w:rPr>
+          <w:b/>
+          <w:bCs/>
           <w:lang w:val="bg-BG"/>
         </w:rPr>
       </w:pPr>
@@ -1018,10 +1726,22 @@
         <w:t xml:space="preserve">Да съхрани в папка със собственото си име на работния плот двата файла </w:t>
       </w:r>
       <w:r>
-        <w:t>B</w:t>
-      </w:r>
-      <w:r>
-        <w:t xml:space="preserve">uditel.txt </w:t>
+        <w:rPr>
+          <w:b/>
+          <w:bCs/>
+          <w:lang w:val="bg-BG"/>
+        </w:rPr>
+        <w:t>&lt;име_на_будител&gt;</w:t>
+      </w:r>
+      <w:r>
+        <w:rPr>
+          <w:b/>
+          <w:bCs/>
+        </w:rPr>
+        <w:t>.txt</w:t>
+      </w:r>
+      <w:r>
+        <w:t xml:space="preserve"> </w:t>
       </w:r>
       <w:r>
         <w:rPr>
@@ -1030,44 +1750,142 @@
         <w:t xml:space="preserve">и </w:t>
       </w:r>
       <w:r>
+        <w:rPr>
+          <w:b/>
+          <w:bCs/>
+        </w:rPr>
         <w:t>Picture.bmp</w:t>
+      </w:r>
+      <w:r>
+        <w:rPr>
+          <w:lang w:val="bg-BG"/>
+        </w:rPr>
+        <w:t>.</w:t>
       </w:r>
     </w:p>
     <w:p>
       <w:pPr>
-        <w:pStyle w:val="ac"/>
-        <w:ind w:left="1854"/>
-        <w:rPr>
-          <w:lang w:val="bg-BG"/>
-        </w:rPr>
-      </w:pPr>
-      <w:r>
-        <w:rPr>
-          <w:lang w:val="bg-BG"/>
-        </w:rPr>
-        <w:t>Лидерът на групата трябва да:</w:t>
+        <w:ind w:left="426"/>
+        <w:rPr>
+          <w:lang w:val="bg-BG"/>
+        </w:rPr>
+      </w:pPr>
+      <w:r>
+        <w:rPr>
+          <w:lang w:val="bg-BG"/>
+        </w:rPr>
+        <w:t>Работата на</w:t>
+      </w:r>
+      <w:r>
+        <w:rPr>
+          <w:lang w:val="bg-BG"/>
+        </w:rPr>
+        <w:t xml:space="preserve"> </w:t>
+      </w:r>
+      <w:r>
+        <w:rPr>
+          <w:b/>
+          <w:bCs/>
+          <w:lang w:val="bg-BG"/>
+        </w:rPr>
+        <w:t>лидера</w:t>
+      </w:r>
+      <w:r>
+        <w:rPr>
+          <w:lang w:val="bg-BG"/>
+        </w:rPr>
+        <w:t xml:space="preserve"> на групата е</w:t>
+      </w:r>
+      <w:r>
+        <w:t>:</w:t>
       </w:r>
     </w:p>
     <w:p>
       <w:pPr>
-        <w:pStyle w:val="ac"/>
-        <w:ind w:left="1854"/>
-        <w:rPr>
-          <w:lang w:val="bg-BG"/>
-        </w:rPr>
-      </w:pPr>
-      <w:r>
-        <w:rPr>
-          <w:lang w:val="bg-BG"/>
-        </w:rPr>
-        <w:t>запише всички така създадени папки с имена на участниците в групата на флашпамет</w:t>
+        <w:pStyle w:val="ListParagraph"/>
+        <w:numPr>
+          <w:ilvl w:val="0"/>
+          <w:numId w:val="42"/>
+        </w:numPr>
+      </w:pPr>
+      <w:r>
+        <w:rPr>
+          <w:lang w:val="bg-BG"/>
+        </w:rPr>
+        <w:t>Д</w:t>
+      </w:r>
+      <w:r>
+        <w:rPr>
+          <w:lang w:val="bg-BG"/>
+        </w:rPr>
+        <w:t xml:space="preserve">а създаде папка </w:t>
+      </w:r>
+      <w:r>
+        <w:rPr>
+          <w:b/>
+          <w:bCs/>
+        </w:rPr>
+        <w:t>1Noemvr</w:t>
+      </w:r>
+      <w:r>
+        <w:rPr>
+          <w:b/>
+          <w:bCs/>
+        </w:rPr>
+        <w:t>i</w:t>
+      </w:r>
+      <w:r>
+        <w:rPr>
+          <w:b/>
+          <w:bCs/>
+        </w:rPr>
+        <w:t xml:space="preserve"> </w:t>
+      </w:r>
+      <w:r>
+        <w:rPr>
+          <w:lang w:val="bg-BG"/>
+        </w:rPr>
+        <w:t xml:space="preserve">на </w:t>
+      </w:r>
+      <w:r>
+        <w:rPr>
+          <w:b/>
+          <w:bCs/>
+          <w:lang w:val="bg-BG"/>
+        </w:rPr>
+        <w:t>флашпамет</w:t>
+      </w:r>
+      <w:r>
+        <w:rPr>
+          <w:lang w:val="bg-BG"/>
+        </w:rPr>
+        <w:t>.</w:t>
       </w:r>
     </w:p>
     <w:p>
       <w:pPr>
-        <w:pStyle w:val="ac"/>
-        <w:ind w:left="1854"/>
-      </w:pPr>
+        <w:pStyle w:val="ListParagraph"/>
+        <w:numPr>
+          <w:ilvl w:val="0"/>
+          <w:numId w:val="42"/>
+        </w:numPr>
+      </w:pPr>
+      <w:r>
+        <w:rPr>
+          <w:lang w:val="bg-BG"/>
+        </w:rPr>
+        <w:t xml:space="preserve">В папка </w:t>
+      </w:r>
+      <w:r>
+        <w:rPr>
+          <w:b/>
+          <w:bCs/>
+        </w:rPr>
+        <w:t>1Noemvri</w:t>
+      </w:r>
+      <w:r>
+        <w:t xml:space="preserve"> </w:t>
+      </w:r>
       <w:r>
         <w:rPr>
           <w:lang w:val="bg-BG"/>
@@ -1075,58 +1893,131 @@
         <w:t xml:space="preserve">да създаде папка </w:t>
       </w:r>
       <w:r>
-        <w:t>1Noemvri</w:t>
+        <w:rPr>
+          <w:b/>
+          <w:bCs/>
+          <w:lang w:val="bg-BG"/>
+        </w:rPr>
+        <w:t>Будители</w:t>
+      </w:r>
+      <w:r>
+        <w:rPr>
+          <w:lang w:val="bg-BG"/>
+        </w:rPr>
+        <w:t xml:space="preserve"> и папка </w:t>
+      </w:r>
+      <w:r>
+        <w:rPr>
+          <w:b/>
+          <w:bCs/>
+          <w:lang w:val="bg-BG"/>
+        </w:rPr>
+        <w:t>Изображения</w:t>
+      </w:r>
+      <w:r>
+        <w:rPr>
+          <w:lang w:val="bg-BG"/>
+        </w:rPr>
+        <w:t>.</w:t>
       </w:r>
     </w:p>
     <w:p>
       <w:pPr>
-        <w:pStyle w:val="ac"/>
-        <w:ind w:left="1854"/>
-        <w:rPr>
-          <w:lang w:val="bg-BG"/>
-        </w:rPr>
-      </w:pPr>
-      <w:r>
-        <w:rPr>
-          <w:lang w:val="bg-BG"/>
-        </w:rPr>
-        <w:t xml:space="preserve">В папка </w:t>
-      </w:r>
-      <w:r>
-        <w:t xml:space="preserve">1Noemvri </w:t>
-      </w:r>
-      <w:r>
-        <w:rPr>
-          <w:lang w:val="bg-BG"/>
-        </w:rPr>
-        <w:t>да създаде папка Будители и папка Изображение</w:t>
+        <w:pStyle w:val="ListParagraph"/>
+        <w:numPr>
+          <w:ilvl w:val="0"/>
+          <w:numId w:val="42"/>
+        </w:numPr>
+        <w:rPr>
+          <w:lang w:val="bg-BG"/>
+        </w:rPr>
+      </w:pPr>
+      <w:r>
+        <w:rPr>
+          <w:lang w:val="bg-BG"/>
+        </w:rPr>
+        <w:t>Да мине през останалите членове на екипа и д</w:t>
+      </w:r>
+      <w:r>
+        <w:rPr>
+          <w:lang w:val="bg-BG"/>
+        </w:rPr>
+        <w:t xml:space="preserve">а </w:t>
+      </w:r>
+      <w:r>
+        <w:rPr>
+          <w:lang w:val="bg-BG"/>
+        </w:rPr>
+        <w:t>копира изображението и резюмето от всеки</w:t>
+      </w:r>
+      <w:r>
+        <w:rPr>
+          <w:lang w:val="bg-BG"/>
+        </w:rPr>
+        <w:t xml:space="preserve"> </w:t>
+      </w:r>
+      <w:r>
+        <w:rPr>
+          <w:lang w:val="bg-BG"/>
+        </w:rPr>
+        <w:t>от тях:</w:t>
       </w:r>
     </w:p>
     <w:p>
       <w:pPr>
-        <w:pStyle w:val="ac"/>
-        <w:ind w:left="1854"/>
-        <w:rPr>
-          <w:lang w:val="bg-BG"/>
-        </w:rPr>
-      </w:pPr>
-      <w:r>
-        <w:rPr>
-          <w:lang w:val="bg-BG"/>
-        </w:rPr>
-        <w:t xml:space="preserve">В папка Будители да премести всички </w:t>
-      </w:r>
-      <w:r>
-        <w:rPr>
+        <w:pStyle w:val="ListParagraph"/>
+        <w:numPr>
+          <w:ilvl w:val="0"/>
+          <w:numId w:val="44"/>
+        </w:numPr>
+        <w:rPr>
+          <w:b/>
+          <w:bCs/>
+          <w:lang w:val="bg-BG"/>
+        </w:rPr>
+      </w:pPr>
+      <w:r>
+        <w:rPr>
+          <w:lang w:val="bg-BG"/>
+        </w:rPr>
+        <w:t xml:space="preserve">В папка </w:t>
+      </w:r>
+      <w:r>
+        <w:rPr>
+          <w:b/>
+          <w:bCs/>
+          <w:lang w:val="bg-BG"/>
+        </w:rPr>
+        <w:t>Будители</w:t>
+      </w:r>
+      <w:r>
+        <w:rPr>
+          <w:lang w:val="bg-BG"/>
+        </w:rPr>
+        <w:t xml:space="preserve"> да премести всички </w:t>
+      </w:r>
+      <w:r>
+        <w:rPr>
+          <w:b/>
+          <w:bCs/>
           <w:lang w:val="bg-BG"/>
         </w:rPr>
         <w:t>текстови файлове</w:t>
+      </w:r>
+      <w:r>
+        <w:rPr>
+          <w:lang w:val="bg-BG"/>
+        </w:rPr>
+        <w:t>.</w:t>
       </w:r>
     </w:p>
     <w:p>
       <w:pPr>
-        <w:pStyle w:val="ac"/>
-        <w:ind w:left="1854"/>
+        <w:pStyle w:val="ListParagraph"/>
+        <w:numPr>
+          <w:ilvl w:val="0"/>
+          <w:numId w:val="44"/>
+        </w:numPr>
         <w:rPr>
           <w:lang w:val="bg-BG"/>
         </w:rPr>
@@ -1139,6 +2030,8 @@
       </w:r>
       <w:r>
         <w:rPr>
+          <w:b/>
+          <w:bCs/>
           <w:lang w:val="bg-BG"/>
         </w:rPr>
         <w:t>Изображения</w:t>
@@ -1147,60 +2040,174 @@
         <w:rPr>
           <w:lang w:val="bg-BG"/>
         </w:rPr>
-        <w:t xml:space="preserve"> да премести всички изображения</w:t>
+        <w:t xml:space="preserve"> да премести всички </w:t>
+      </w:r>
+      <w:r>
+        <w:rPr>
+          <w:b/>
+          <w:bCs/>
+          <w:lang w:val="bg-BG"/>
+        </w:rPr>
+        <w:t>изображения</w:t>
+      </w:r>
+      <w:r>
+        <w:rPr>
+          <w:lang w:val="bg-BG"/>
+        </w:rPr>
+        <w:t>.</w:t>
       </w:r>
     </w:p>
     <w:p>
       <w:pPr>
-        <w:pStyle w:val="ac"/>
-        <w:ind w:left="1854"/>
-        <w:rPr>
-          <w:lang w:val="bg-BG"/>
-        </w:rPr>
-      </w:pPr>
-      <w:r>
-        <w:rPr>
-          <w:lang w:val="bg-BG"/>
-        </w:rPr>
-        <w:t>След това всеки член на групата да изтрие папката от десктопа (работн</w:t>
-      </w:r>
-      <w:r>
-        <w:rPr>
-          <w:lang w:val="bg-BG"/>
-        </w:rPr>
-        <w:t>и</w:t>
-      </w:r>
-      <w:bookmarkStart w:id="0" w:name="_GoBack"/>
-      <w:bookmarkEnd w:id="0"/>
-      <w:r>
-        <w:rPr>
-          <w:lang w:val="bg-BG"/>
-        </w:rPr>
-        <w:t>я плот) и да копира от флашпаметта обединената информация.</w:t>
+        <w:pStyle w:val="ListParagraph"/>
+        <w:numPr>
+          <w:ilvl w:val="0"/>
+          <w:numId w:val="42"/>
+        </w:numPr>
+        <w:rPr>
+          <w:lang w:val="bg-BG"/>
+        </w:rPr>
+      </w:pPr>
+      <w:r>
+        <w:rPr>
+          <w:lang w:val="bg-BG"/>
+        </w:rPr>
+        <w:t xml:space="preserve">След това всеки член на групата да </w:t>
+      </w:r>
+      <w:r>
+        <w:rPr>
+          <w:b/>
+          <w:bCs/>
+          <w:lang w:val="bg-BG"/>
+        </w:rPr>
+        <w:t>изтрие папката от десктопа</w:t>
+      </w:r>
+      <w:r>
+        <w:rPr>
+          <w:lang w:val="bg-BG"/>
+        </w:rPr>
+        <w:t xml:space="preserve"> и да копира от флашпаметта </w:t>
+      </w:r>
+      <w:r>
+        <w:rPr>
+          <w:b/>
+          <w:bCs/>
+          <w:lang w:val="bg-BG"/>
+        </w:rPr>
+        <w:t>обединената информация</w:t>
+      </w:r>
+      <w:r>
+        <w:rPr>
+          <w:lang w:val="bg-BG"/>
+        </w:rPr>
+        <w:t>.</w:t>
       </w:r>
     </w:p>
     <w:p>
       <w:pPr>
-        <w:pStyle w:val="ac"/>
-        <w:ind w:left="1854"/>
-        <w:rPr>
-          <w:lang w:val="bg-BG"/>
-        </w:rPr>
-      </w:pPr>
-      <w:r>
-        <w:rPr>
-          <w:lang w:val="bg-BG"/>
-        </w:rPr>
-        <w:t>Флашпаметта да се предаде на ръководителя на екипа на ученици 5-7 клас за целите на проекта</w:t>
+        <w:pStyle w:val="ListParagraph"/>
+        <w:numPr>
+          <w:ilvl w:val="0"/>
+          <w:numId w:val="42"/>
+        </w:numPr>
+        <w:rPr>
+          <w:lang w:val="bg-BG"/>
+        </w:rPr>
+      </w:pPr>
+      <w:r>
+        <w:rPr>
+          <w:lang w:val="bg-BG"/>
+        </w:rPr>
+        <w:t xml:space="preserve">Флашпаметта да се предаде на </w:t>
+      </w:r>
+      <w:r>
+        <w:rPr>
+          <w:b/>
+          <w:bCs/>
+          <w:lang w:val="bg-BG"/>
+        </w:rPr>
+        <w:t>преподавателя</w:t>
+      </w:r>
+      <w:r>
+        <w:rPr>
+          <w:lang w:val="bg-BG"/>
+        </w:rPr>
+        <w:t>.</w:t>
       </w:r>
     </w:p>
     <w:p>
       <w:pPr>
-        <w:ind w:left="1494"/>
-        <w:rPr>
-          <w:lang w:val="bg-BG"/>
-        </w:rPr>
-      </w:pPr>
+        <w:ind w:left="426"/>
+        <w:rPr>
+          <w:lang w:val="bg-BG"/>
+        </w:rPr>
+      </w:pPr>
+      <w:r>
+        <w:rPr>
+          <w:lang w:val="bg-BG"/>
+        </w:rPr>
+        <w:t xml:space="preserve">Събраната </w:t>
+      </w:r>
+      <w:r>
+        <w:rPr>
+          <w:lang w:val="bg-BG"/>
+        </w:rPr>
+        <w:t>от вашия клас</w:t>
+      </w:r>
+      <w:r>
+        <w:rPr>
+          <w:lang w:val="bg-BG"/>
+        </w:rPr>
+        <w:t xml:space="preserve"> </w:t>
+      </w:r>
+      <w:r>
+        <w:rPr>
+          <w:lang w:val="bg-BG"/>
+        </w:rPr>
+        <w:t xml:space="preserve">информация може да бъде използвана от учениците от горните класове за </w:t>
+      </w:r>
+      <w:r>
+        <w:rPr>
+          <w:b/>
+          <w:bCs/>
+          <w:lang w:val="bg-BG"/>
+        </w:rPr>
+        <w:t>развитие</w:t>
+      </w:r>
+      <w:r>
+        <w:rPr>
+          <w:lang w:val="bg-BG"/>
+        </w:rPr>
+        <w:t xml:space="preserve"> и </w:t>
+      </w:r>
+      <w:r>
+        <w:rPr>
+          <w:b/>
+          <w:bCs/>
+          <w:lang w:val="bg-BG"/>
+        </w:rPr>
+        <w:t>завършване</w:t>
+      </w:r>
+      <w:r>
+        <w:rPr>
+          <w:lang w:val="bg-BG"/>
+        </w:rPr>
+        <w:t xml:space="preserve"> на </w:t>
+      </w:r>
+      <w:r>
+        <w:rPr>
+          <w:b/>
+          <w:bCs/>
+          <w:lang w:val="bg-BG"/>
+        </w:rPr>
+        <w:t>проекта</w:t>
+      </w:r>
+      <w:r>
+        <w:rPr>
+          <w:lang w:val="bg-BG"/>
+        </w:rPr>
+        <w:t xml:space="preserve"> (например създаване на цялостен уебсайт).</w:t>
+      </w:r>
     </w:p>
     <w:p>
       <w:pPr>
@@ -1229,7 +2236,7 @@
 </file>
 
 <file path=word/endnotes.xml><?xml version="1.0" encoding="utf-8"?>
-<w:endnotes xmlns:wpc="http://schemas.microsoft.com/office/word/2010/wordprocessingCanvas" xmlns:cx="http://schemas.microsoft.com/office/drawing/2014/chartex" xmlns:mc="http://schemas.openxmlformats.org/markup-compatibility/2006" xmlns:o="urn:schemas-microsoft-com:office:office" xmlns:r="http://schemas.openxmlformats.org/officeDocument/2006/relationships" xmlns:m="http://schemas.openxmlformats.org/officeDocument/2006/math" xmlns:v="urn:schemas-microsoft-com:vml" xmlns:wp14="http://schemas.microsoft.com/office/word/2010/wordprocessingDrawing" xmlns:wp="http://schemas.openxmlformats.org/drawingml/2006/wordprocessingDrawing" xmlns:w10="urn:schemas-microsoft-com:office:word" xmlns:w="http://schemas.openxmlformats.org/wordprocessingml/2006/main" xmlns:w14="http://schemas.microsoft.com/office/word/2010/wordml" xmlns:w15="http://schemas.microsoft.com/office/word/2012/wordml" xmlns:w16se="http://schemas.microsoft.com/office/word/2015/wordml/symex" xmlns:wpg="http://schemas.microsoft.com/office/word/2010/wordprocessingGroup" xmlns:wpi="http://schemas.microsoft.com/office/word/2010/wordprocessingInk" xmlns:wne="http://schemas.microsoft.com/office/word/2006/wordml" xmlns:wps="http://schemas.microsoft.com/office/word/2010/wordprocessingShape" mc:Ignorable="w14 w15 w16se wp14">
+<w:endnotes xmlns:wpc="http://schemas.microsoft.com/office/word/2010/wordprocessingCanvas" xmlns:cx="http://schemas.microsoft.com/office/drawing/2014/chartex" xmlns:cx1="http://schemas.microsoft.com/office/drawing/2015/9/8/chartex" xmlns:cx2="http://schemas.microsoft.com/office/drawing/2015/10/21/chartex" xmlns:cx3="http://schemas.microsoft.com/office/drawing/2016/5/9/chartex" xmlns:cx4="http://schemas.microsoft.com/office/drawing/2016/5/10/chartex" xmlns:cx5="http://schemas.microsoft.com/office/drawing/2016/5/11/chartex" xmlns:cx6="http://schemas.microsoft.com/office/drawing/2016/5/12/chartex" xmlns:cx7="http://schemas.microsoft.com/office/drawing/2016/5/13/chartex" xmlns:cx8="http://schemas.microsoft.com/office/drawing/2016/5/14/chartex" xmlns:mc="http://schemas.openxmlformats.org/markup-compatibility/2006" xmlns:aink="http://schemas.microsoft.com/office/drawing/2016/ink" xmlns:am3d="http://schemas.microsoft.com/office/drawing/2017/model3d" xmlns:o="urn:schemas-microsoft-com:office:office" xmlns:oel="http://schemas.microsoft.com/office/2019/extlst" xmlns:r="http://schemas.openxmlformats.org/officeDocument/2006/relationships" xmlns:m="http://schemas.openxmlformats.org/officeDocument/2006/math" xmlns:v="urn:schemas-microsoft-com:vml" xmlns:wp14="http://schemas.microsoft.com/office/word/2010/wordprocessingDrawing" xmlns:wp="http://schemas.openxmlformats.org/drawingml/2006/wordprocessingDrawing" xmlns:w10="urn:schemas-microsoft-com:office:word" xmlns:w="http://schemas.openxmlformats.org/wordprocessingml/2006/main" xmlns:w14="http://schemas.microsoft.com/office/word/2010/wordml" xmlns:w15="http://schemas.microsoft.com/office/word/2012/wordml" xmlns:w16cex="http://schemas.microsoft.com/office/word/2018/wordml/cex" xmlns:w16cid="http://schemas.microsoft.com/office/word/2016/wordml/cid" xmlns:w16="http://schemas.microsoft.com/office/word/2018/wordml" xmlns:w16sdtdh="http://schemas.microsoft.com/office/word/2020/wordml/sdtdatahash" xmlns:w16se="http://schemas.microsoft.com/office/word/2015/wordml/symex" xmlns:wpg="http://schemas.microsoft.com/office/word/2010/wordprocessingGroup" xmlns:wpi="http://schemas.microsoft.com/office/word/2010/wordprocessingInk" xmlns:wne="http://schemas.microsoft.com/office/word/2006/wordml" xmlns:wps="http://schemas.microsoft.com/office/word/2010/wordprocessingShape" mc:Ignorable="w14 w15 w16se w16cid w16 w16cex w16sdtdh wp14">
   <w:endnote w:type="separator" w:id="-1">
     <w:p>
       <w:pPr>
@@ -1254,10 +2261,10 @@
 </file>
 
 <file path=word/footer1.xml><?xml version="1.0" encoding="utf-8"?>
-<w:ftr xmlns:wpc="http://schemas.microsoft.com/office/word/2010/wordprocessingCanvas" xmlns:cx="http://schemas.microsoft.com/office/drawing/2014/chartex" xmlns:mc="http://schemas.openxmlformats.org/markup-compatibility/2006" xmlns:o="urn:schemas-microsoft-com:office:office" xmlns:r="http://schemas.openxmlformats.org/officeDocument/2006/relationships" xmlns:m="http://schemas.openxmlformats.org/officeDocument/2006/math" xmlns:v="urn:schemas-microsoft-com:vml" xmlns:wp14="http://schemas.microsoft.com/office/word/2010/wordprocessingDrawing" xmlns:wp="http://schemas.openxmlformats.org/drawingml/2006/wordprocessingDrawing" xmlns:w10="urn:schemas-microsoft-com:office:word" xmlns:w="http://schemas.openxmlformats.org/wordprocessingml/2006/main" xmlns:w14="http://schemas.microsoft.com/office/word/2010/wordml" xmlns:w15="http://schemas.microsoft.com/office/word/2012/wordml" xmlns:w16se="http://schemas.microsoft.com/office/word/2015/wordml/symex" xmlns:wpg="http://schemas.microsoft.com/office/word/2010/wordprocessingGroup" xmlns:wpi="http://schemas.microsoft.com/office/word/2010/wordprocessingInk" xmlns:wne="http://schemas.microsoft.com/office/word/2006/wordml" xmlns:wps="http://schemas.microsoft.com/office/word/2010/wordprocessingShape" mc:Ignorable="w14 w15 w16se wp14">
+<w:ftr xmlns:wpc="http://schemas.microsoft.com/office/word/2010/wordprocessingCanvas" xmlns:cx="http://schemas.microsoft.com/office/drawing/2014/chartex" xmlns:cx1="http://schemas.microsoft.com/office/drawing/2015/9/8/chartex" xmlns:cx2="http://schemas.microsoft.com/office/drawing/2015/10/21/chartex" xmlns:cx3="http://schemas.microsoft.com/office/drawing/2016/5/9/chartex" xmlns:cx4="http://schemas.microsoft.com/office/drawing/2016/5/10/chartex" xmlns:cx5="http://schemas.microsoft.com/office/drawing/2016/5/11/chartex" xmlns:cx6="http://schemas.microsoft.com/office/drawing/2016/5/12/chartex" xmlns:cx7="http://schemas.microsoft.com/office/drawing/2016/5/13/chartex" xmlns:cx8="http://schemas.microsoft.com/office/drawing/2016/5/14/chartex" xmlns:mc="http://schemas.openxmlformats.org/markup-compatibility/2006" xmlns:aink="http://schemas.microsoft.com/office/drawing/2016/ink" xmlns:am3d="http://schemas.microsoft.com/office/drawing/2017/model3d" xmlns:o="urn:schemas-microsoft-com:office:office" xmlns:oel="http://schemas.microsoft.com/office/2019/extlst" xmlns:r="http://schemas.openxmlformats.org/officeDocument/2006/relationships" xmlns:m="http://schemas.openxmlformats.org/officeDocument/2006/math" xmlns:v="urn:schemas-microsoft-com:vml" xmlns:wp14="http://schemas.microsoft.com/office/word/2010/wordprocessingDrawing" xmlns:wp="http://schemas.openxmlformats.org/drawingml/2006/wordprocessingDrawing" xmlns:w10="urn:schemas-microsoft-com:office:word" xmlns:w="http://schemas.openxmlformats.org/wordprocessingml/2006/main" xmlns:w14="http://schemas.microsoft.com/office/word/2010/wordml" xmlns:w15="http://schemas.microsoft.com/office/word/2012/wordml" xmlns:w16cex="http://schemas.microsoft.com/office/word/2018/wordml/cex" xmlns:w16cid="http://schemas.microsoft.com/office/word/2016/wordml/cid" xmlns:w16="http://schemas.microsoft.com/office/word/2018/wordml" xmlns:w16sdtdh="http://schemas.microsoft.com/office/word/2020/wordml/sdtdatahash" xmlns:w16se="http://schemas.microsoft.com/office/word/2015/wordml/symex" xmlns:wpg="http://schemas.microsoft.com/office/word/2010/wordprocessingGroup" xmlns:wpi="http://schemas.microsoft.com/office/word/2010/wordprocessingInk" xmlns:wne="http://schemas.microsoft.com/office/word/2006/wordml" xmlns:wps="http://schemas.microsoft.com/office/word/2010/wordprocessingShape" mc:Ignorable="w14 w15 w16se w16cid w16 w16cex w16sdtdh wp14">
   <w:p>
     <w:pPr>
-      <w:pStyle w:val="a5"/>
+      <w:pStyle w:val="Footer"/>
     </w:pPr>
     <w:r>
       <w:rPr>
@@ -1356,7 +2363,7 @@
               <v:stroke joinstyle="miter"/>
               <v:path gradientshapeok="t" o:connecttype="rect"/>
             </v:shapetype>
-            <v:shape id="Text Box 6" o:spid="_x0000_s1026" type="#_x0000_t202" style="position:absolute;margin-left:109.85pt;margin-top:28.05pt;width:40.15pt;height:13pt;z-index:251660288;visibility:visible;mso-wrap-style:square;mso-width-percent:0;mso-height-percent:0;mso-wrap-distance-left:9pt;mso-wrap-distance-top:0;mso-wrap-distance-right:9pt;mso-wrap-distance-bottom:0;mso-position-horizontal:absolute;mso-position-horizontal-relative:text;mso-position-vertical:absolute;mso-position-vertical-relative:text;mso-width-percent:0;mso-height-percent:0;mso-width-relative:page;mso-height-relative:page;v-text-anchor:middle" o:gfxdata="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" filled="f" stroked="f" strokeweight=".5pt">
+            <v:shape id="Text Box 6" o:spid="_x0000_s1026" type="#_x0000_t202" style="position:absolute;margin-left:109.85pt;margin-top:28.05pt;width:40.15pt;height:13pt;z-index:251660288;visibility:visible;mso-wrap-style:square;mso-width-percent:0;mso-height-percent:0;mso-wrap-distance-left:9pt;mso-wrap-distance-top:0;mso-wrap-distance-right:9pt;mso-wrap-distance-bottom:0;mso-position-horizontal:absolute;mso-position-horizontal-relative:text;mso-position-vertical:absolute;mso-position-vertical-relative:text;mso-width-percent:0;mso-height-percent:0;mso-width-relative:page;mso-height-relative:page;v-text-anchor:middle" o:gfxdata="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" filled="f" stroked="f" strokeweight=".5pt">
               <v:textbox inset=".5mm,0,0,0">
                 <w:txbxContent>
                   <w:p>
@@ -1437,7 +2444,7 @@
                               <w:szCs w:val="17"/>
                             </w:rPr>
                           </w:pPr>
-                          <w:bookmarkStart w:id="1" w:name="_Hlk24191091"/>
+                          <w:bookmarkStart w:id="5" w:name="_Hlk24191091"/>
                           <w:r>
                             <w:rPr>
                               <w:sz w:val="17"/>
@@ -1455,7 +2462,7 @@
                           <w:hyperlink r:id="rId1" w:history="1">
                             <w:r>
                               <w:rPr>
-                                <w:rStyle w:val="a9"/>
+                                <w:rStyle w:val="Hyperlink"/>
                                 <w:color w:val="0882DE"/>
                                 <w:sz w:val="17"/>
                                 <w:szCs w:val="17"/>
@@ -1555,7 +2562,7 @@
                             <w:t>.</w:t>
                           </w:r>
                         </w:p>
-                        <w:bookmarkEnd w:id="1"/>
+                        <w:bookmarkEnd w:id="5"/>
                         <w:p>
                           <w:pPr>
                             <w:spacing w:line="240" w:lineRule="auto"/>
@@ -1788,7 +2795,7 @@
                                               <a14:useLocalDpi xmlns:a14="http://schemas.microsoft.com/office/drawing/2010/main" val="0"/>
                                             </a:ext>
                                             <a:ext uri="{837473B0-CC2E-450A-ABE3-18F120FF3D39}">
-                                              <a1611:picAttrSrcUrl xmlns="" xmlns:cx1="http://schemas.microsoft.com/office/drawing/2015/9/8/chartex" xmlns:cx2="http://schemas.microsoft.com/office/drawing/2015/10/21/chartex" xmlns:cx3="http://schemas.microsoft.com/office/drawing/2016/5/9/chartex" xmlns:cx4="http://schemas.microsoft.com/office/drawing/2016/5/10/chartex" xmlns:cx5="http://schemas.microsoft.com/office/drawing/2016/5/11/chartex" xmlns:cx6="http://schemas.microsoft.com/office/drawing/2016/5/12/chartex" xmlns:cx7="http://schemas.microsoft.com/office/drawing/2016/5/13/chartex" xmlns:cx8="http://schemas.microsoft.com/office/drawing/2016/5/14/chartex" xmlns:aink="http://schemas.microsoft.com/office/drawing/2016/ink" xmlns:am3d="http://schemas.microsoft.com/office/drawing/2017/model3d" xmlns:o="urn:schemas-microsoft-com:office:office" xmlns:v="urn:schemas-microsoft-com:vml" xmlns:w10="urn:schemas-microsoft-com:office:word" xmlns:w="http://schemas.openxmlformats.org/wordprocessingml/2006/main" xmlns:w16cex="http://schemas.microsoft.com/office/word/2018/wordml/cex" xmlns:w16cid="http://schemas.microsoft.com/office/word/2016/wordml/cid" xmlns:w16="http://schemas.microsoft.com/office/word/2018/wordml" xmlns:w16sdtdh="http://schemas.microsoft.com/office/word/2020/wordml/sdtdatahash" xmlns:a1611="http://schemas.microsoft.com/office/drawing/2016/11/main" r:id="rId9"/>
+                                              <a1611:picAttrSrcUrl xmlns:a1611="http://schemas.microsoft.com/office/drawing/2016/11/main" r:id="rId9"/>
                                             </a:ext>
                                           </a:extLst>
                                         </a:blip>
@@ -2135,7 +3142,7 @@
         </mc:Choice>
         <mc:Fallback>
           <w:pict>
-            <v:shape w14:anchorId="2074F399" id="Text Box 16" o:spid="_x0000_s1027" type="#_x0000_t202" style="position:absolute;margin-left:109pt;margin-top:7pt;width:411.4pt;height:40.45pt;z-index:251657216;visibility:visible;mso-wrap-style:square;mso-width-percent:0;mso-height-percent:0;mso-wrap-distance-left:9pt;mso-wrap-distance-top:0;mso-wrap-distance-right:9pt;mso-wrap-distance-bottom:0;mso-position-horizontal:absolute;mso-position-horizontal-relative:text;mso-position-vertical:absolute;mso-position-vertical-relative:text;mso-width-percent:0;mso-height-percent:0;mso-width-relative:page;mso-height-relative:page;v-text-anchor:top" o:gfxdata="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" filled="f" stroked="f">
+            <v:shape w14:anchorId="2074F399" id="Text Box 16" o:spid="_x0000_s1027" type="#_x0000_t202" style="position:absolute;margin-left:109pt;margin-top:7pt;width:411.4pt;height:40.45pt;z-index:251657216;visibility:visible;mso-wrap-style:square;mso-width-percent:0;mso-height-percent:0;mso-wrap-distance-left:9pt;mso-wrap-distance-top:0;mso-wrap-distance-right:9pt;mso-wrap-distance-bottom:0;mso-position-horizontal:absolute;mso-position-horizontal-relative:text;mso-position-vertical:absolute;mso-position-vertical-relative:text;mso-width-percent:0;mso-height-percent:0;mso-width-relative:page;mso-height-relative:page;v-text-anchor:top" o:gfxdata="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" filled="f" stroked="f">
               <v:textbox inset=".5mm,1.2mm,.5mm,.5mm">
                 <w:txbxContent>
                   <w:p>
@@ -2146,7 +3153,7 @@
                         <w:szCs w:val="17"/>
                       </w:rPr>
                     </w:pPr>
-                    <w:bookmarkStart w:id="2" w:name="_Hlk24191091"/>
+                    <w:bookmarkStart w:id="6" w:name="_Hlk24191091"/>
                     <w:r>
                       <w:rPr>
                         <w:sz w:val="17"/>
@@ -2164,7 +3171,7 @@
                     <w:hyperlink r:id="rId20" w:history="1">
                       <w:r>
                         <w:rPr>
-                          <w:rStyle w:val="a9"/>
+                          <w:rStyle w:val="Hyperlink"/>
                           <w:color w:val="0882DE"/>
                           <w:sz w:val="17"/>
                           <w:szCs w:val="17"/>
@@ -2264,7 +3271,7 @@
                       <w:t>.</w:t>
                     </w:r>
                   </w:p>
-                  <w:bookmarkEnd w:id="2"/>
+                  <w:bookmarkEnd w:id="6"/>
                   <w:p>
                     <w:pPr>
                       <w:spacing w:line="240" w:lineRule="auto"/>
@@ -2296,7 +3303,7 @@
                               <pic:pic xmlns:pic="http://schemas.openxmlformats.org/drawingml/2006/picture">
                                 <pic:nvPicPr>
                                   <pic:cNvPr id="3" name="Picture 3">
-                                    <a:hlinkClick r:id="rId1"/>
+                                    <a:hlinkClick r:id="rId20"/>
                                   </pic:cNvPr>
                                   <pic:cNvPicPr>
                                     <a:picLocks noChangeAspect="1" noChangeArrowheads="1"/>
@@ -2497,7 +3504,7 @@
                                         <a14:useLocalDpi xmlns:a14="http://schemas.microsoft.com/office/drawing/2010/main" val="0"/>
                                       </a:ext>
                                       <a:ext uri="{837473B0-CC2E-450A-ABE3-18F120FF3D39}">
-                                        <a1611:picAttrSrcUrl xmlns="" xmlns:cx1="http://schemas.microsoft.com/office/drawing/2015/9/8/chartex" xmlns:cx2="http://schemas.microsoft.com/office/drawing/2015/10/21/chartex" xmlns:cx3="http://schemas.microsoft.com/office/drawing/2016/5/9/chartex" xmlns:cx4="http://schemas.microsoft.com/office/drawing/2016/5/10/chartex" xmlns:cx5="http://schemas.microsoft.com/office/drawing/2016/5/11/chartex" xmlns:cx6="http://schemas.microsoft.com/office/drawing/2016/5/12/chartex" xmlns:cx7="http://schemas.microsoft.com/office/drawing/2016/5/13/chartex" xmlns:cx8="http://schemas.microsoft.com/office/drawing/2016/5/14/chartex" xmlns:aink="http://schemas.microsoft.com/office/drawing/2016/ink" xmlns:am3d="http://schemas.microsoft.com/office/drawing/2017/model3d" xmlns:o="urn:schemas-microsoft-com:office:office" xmlns:v="urn:schemas-microsoft-com:vml" xmlns:w10="urn:schemas-microsoft-com:office:word" xmlns:w="http://schemas.openxmlformats.org/wordprocessingml/2006/main" xmlns:w16cex="http://schemas.microsoft.com/office/word/2018/wordml/cex" xmlns:w16cid="http://schemas.microsoft.com/office/word/2016/wordml/cid" xmlns:w16="http://schemas.microsoft.com/office/word/2018/wordml" xmlns:w16sdtdh="http://schemas.microsoft.com/office/word/2020/wordml/sdtdatahash" xmlns:a1611="http://schemas.microsoft.com/office/drawing/2016/11/main" r:id="rId9"/>
+                                        <a1611:picAttrSrcUrl xmlns:a1611="http://schemas.microsoft.com/office/drawing/2016/11/main" r:id="rId9"/>
                                       </a:ext>
                                     </a:extLst>
                                   </a:blip>
@@ -2972,7 +3979,7 @@
             </wp:anchor>
           </w:drawing>
         </mc:Choice>
-        <mc:Fallback xmlns:cx1="http://schemas.microsoft.com/office/drawing/2015/9/8/chartex" xmlns:cx2="http://schemas.microsoft.com/office/drawing/2015/10/21/chartex" xmlns:cx3="http://schemas.microsoft.com/office/drawing/2016/5/9/chartex" xmlns:cx4="http://schemas.microsoft.com/office/drawing/2016/5/10/chartex" xmlns:cx5="http://schemas.microsoft.com/office/drawing/2016/5/11/chartex" xmlns:cx6="http://schemas.microsoft.com/office/drawing/2016/5/12/chartex" xmlns:cx7="http://schemas.microsoft.com/office/drawing/2016/5/13/chartex" xmlns:cx8="http://schemas.microsoft.com/office/drawing/2016/5/14/chartex" xmlns:aink="http://schemas.microsoft.com/office/drawing/2016/ink" xmlns:am3d="http://schemas.microsoft.com/office/drawing/2017/model3d" xmlns:w16cex="http://schemas.microsoft.com/office/word/2018/wordml/cex" xmlns:w16cid="http://schemas.microsoft.com/office/word/2016/wordml/cid" xmlns:w16="http://schemas.microsoft.com/office/word/2018/wordml" xmlns:w16sdtdh="http://schemas.microsoft.com/office/word/2020/wordml/sdtdatahash">
+        <mc:Fallback>
           <w:pict>
             <v:line w14:anchorId="60BE7D18" id="Straight Connector 19" o:spid="_x0000_s1026" style="position:absolute;flip:y;z-index:251622400;visibility:visible;mso-wrap-style:square;mso-width-percent:0;mso-height-percent:0;mso-wrap-distance-left:9pt;mso-wrap-distance-top:0;mso-wrap-distance-right:9pt;mso-wrap-distance-bottom:0;mso-position-horizontal:absolute;mso-position-horizontal-relative:text;mso-position-vertical:absolute;mso-position-vertical-relative:text;mso-width-percent:0;mso-height-percent:0;mso-width-relative:page;mso-height-relative:page" from="-.1pt,5.2pt" to="520.7pt,5.2pt" o:gfxdata="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" strokecolor="#974706 [1609]" strokeweight="1pt">
               <v:stroke endcap="round"/>
@@ -3154,7 +4161,7 @@
         </mc:Choice>
         <mc:Fallback>
           <w:pict>
-            <v:shape w14:anchorId="60DB5C39" id="Text Box 4" o:spid="_x0000_s1028" type="#_x0000_t202" style="position:absolute;margin-left:444.65pt;margin-top:26.95pt;width:70.9pt;height:15.9pt;z-index:251663360;visibility:visible;mso-wrap-style:square;mso-width-percent:0;mso-height-percent:0;mso-wrap-distance-left:9pt;mso-wrap-distance-top:0;mso-wrap-distance-right:9pt;mso-wrap-distance-bottom:0;mso-position-horizontal:absolute;mso-position-horizontal-relative:text;mso-position-vertical:absolute;mso-position-vertical-relative:text;mso-width-percent:0;mso-height-percent:0;mso-width-relative:page;mso-height-relative:page;v-text-anchor:middle" o:gfxdata="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" filled="f" stroked="f" strokeweight=".5pt">
+            <v:shape w14:anchorId="60DB5C39" id="Text Box 4" o:spid="_x0000_s1028" type="#_x0000_t202" style="position:absolute;margin-left:444.65pt;margin-top:26.95pt;width:70.9pt;height:15.9pt;z-index:251663360;visibility:visible;mso-wrap-style:square;mso-width-percent:0;mso-height-percent:0;mso-wrap-distance-left:9pt;mso-wrap-distance-top:0;mso-wrap-distance-right:9pt;mso-wrap-distance-bottom:0;mso-position-horizontal:absolute;mso-position-horizontal-relative:text;mso-position-vertical:absolute;mso-position-vertical-relative:text;mso-width-percent:0;mso-height-percent:0;mso-width-relative:page;mso-height-relative:page;v-text-anchor:middle" o:gfxdata="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" filled="f" stroked="f" strokeweight=".5pt">
               <v:textbox inset="0,0,0,0">
                 <w:txbxContent>
                   <w:p>
@@ -3265,7 +4272,7 @@
 </file>
 
 <file path=word/footnotes.xml><?xml version="1.0" encoding="utf-8"?>
-<w:footnotes xmlns:wpc="http://schemas.microsoft.com/office/word/2010/wordprocessingCanvas" xmlns:cx="http://schemas.microsoft.com/office/drawing/2014/chartex" xmlns:mc="http://schemas.openxmlformats.org/markup-compatibility/2006" xmlns:o="urn:schemas-microsoft-com:office:office" xmlns:r="http://schemas.openxmlformats.org/officeDocument/2006/relationships" xmlns:m="http://schemas.openxmlformats.org/officeDocument/2006/math" xmlns:v="urn:schemas-microsoft-com:vml" xmlns:wp14="http://schemas.microsoft.com/office/word/2010/wordprocessingDrawing" xmlns:wp="http://schemas.openxmlformats.org/drawingml/2006/wordprocessingDrawing" xmlns:w10="urn:schemas-microsoft-com:office:word" xmlns:w="http://schemas.openxmlformats.org/wordprocessingml/2006/main" xmlns:w14="http://schemas.microsoft.com/office/word/2010/wordml" xmlns:w15="http://schemas.microsoft.com/office/word/2012/wordml" xmlns:w16se="http://schemas.microsoft.com/office/word/2015/wordml/symex" xmlns:wpg="http://schemas.microsoft.com/office/word/2010/wordprocessingGroup" xmlns:wpi="http://schemas.microsoft.com/office/word/2010/wordprocessingInk" xmlns:wne="http://schemas.microsoft.com/office/word/2006/wordml" xmlns:wps="http://schemas.microsoft.com/office/word/2010/wordprocessingShape" mc:Ignorable="w14 w15 w16se wp14">
+<w:footnotes xmlns:wpc="http://schemas.microsoft.com/office/word/2010/wordprocessingCanvas" xmlns:cx="http://schemas.microsoft.com/office/drawing/2014/chartex" xmlns:cx1="http://schemas.microsoft.com/office/drawing/2015/9/8/chartex" xmlns:cx2="http://schemas.microsoft.com/office/drawing/2015/10/21/chartex" xmlns:cx3="http://schemas.microsoft.com/office/drawing/2016/5/9/chartex" xmlns:cx4="http://schemas.microsoft.com/office/drawing/2016/5/10/chartex" xmlns:cx5="http://schemas.microsoft.com/office/drawing/2016/5/11/chartex" xmlns:cx6="http://schemas.microsoft.com/office/drawing/2016/5/12/chartex" xmlns:cx7="http://schemas.microsoft.com/office/drawing/2016/5/13/chartex" xmlns:cx8="http://schemas.microsoft.com/office/drawing/2016/5/14/chartex" xmlns:mc="http://schemas.openxmlformats.org/markup-compatibility/2006" xmlns:aink="http://schemas.microsoft.com/office/drawing/2016/ink" xmlns:am3d="http://schemas.microsoft.com/office/drawing/2017/model3d" xmlns:o="urn:schemas-microsoft-com:office:office" xmlns:oel="http://schemas.microsoft.com/office/2019/extlst" xmlns:r="http://schemas.openxmlformats.org/officeDocument/2006/relationships" xmlns:m="http://schemas.openxmlformats.org/officeDocument/2006/math" xmlns:v="urn:schemas-microsoft-com:vml" xmlns:wp14="http://schemas.microsoft.com/office/word/2010/wordprocessingDrawing" xmlns:wp="http://schemas.openxmlformats.org/drawingml/2006/wordprocessingDrawing" xmlns:w10="urn:schemas-microsoft-com:office:word" xmlns:w="http://schemas.openxmlformats.org/wordprocessingml/2006/main" xmlns:w14="http://schemas.microsoft.com/office/word/2010/wordml" xmlns:w15="http://schemas.microsoft.com/office/word/2012/wordml" xmlns:w16cex="http://schemas.microsoft.com/office/word/2018/wordml/cex" xmlns:w16cid="http://schemas.microsoft.com/office/word/2016/wordml/cid" xmlns:w16="http://schemas.microsoft.com/office/word/2018/wordml" xmlns:w16sdtdh="http://schemas.microsoft.com/office/word/2020/wordml/sdtdatahash" xmlns:w16se="http://schemas.microsoft.com/office/word/2015/wordml/symex" xmlns:wpg="http://schemas.microsoft.com/office/word/2010/wordprocessingGroup" xmlns:wpi="http://schemas.microsoft.com/office/word/2010/wordprocessingInk" xmlns:wne="http://schemas.microsoft.com/office/word/2006/wordml" xmlns:wps="http://schemas.microsoft.com/office/word/2010/wordprocessingShape" mc:Ignorable="w14 w15 w16se w16cid w16 w16cex w16sdtdh wp14">
   <w:footnote w:type="separator" w:id="-1">
     <w:p>
       <w:pPr>
@@ -3290,10 +4297,10 @@
 </file>
 
 <file path=word/header1.xml><?xml version="1.0" encoding="utf-8"?>
-<w:hdr xmlns:wpc="http://schemas.microsoft.com/office/word/2010/wordprocessingCanvas" xmlns:cx="http://schemas.microsoft.com/office/drawing/2014/chartex" xmlns:mc="http://schemas.openxmlformats.org/markup-compatibility/2006" xmlns:o="urn:schemas-microsoft-com:office:office" xmlns:r="http://schemas.openxmlformats.org/officeDocument/2006/relationships" xmlns:m="http://schemas.openxmlformats.org/officeDocument/2006/math" xmlns:v="urn:schemas-microsoft-com:vml" xmlns:wp14="http://schemas.microsoft.com/office/word/2010/wordprocessingDrawing" xmlns:wp="http://schemas.openxmlformats.org/drawingml/2006/wordprocessingDrawing" xmlns:w10="urn:schemas-microsoft-com:office:word" xmlns:w="http://schemas.openxmlformats.org/wordprocessingml/2006/main" xmlns:w14="http://schemas.microsoft.com/office/word/2010/wordml" xmlns:w15="http://schemas.microsoft.com/office/word/2012/wordml" xmlns:w16se="http://schemas.microsoft.com/office/word/2015/wordml/symex" xmlns:wpg="http://schemas.microsoft.com/office/word/2010/wordprocessingGroup" xmlns:wpi="http://schemas.microsoft.com/office/word/2010/wordprocessingInk" xmlns:wne="http://schemas.microsoft.com/office/word/2006/wordml" xmlns:wps="http://schemas.microsoft.com/office/word/2010/wordprocessingShape" mc:Ignorable="w14 w15 w16se wp14">
+<w:hdr xmlns:wpc="http://schemas.microsoft.com/office/word/2010/wordprocessingCanvas" xmlns:cx="http://schemas.microsoft.com/office/drawing/2014/chartex" xmlns:cx1="http://schemas.microsoft.com/office/drawing/2015/9/8/chartex" xmlns:cx2="http://schemas.microsoft.com/office/drawing/2015/10/21/chartex" xmlns:cx3="http://schemas.microsoft.com/office/drawing/2016/5/9/chartex" xmlns:cx4="http://schemas.microsoft.com/office/drawing/2016/5/10/chartex" xmlns:cx5="http://schemas.microsoft.com/office/drawing/2016/5/11/chartex" xmlns:cx6="http://schemas.microsoft.com/office/drawing/2016/5/12/chartex" xmlns:cx7="http://schemas.microsoft.com/office/drawing/2016/5/13/chartex" xmlns:cx8="http://schemas.microsoft.com/office/drawing/2016/5/14/chartex" xmlns:mc="http://schemas.openxmlformats.org/markup-compatibility/2006" xmlns:aink="http://schemas.microsoft.com/office/drawing/2016/ink" xmlns:am3d="http://schemas.microsoft.com/office/drawing/2017/model3d" xmlns:o="urn:schemas-microsoft-com:office:office" xmlns:oel="http://schemas.microsoft.com/office/2019/extlst" xmlns:r="http://schemas.openxmlformats.org/officeDocument/2006/relationships" xmlns:m="http://schemas.openxmlformats.org/officeDocument/2006/math" xmlns:v="urn:schemas-microsoft-com:vml" xmlns:wp14="http://schemas.microsoft.com/office/word/2010/wordprocessingDrawing" xmlns:wp="http://schemas.openxmlformats.org/drawingml/2006/wordprocessingDrawing" xmlns:w10="urn:schemas-microsoft-com:office:word" xmlns:w="http://schemas.openxmlformats.org/wordprocessingml/2006/main" xmlns:w14="http://schemas.microsoft.com/office/word/2010/wordml" xmlns:w15="http://schemas.microsoft.com/office/word/2012/wordml" xmlns:w16cex="http://schemas.microsoft.com/office/word/2018/wordml/cex" xmlns:w16cid="http://schemas.microsoft.com/office/word/2016/wordml/cid" xmlns:w16="http://schemas.microsoft.com/office/word/2018/wordml" xmlns:w16sdtdh="http://schemas.microsoft.com/office/word/2020/wordml/sdtdatahash" xmlns:w16se="http://schemas.microsoft.com/office/word/2015/wordml/symex" xmlns:wpg="http://schemas.microsoft.com/office/word/2010/wordprocessingGroup" xmlns:wpi="http://schemas.microsoft.com/office/word/2010/wordprocessingInk" xmlns:wne="http://schemas.microsoft.com/office/word/2006/wordml" xmlns:wps="http://schemas.microsoft.com/office/word/2010/wordprocessingShape" mc:Ignorable="w14 w15 w16se w16cid w16 w16cex w16sdtdh wp14">
   <w:p>
     <w:pPr>
-      <w:pStyle w:val="a3"/>
+      <w:pStyle w:val="Header"/>
       <w:ind w:hanging="1134"/>
     </w:pPr>
   </w:p>
@@ -3301,8 +4308,99 @@
 </file>
 
 <file path=word/numbering.xml><?xml version="1.0" encoding="utf-8"?>
-<w:numbering xmlns:wpc="http://schemas.microsoft.com/office/word/2010/wordprocessingCanvas" xmlns:cx="http://schemas.microsoft.com/office/drawing/2014/chartex" xmlns:mc="http://schemas.openxmlformats.org/markup-compatibility/2006" xmlns:o="urn:schemas-microsoft-com:office:office" xmlns:r="http://schemas.openxmlformats.org/officeDocument/2006/relationships" xmlns:m="http://schemas.openxmlformats.org/officeDocument/2006/math" xmlns:v="urn:schemas-microsoft-com:vml" xmlns:wp14="http://schemas.microsoft.com/office/word/2010/wordprocessingDrawing" xmlns:wp="http://schemas.openxmlformats.org/drawingml/2006/wordprocessingDrawing" xmlns:w10="urn:schemas-microsoft-com:office:word" xmlns:w="http://schemas.openxmlformats.org/wordprocessingml/2006/main" xmlns:w14="http://schemas.microsoft.com/office/word/2010/wordml" xmlns:w15="http://schemas.microsoft.com/office/word/2012/wordml" xmlns:w16se="http://schemas.microsoft.com/office/word/2015/wordml/symex" xmlns:wpg="http://schemas.microsoft.com/office/word/2010/wordprocessingGroup" xmlns:wpi="http://schemas.microsoft.com/office/word/2010/wordprocessingInk" xmlns:wne="http://schemas.microsoft.com/office/word/2006/wordml" xmlns:wps="http://schemas.microsoft.com/office/word/2010/wordprocessingShape" mc:Ignorable="w14 w15 w16se wp14">
+<w:numbering xmlns:wpc="http://schemas.microsoft.com/office/word/2010/wordprocessingCanvas" xmlns:cx="http://schemas.microsoft.com/office/drawing/2014/chartex" xmlns:cx1="http://schemas.microsoft.com/office/drawing/2015/9/8/chartex" xmlns:cx2="http://schemas.microsoft.com/office/drawing/2015/10/21/chartex" xmlns:cx3="http://schemas.microsoft.com/office/drawing/2016/5/9/chartex" xmlns:cx4="http://schemas.microsoft.com/office/drawing/2016/5/10/chartex" xmlns:cx5="http://schemas.microsoft.com/office/drawing/2016/5/11/chartex" xmlns:cx6="http://schemas.microsoft.com/office/drawing/2016/5/12/chartex" xmlns:cx7="http://schemas.microsoft.com/office/drawing/2016/5/13/chartex" xmlns:cx8="http://schemas.microsoft.com/office/drawing/2016/5/14/chartex" xmlns:mc="http://schemas.openxmlformats.org/markup-compatibility/2006" xmlns:aink="http://schemas.microsoft.com/office/drawing/2016/ink" xmlns:am3d="http://schemas.microsoft.com/office/drawing/2017/model3d" xmlns:o="urn:schemas-microsoft-com:office:office" xmlns:oel="http://schemas.microsoft.com/office/2019/extlst" xmlns:r="http://schemas.openxmlformats.org/officeDocument/2006/relationships" xmlns:m="http://schemas.openxmlformats.org/officeDocument/2006/math" xmlns:v="urn:schemas-microsoft-com:vml" xmlns:wp14="http://schemas.microsoft.com/office/word/2010/wordprocessingDrawing" xmlns:wp="http://schemas.openxmlformats.org/drawingml/2006/wordprocessingDrawing" xmlns:w10="urn:schemas-microsoft-com:office:word" xmlns:w="http://schemas.openxmlformats.org/wordprocessingml/2006/main" xmlns:w14="http://schemas.microsoft.com/office/word/2010/wordml" xmlns:w15="http://schemas.microsoft.com/office/word/2012/wordml" xmlns:w16cex="http://schemas.microsoft.com/office/word/2018/wordml/cex" xmlns:w16cid="http://schemas.microsoft.com/office/word/2016/wordml/cid" xmlns:w16="http://schemas.microsoft.com/office/word/2018/wordml" xmlns:w16sdtdh="http://schemas.microsoft.com/office/word/2020/wordml/sdtdatahash" xmlns:w16se="http://schemas.microsoft.com/office/word/2015/wordml/symex" xmlns:wpg="http://schemas.microsoft.com/office/word/2010/wordprocessingGroup" xmlns:wpi="http://schemas.microsoft.com/office/word/2010/wordprocessingInk" xmlns:wne="http://schemas.microsoft.com/office/word/2006/wordml" xmlns:wps="http://schemas.microsoft.com/office/word/2010/wordprocessingShape" mc:Ignorable="w14 w15 w16se w16cid w16 w16cex w16sdtdh wp14">
   <w:abstractNum w:abstractNumId="0" w15:restartNumberingAfterBreak="0">
+    <w:nsid w:val="03BD2B66"/>
+    <w:multiLevelType w:val="hybridMultilevel"/>
+    <w:tmpl w:val="5010E124"/>
+    <w:lvl w:ilvl="0" w:tplc="DA0A6CEA">
+      <w:start w:val="1"/>
+      <w:numFmt w:val="decimal"/>
+      <w:lvlText w:val="%1."/>
+      <w:lvlJc w:val="left"/>
+      <w:pPr>
+        <w:ind w:left="1146" w:hanging="360"/>
+      </w:pPr>
+      <w:rPr>
+        <w:rFonts w:hint="default"/>
+        <w:b w:val="0"/>
+        <w:bCs w:val="0"/>
+      </w:rPr>
+    </w:lvl>
+    <w:lvl w:ilvl="1" w:tplc="08090019" w:tentative="1">
+      <w:start w:val="1"/>
+      <w:numFmt w:val="lowerLetter"/>
+      <w:lvlText w:val="%2."/>
+      <w:lvlJc w:val="left"/>
+      <w:pPr>
+        <w:ind w:left="1440" w:hanging="360"/>
+      </w:pPr>
+    </w:lvl>
+    <w:lvl w:ilvl="2" w:tplc="0809001B" w:tentative="1">
+      <w:start w:val="1"/>
+      <w:numFmt w:val="lowerRoman"/>
+      <w:lvlText w:val="%3."/>
+      <w:lvlJc w:val="right"/>
+      <w:pPr>
+        <w:ind w:left="2160" w:hanging="180"/>
+      </w:pPr>
+    </w:lvl>
+    <w:lvl w:ilvl="3" w:tplc="0809000F" w:tentative="1">
+      <w:start w:val="1"/>
+      <w:numFmt w:val="decimal"/>
+      <w:lvlText w:val="%4."/>
+      <w:lvlJc w:val="left"/>
+      <w:pPr>
+        <w:ind w:left="2880" w:hanging="360"/>
+      </w:pPr>
+    </w:lvl>
+    <w:lvl w:ilvl="4" w:tplc="08090019" w:tentative="1">
+      <w:start w:val="1"/>
+      <w:numFmt w:val="lowerLetter"/>
+      <w:lvlText w:val="%5."/>
+      <w:lvlJc w:val="left"/>
+      <w:pPr>
+        <w:ind w:left="3600" w:hanging="360"/>
+      </w:pPr>
+    </w:lvl>
+    <w:lvl w:ilvl="5" w:tplc="0809001B" w:tentative="1">
+      <w:start w:val="1"/>
+      <w:numFmt w:val="lowerRoman"/>
+      <w:lvlText w:val="%6."/>
+      <w:lvlJc w:val="right"/>
+      <w:pPr>
+        <w:ind w:left="4320" w:hanging="180"/>
+      </w:pPr>
+    </w:lvl>
+    <w:lvl w:ilvl="6" w:tplc="0809000F" w:tentative="1">
+      <w:start w:val="1"/>
+      <w:numFmt w:val="decimal"/>
+      <w:lvlText w:val="%7."/>
+      <w:lvlJc w:val="left"/>
+      <w:pPr>
+        <w:ind w:left="5040" w:hanging="360"/>
+      </w:pPr>
+    </w:lvl>
+    <w:lvl w:ilvl="7" w:tplc="08090019" w:tentative="1">
+      <w:start w:val="1"/>
+      <w:numFmt w:val="lowerLetter"/>
+      <w:lvlText w:val="%8."/>
+      <w:lvlJc w:val="left"/>
+      <w:pPr>
+        <w:ind w:left="5760" w:hanging="360"/>
+      </w:pPr>
+    </w:lvl>
+    <w:lvl w:ilvl="8" w:tplc="0809001B" w:tentative="1">
+      <w:start w:val="1"/>
+      <w:numFmt w:val="lowerRoman"/>
+      <w:lvlText w:val="%9."/>
+      <w:lvlJc w:val="right"/>
+      <w:pPr>
+        <w:ind w:left="6480" w:hanging="180"/>
+      </w:pPr>
+    </w:lvl>
+  </w:abstractNum>
+  <w:abstractNum w:abstractNumId="1" w15:restartNumberingAfterBreak="0">
     <w:nsid w:val="05BE74FF"/>
     <w:multiLevelType w:val="hybridMultilevel"/>
     <w:tmpl w:val="B81A3ADA"/>
@@ -3415,7 +4513,7 @@
       </w:rPr>
     </w:lvl>
   </w:abstractNum>
-  <w:abstractNum w:abstractNumId="1" w15:restartNumberingAfterBreak="0">
+  <w:abstractNum w:abstractNumId="2" w15:restartNumberingAfterBreak="0">
     <w:nsid w:val="0B574886"/>
     <w:multiLevelType w:val="hybridMultilevel"/>
     <w:tmpl w:val="AF80691A"/>
@@ -3501,7 +4599,7 @@
       </w:pPr>
     </w:lvl>
   </w:abstractNum>
-  <w:abstractNum w:abstractNumId="2" w15:restartNumberingAfterBreak="0">
+  <w:abstractNum w:abstractNumId="3" w15:restartNumberingAfterBreak="0">
     <w:nsid w:val="0DCE4A21"/>
     <w:multiLevelType w:val="hybridMultilevel"/>
     <w:tmpl w:val="300EECF2"/>
@@ -3614,7 +4712,7 @@
       </w:rPr>
     </w:lvl>
   </w:abstractNum>
-  <w:abstractNum w:abstractNumId="3" w15:restartNumberingAfterBreak="0">
+  <w:abstractNum w:abstractNumId="4" w15:restartNumberingAfterBreak="0">
     <w:nsid w:val="10EA18E5"/>
     <w:multiLevelType w:val="hybridMultilevel"/>
     <w:tmpl w:val="82BE4B14"/>
@@ -3727,7 +4825,7 @@
       </w:rPr>
     </w:lvl>
   </w:abstractNum>
-  <w:abstractNum w:abstractNumId="4" w15:restartNumberingAfterBreak="0">
+  <w:abstractNum w:abstractNumId="5" w15:restartNumberingAfterBreak="0">
     <w:nsid w:val="114771AA"/>
     <w:multiLevelType w:val="hybridMultilevel"/>
     <w:tmpl w:val="F7E0E762"/>
@@ -3840,14 +4938,14 @@
       </w:rPr>
     </w:lvl>
   </w:abstractNum>
-  <w:abstractNum w:abstractNumId="5" w15:restartNumberingAfterBreak="0">
+  <w:abstractNum w:abstractNumId="6" w15:restartNumberingAfterBreak="0">
     <w:nsid w:val="13A00DEC"/>
     <w:multiLevelType w:val="hybridMultilevel"/>
-    <w:tmpl w:val="CCB6F4D4"/>
+    <w:tmpl w:val="388E0012"/>
     <w:lvl w:ilvl="0" w:tplc="A0E28166">
       <w:start w:val="1"/>
       <w:numFmt w:val="decimal"/>
-      <w:pStyle w:val="2"/>
+      <w:pStyle w:val="Heading2"/>
       <w:lvlText w:val="%1."/>
       <w:lvlJc w:val="left"/>
       <w:pPr>
@@ -3927,7 +5025,7 @@
       </w:pPr>
     </w:lvl>
   </w:abstractNum>
-  <w:abstractNum w:abstractNumId="6" w15:restartNumberingAfterBreak="0">
+  <w:abstractNum w:abstractNumId="7" w15:restartNumberingAfterBreak="0">
     <w:nsid w:val="1B496B21"/>
     <w:multiLevelType w:val="hybridMultilevel"/>
     <w:tmpl w:val="A468CDB6"/>
@@ -4040,7 +5138,7 @@
       </w:rPr>
     </w:lvl>
   </w:abstractNum>
-  <w:abstractNum w:abstractNumId="7" w15:restartNumberingAfterBreak="0">
+  <w:abstractNum w:abstractNumId="8" w15:restartNumberingAfterBreak="0">
     <w:nsid w:val="1BB778F7"/>
     <w:multiLevelType w:val="hybridMultilevel"/>
     <w:tmpl w:val="F24A820A"/>
@@ -4129,7 +5227,7 @@
       </w:pPr>
     </w:lvl>
   </w:abstractNum>
-  <w:abstractNum w:abstractNumId="8" w15:restartNumberingAfterBreak="0">
+  <w:abstractNum w:abstractNumId="9" w15:restartNumberingAfterBreak="0">
     <w:nsid w:val="1DB26F1B"/>
     <w:multiLevelType w:val="hybridMultilevel"/>
     <w:tmpl w:val="56BA7B56"/>
@@ -4242,7 +5340,7 @@
       </w:rPr>
     </w:lvl>
   </w:abstractNum>
-  <w:abstractNum w:abstractNumId="9" w15:restartNumberingAfterBreak="0">
+  <w:abstractNum w:abstractNumId="10" w15:restartNumberingAfterBreak="0">
     <w:nsid w:val="23F76F1C"/>
     <w:multiLevelType w:val="hybridMultilevel"/>
     <w:tmpl w:val="ABDE0AB2"/>
@@ -4355,7 +5453,7 @@
       </w:rPr>
     </w:lvl>
   </w:abstractNum>
-  <w:abstractNum w:abstractNumId="10" w15:restartNumberingAfterBreak="0">
+  <w:abstractNum w:abstractNumId="11" w15:restartNumberingAfterBreak="0">
     <w:nsid w:val="28602CAC"/>
     <w:multiLevelType w:val="hybridMultilevel"/>
     <w:tmpl w:val="18827B9C"/>
@@ -4468,7 +5566,7 @@
       </w:rPr>
     </w:lvl>
   </w:abstractNum>
-  <w:abstractNum w:abstractNumId="11" w15:restartNumberingAfterBreak="0">
+  <w:abstractNum w:abstractNumId="12" w15:restartNumberingAfterBreak="0">
     <w:nsid w:val="287D0B22"/>
     <w:multiLevelType w:val="hybridMultilevel"/>
     <w:tmpl w:val="F10848F4"/>
@@ -4581,7 +5679,187 @@
       </w:rPr>
     </w:lvl>
   </w:abstractNum>
-  <w:abstractNum w:abstractNumId="12" w15:restartNumberingAfterBreak="0">
+  <w:abstractNum w:abstractNumId="13" w15:restartNumberingAfterBreak="0">
+    <w:nsid w:val="297938FB"/>
+    <w:multiLevelType w:val="hybridMultilevel"/>
+    <w:tmpl w:val="7E0ACC9E"/>
+    <w:lvl w:ilvl="0" w:tplc="DA0A6CEA">
+      <w:start w:val="1"/>
+      <w:numFmt w:val="decimal"/>
+      <w:lvlText w:val="%1."/>
+      <w:lvlJc w:val="left"/>
+      <w:pPr>
+        <w:ind w:left="1146" w:hanging="360"/>
+      </w:pPr>
+      <w:rPr>
+        <w:rFonts w:hint="default"/>
+        <w:b w:val="0"/>
+        <w:bCs w:val="0"/>
+      </w:rPr>
+    </w:lvl>
+    <w:lvl w:ilvl="1" w:tplc="08090019" w:tentative="1">
+      <w:start w:val="1"/>
+      <w:numFmt w:val="lowerLetter"/>
+      <w:lvlText w:val="%2."/>
+      <w:lvlJc w:val="left"/>
+      <w:pPr>
+        <w:ind w:left="1440" w:hanging="360"/>
+      </w:pPr>
+    </w:lvl>
+    <w:lvl w:ilvl="2" w:tplc="0809001B" w:tentative="1">
+      <w:start w:val="1"/>
+      <w:numFmt w:val="lowerRoman"/>
+      <w:lvlText w:val="%3."/>
+      <w:lvlJc w:val="right"/>
+      <w:pPr>
+        <w:ind w:left="2160" w:hanging="180"/>
+      </w:pPr>
+    </w:lvl>
+    <w:lvl w:ilvl="3" w:tplc="0809000F" w:tentative="1">
+      <w:start w:val="1"/>
+      <w:numFmt w:val="decimal"/>
+      <w:lvlText w:val="%4."/>
+      <w:lvlJc w:val="left"/>
+      <w:pPr>
+        <w:ind w:left="2880" w:hanging="360"/>
+      </w:pPr>
+    </w:lvl>
+    <w:lvl w:ilvl="4" w:tplc="08090019" w:tentative="1">
+      <w:start w:val="1"/>
+      <w:numFmt w:val="lowerLetter"/>
+      <w:lvlText w:val="%5."/>
+      <w:lvlJc w:val="left"/>
+      <w:pPr>
+        <w:ind w:left="3600" w:hanging="360"/>
+      </w:pPr>
+    </w:lvl>
+    <w:lvl w:ilvl="5" w:tplc="0809001B" w:tentative="1">
+      <w:start w:val="1"/>
+      <w:numFmt w:val="lowerRoman"/>
+      <w:lvlText w:val="%6."/>
+      <w:lvlJc w:val="right"/>
+      <w:pPr>
+        <w:ind w:left="4320" w:hanging="180"/>
+      </w:pPr>
+    </w:lvl>
+    <w:lvl w:ilvl="6" w:tplc="0809000F" w:tentative="1">
+      <w:start w:val="1"/>
+      <w:numFmt w:val="decimal"/>
+      <w:lvlText w:val="%7."/>
+      <w:lvlJc w:val="left"/>
+      <w:pPr>
+        <w:ind w:left="5040" w:hanging="360"/>
+      </w:pPr>
+    </w:lvl>
+    <w:lvl w:ilvl="7" w:tplc="08090019" w:tentative="1">
+      <w:start w:val="1"/>
+      <w:numFmt w:val="lowerLetter"/>
+      <w:lvlText w:val="%8."/>
+      <w:lvlJc w:val="left"/>
+      <w:pPr>
+        <w:ind w:left="5760" w:hanging="360"/>
+      </w:pPr>
+    </w:lvl>
+    <w:lvl w:ilvl="8" w:tplc="0809001B" w:tentative="1">
+      <w:start w:val="1"/>
+      <w:numFmt w:val="lowerRoman"/>
+      <w:lvlText w:val="%9."/>
+      <w:lvlJc w:val="right"/>
+      <w:pPr>
+        <w:ind w:left="6480" w:hanging="180"/>
+      </w:pPr>
+    </w:lvl>
+  </w:abstractNum>
+  <w:abstractNum w:abstractNumId="14" w15:restartNumberingAfterBreak="0">
+    <w:nsid w:val="2B64537C"/>
+    <w:multiLevelType w:val="hybridMultilevel"/>
+    <w:tmpl w:val="2A8A4736"/>
+    <w:lvl w:ilvl="0" w:tplc="7D384C00">
+      <w:start w:val="1"/>
+      <w:numFmt w:val="decimal"/>
+      <w:lvlText w:val="%1."/>
+      <w:lvlJc w:val="left"/>
+      <w:pPr>
+        <w:ind w:left="1069" w:hanging="360"/>
+      </w:pPr>
+      <w:rPr>
+        <w:rFonts w:hint="default"/>
+      </w:rPr>
+    </w:lvl>
+    <w:lvl w:ilvl="1" w:tplc="08090019" w:tentative="1">
+      <w:start w:val="1"/>
+      <w:numFmt w:val="lowerLetter"/>
+      <w:lvlText w:val="%2."/>
+      <w:lvlJc w:val="left"/>
+      <w:pPr>
+        <w:ind w:left="1789" w:hanging="360"/>
+      </w:pPr>
+    </w:lvl>
+    <w:lvl w:ilvl="2" w:tplc="0809001B" w:tentative="1">
+      <w:start w:val="1"/>
+      <w:numFmt w:val="lowerRoman"/>
+      <w:lvlText w:val="%3."/>
+      <w:lvlJc w:val="right"/>
+      <w:pPr>
+        <w:ind w:left="2509" w:hanging="180"/>
+      </w:pPr>
+    </w:lvl>
+    <w:lvl w:ilvl="3" w:tplc="0809000F" w:tentative="1">
+      <w:start w:val="1"/>
+      <w:numFmt w:val="decimal"/>
+      <w:lvlText w:val="%4."/>
+      <w:lvlJc w:val="left"/>
+      <w:pPr>
+        <w:ind w:left="3229" w:hanging="360"/>
+      </w:pPr>
+    </w:lvl>
+    <w:lvl w:ilvl="4" w:tplc="08090019" w:tentative="1">
+      <w:start w:val="1"/>
+      <w:numFmt w:val="lowerLetter"/>
+      <w:lvlText w:val="%5."/>
+      <w:lvlJc w:val="left"/>
+      <w:pPr>
+        <w:ind w:left="3949" w:hanging="360"/>
+      </w:pPr>
+    </w:lvl>
+    <w:lvl w:ilvl="5" w:tplc="0809001B" w:tentative="1">
+      <w:start w:val="1"/>
+      <w:numFmt w:val="lowerRoman"/>
+      <w:lvlText w:val="%6."/>
+      <w:lvlJc w:val="right"/>
+      <w:pPr>
+        <w:ind w:left="4669" w:hanging="180"/>
+      </w:pPr>
+    </w:lvl>
+    <w:lvl w:ilvl="6" w:tplc="0809000F" w:tentative="1">
+      <w:start w:val="1"/>
+      <w:numFmt w:val="decimal"/>
+      <w:lvlText w:val="%7."/>
+      <w:lvlJc w:val="left"/>
+      <w:pPr>
+        <w:ind w:left="5389" w:hanging="360"/>
+      </w:pPr>
+    </w:lvl>
+    <w:lvl w:ilvl="7" w:tplc="08090019" w:tentative="1">
+      <w:start w:val="1"/>
+      <w:numFmt w:val="lowerLetter"/>
+      <w:lvlText w:val="%8."/>
+      <w:lvlJc w:val="left"/>
+      <w:pPr>
+        <w:ind w:left="6109" w:hanging="360"/>
+      </w:pPr>
+    </w:lvl>
+    <w:lvl w:ilvl="8" w:tplc="0809001B" w:tentative="1">
+      <w:start w:val="1"/>
+      <w:numFmt w:val="lowerRoman"/>
+      <w:lvlText w:val="%9."/>
+      <w:lvlJc w:val="right"/>
+      <w:pPr>
+        <w:ind w:left="6829" w:hanging="180"/>
+      </w:pPr>
+    </w:lvl>
+  </w:abstractNum>
+  <w:abstractNum w:abstractNumId="15" w15:restartNumberingAfterBreak="0">
     <w:nsid w:val="2B8C4516"/>
     <w:multiLevelType w:val="hybridMultilevel"/>
     <w:tmpl w:val="3FC6E95C"/>
@@ -4694,7 +5972,7 @@
       </w:rPr>
     </w:lvl>
   </w:abstractNum>
-  <w:abstractNum w:abstractNumId="13" w15:restartNumberingAfterBreak="0">
+  <w:abstractNum w:abstractNumId="16" w15:restartNumberingAfterBreak="0">
     <w:nsid w:val="2C0568F2"/>
     <w:multiLevelType w:val="hybridMultilevel"/>
     <w:tmpl w:val="CE3084A0"/>
@@ -4807,7 +6085,96 @@
       </w:rPr>
     </w:lvl>
   </w:abstractNum>
-  <w:abstractNum w:abstractNumId="14" w15:restartNumberingAfterBreak="0">
+  <w:abstractNum w:abstractNumId="17" w15:restartNumberingAfterBreak="0">
+    <w:nsid w:val="3A644AAF"/>
+    <w:multiLevelType w:val="hybridMultilevel"/>
+    <w:tmpl w:val="E236BD0A"/>
+    <w:lvl w:ilvl="0" w:tplc="FCBA04AA">
+      <w:start w:val="1"/>
+      <w:numFmt w:val="decimal"/>
+      <w:lvlText w:val="%1."/>
+      <w:lvlJc w:val="left"/>
+      <w:pPr>
+        <w:ind w:left="1069" w:hanging="360"/>
+      </w:pPr>
+      <w:rPr>
+        <w:rFonts w:hint="default"/>
+      </w:rPr>
+    </w:lvl>
+    <w:lvl w:ilvl="1" w:tplc="08090019" w:tentative="1">
+      <w:start w:val="1"/>
+      <w:numFmt w:val="lowerLetter"/>
+      <w:lvlText w:val="%2."/>
+      <w:lvlJc w:val="left"/>
+      <w:pPr>
+        <w:ind w:left="1789" w:hanging="360"/>
+      </w:pPr>
+    </w:lvl>
+    <w:lvl w:ilvl="2" w:tplc="0809001B" w:tentative="1">
+      <w:start w:val="1"/>
+      <w:numFmt w:val="lowerRoman"/>
+      <w:lvlText w:val="%3."/>
+      <w:lvlJc w:val="right"/>
+      <w:pPr>
+        <w:ind w:left="2509" w:hanging="180"/>
+      </w:pPr>
+    </w:lvl>
+    <w:lvl w:ilvl="3" w:tplc="0809000F" w:tentative="1">
+      <w:start w:val="1"/>
+      <w:numFmt w:val="decimal"/>
+      <w:lvlText w:val="%4."/>
+      <w:lvlJc w:val="left"/>
+      <w:pPr>
+        <w:ind w:left="3229" w:hanging="360"/>
+      </w:pPr>
+    </w:lvl>
+    <w:lvl w:ilvl="4" w:tplc="08090019" w:tentative="1">
+      <w:start w:val="1"/>
+      <w:numFmt w:val="lowerLetter"/>
+      <w:lvlText w:val="%5."/>
+      <w:lvlJc w:val="left"/>
+      <w:pPr>
+        <w:ind w:left="3949" w:hanging="360"/>
+      </w:pPr>
+    </w:lvl>
+    <w:lvl w:ilvl="5" w:tplc="0809001B" w:tentative="1">
+      <w:start w:val="1"/>
+      <w:numFmt w:val="lowerRoman"/>
+      <w:lvlText w:val="%6."/>
+      <w:lvlJc w:val="right"/>
+      <w:pPr>
+        <w:ind w:left="4669" w:hanging="180"/>
+      </w:pPr>
+    </w:lvl>
+    <w:lvl w:ilvl="6" w:tplc="0809000F" w:tentative="1">
+      <w:start w:val="1"/>
+      <w:numFmt w:val="decimal"/>
+      <w:lvlText w:val="%7."/>
+      <w:lvlJc w:val="left"/>
+      <w:pPr>
+        <w:ind w:left="5389" w:hanging="360"/>
+      </w:pPr>
+    </w:lvl>
+    <w:lvl w:ilvl="7" w:tplc="08090019" w:tentative="1">
+      <w:start w:val="1"/>
+      <w:numFmt w:val="lowerLetter"/>
+      <w:lvlText w:val="%8."/>
+      <w:lvlJc w:val="left"/>
+      <w:pPr>
+        <w:ind w:left="6109" w:hanging="360"/>
+      </w:pPr>
+    </w:lvl>
+    <w:lvl w:ilvl="8" w:tplc="0809001B" w:tentative="1">
+      <w:start w:val="1"/>
+      <w:numFmt w:val="lowerRoman"/>
+      <w:lvlText w:val="%9."/>
+      <w:lvlJc w:val="right"/>
+      <w:pPr>
+        <w:ind w:left="6829" w:hanging="180"/>
+      </w:pPr>
+    </w:lvl>
+  </w:abstractNum>
+  <w:abstractNum w:abstractNumId="18" w15:restartNumberingAfterBreak="0">
     <w:nsid w:val="3BFA2545"/>
     <w:multiLevelType w:val="hybridMultilevel"/>
     <w:tmpl w:val="0F904582"/>
@@ -4896,7 +6263,7 @@
       </w:pPr>
     </w:lvl>
   </w:abstractNum>
-  <w:abstractNum w:abstractNumId="15" w15:restartNumberingAfterBreak="0">
+  <w:abstractNum w:abstractNumId="19" w15:restartNumberingAfterBreak="0">
     <w:nsid w:val="400010CF"/>
     <w:multiLevelType w:val="hybridMultilevel"/>
     <w:tmpl w:val="1116D53E"/>
@@ -5009,7 +6376,7 @@
       </w:rPr>
     </w:lvl>
   </w:abstractNum>
-  <w:abstractNum w:abstractNumId="16" w15:restartNumberingAfterBreak="0">
+  <w:abstractNum w:abstractNumId="20" w15:restartNumberingAfterBreak="0">
     <w:nsid w:val="438D2D64"/>
     <w:multiLevelType w:val="hybridMultilevel"/>
     <w:tmpl w:val="484CEA4A"/>
@@ -5095,7 +6462,7 @@
       </w:pPr>
     </w:lvl>
   </w:abstractNum>
-  <w:abstractNum w:abstractNumId="17" w15:restartNumberingAfterBreak="0">
+  <w:abstractNum w:abstractNumId="21" w15:restartNumberingAfterBreak="0">
     <w:nsid w:val="46323A21"/>
     <w:multiLevelType w:val="hybridMultilevel"/>
     <w:tmpl w:val="7310B34E"/>
@@ -5181,7 +6548,7 @@
       </w:pPr>
     </w:lvl>
   </w:abstractNum>
-  <w:abstractNum w:abstractNumId="18" w15:restartNumberingAfterBreak="0">
+  <w:abstractNum w:abstractNumId="22" w15:restartNumberingAfterBreak="0">
     <w:nsid w:val="478D1DA3"/>
     <w:multiLevelType w:val="hybridMultilevel"/>
     <w:tmpl w:val="6A8A9006"/>
@@ -5270,7 +6637,93 @@
       </w:pPr>
     </w:lvl>
   </w:abstractNum>
-  <w:abstractNum w:abstractNumId="19" w15:restartNumberingAfterBreak="0">
+  <w:abstractNum w:abstractNumId="23" w15:restartNumberingAfterBreak="0">
+    <w:nsid w:val="4B12421A"/>
+    <w:multiLevelType w:val="hybridMultilevel"/>
+    <w:tmpl w:val="2AB24124"/>
+    <w:lvl w:ilvl="0" w:tplc="0809000F">
+      <w:start w:val="1"/>
+      <w:numFmt w:val="decimal"/>
+      <w:lvlText w:val="%1."/>
+      <w:lvlJc w:val="left"/>
+      <w:pPr>
+        <w:ind w:left="1069" w:hanging="360"/>
+      </w:pPr>
+    </w:lvl>
+    <w:lvl w:ilvl="1" w:tplc="08090019" w:tentative="1">
+      <w:start w:val="1"/>
+      <w:numFmt w:val="lowerLetter"/>
+      <w:lvlText w:val="%2."/>
+      <w:lvlJc w:val="left"/>
+      <w:pPr>
+        <w:ind w:left="1789" w:hanging="360"/>
+      </w:pPr>
+    </w:lvl>
+    <w:lvl w:ilvl="2" w:tplc="0809001B" w:tentative="1">
+      <w:start w:val="1"/>
+      <w:numFmt w:val="lowerRoman"/>
+      <w:lvlText w:val="%3."/>
+      <w:lvlJc w:val="right"/>
+      <w:pPr>
+        <w:ind w:left="2509" w:hanging="180"/>
+      </w:pPr>
+    </w:lvl>
+    <w:lvl w:ilvl="3" w:tplc="0809000F" w:tentative="1">
+      <w:start w:val="1"/>
+      <w:numFmt w:val="decimal"/>
+      <w:lvlText w:val="%4."/>
+      <w:lvlJc w:val="left"/>
+      <w:pPr>
+        <w:ind w:left="3229" w:hanging="360"/>
+      </w:pPr>
+    </w:lvl>
+    <w:lvl w:ilvl="4" w:tplc="08090019" w:tentative="1">
+      <w:start w:val="1"/>
+      <w:numFmt w:val="lowerLetter"/>
+      <w:lvlText w:val="%5."/>
+      <w:lvlJc w:val="left"/>
+      <w:pPr>
+        <w:ind w:left="3949" w:hanging="360"/>
+      </w:pPr>
+    </w:lvl>
+    <w:lvl w:ilvl="5" w:tplc="0809001B" w:tentative="1">
+      <w:start w:val="1"/>
+      <w:numFmt w:val="lowerRoman"/>
+      <w:lvlText w:val="%6."/>
+      <w:lvlJc w:val="right"/>
+      <w:pPr>
+        <w:ind w:left="4669" w:hanging="180"/>
+      </w:pPr>
+    </w:lvl>
+    <w:lvl w:ilvl="6" w:tplc="0809000F" w:tentative="1">
+      <w:start w:val="1"/>
+      <w:numFmt w:val="decimal"/>
+      <w:lvlText w:val="%7."/>
+      <w:lvlJc w:val="left"/>
+      <w:pPr>
+        <w:ind w:left="5389" w:hanging="360"/>
+      </w:pPr>
+    </w:lvl>
+    <w:lvl w:ilvl="7" w:tplc="08090019" w:tentative="1">
+      <w:start w:val="1"/>
+      <w:numFmt w:val="lowerLetter"/>
+      <w:lvlText w:val="%8."/>
+      <w:lvlJc w:val="left"/>
+      <w:pPr>
+        <w:ind w:left="6109" w:hanging="360"/>
+      </w:pPr>
+    </w:lvl>
+    <w:lvl w:ilvl="8" w:tplc="0809001B" w:tentative="1">
+      <w:start w:val="1"/>
+      <w:numFmt w:val="lowerRoman"/>
+      <w:lvlText w:val="%9."/>
+      <w:lvlJc w:val="right"/>
+      <w:pPr>
+        <w:ind w:left="6829" w:hanging="180"/>
+      </w:pPr>
+    </w:lvl>
+  </w:abstractNum>
+  <w:abstractNum w:abstractNumId="24" w15:restartNumberingAfterBreak="0">
     <w:nsid w:val="4D6C7AD9"/>
     <w:multiLevelType w:val="hybridMultilevel"/>
     <w:tmpl w:val="4A32BCB6"/>
@@ -5383,7 +6836,7 @@
       </w:rPr>
     </w:lvl>
   </w:abstractNum>
-  <w:abstractNum w:abstractNumId="20" w15:restartNumberingAfterBreak="0">
+  <w:abstractNum w:abstractNumId="25" w15:restartNumberingAfterBreak="0">
     <w:nsid w:val="53331514"/>
     <w:multiLevelType w:val="hybridMultilevel"/>
     <w:tmpl w:val="BCCEBA00"/>
@@ -5469,7 +6922,7 @@
       </w:pPr>
     </w:lvl>
   </w:abstractNum>
-  <w:abstractNum w:abstractNumId="21" w15:restartNumberingAfterBreak="0">
+  <w:abstractNum w:abstractNumId="26" w15:restartNumberingAfterBreak="0">
     <w:nsid w:val="5EC61C4C"/>
     <w:multiLevelType w:val="hybridMultilevel"/>
     <w:tmpl w:val="BE58EB4E"/>
@@ -5582,7 +7035,7 @@
       </w:rPr>
     </w:lvl>
   </w:abstractNum>
-  <w:abstractNum w:abstractNumId="22" w15:restartNumberingAfterBreak="0">
+  <w:abstractNum w:abstractNumId="27" w15:restartNumberingAfterBreak="0">
     <w:nsid w:val="5F80038F"/>
     <w:multiLevelType w:val="hybridMultilevel"/>
     <w:tmpl w:val="6E72960C"/>
@@ -5695,7 +7148,7 @@
       </w:rPr>
     </w:lvl>
   </w:abstractNum>
-  <w:abstractNum w:abstractNumId="23" w15:restartNumberingAfterBreak="0">
+  <w:abstractNum w:abstractNumId="28" w15:restartNumberingAfterBreak="0">
     <w:nsid w:val="67B67341"/>
     <w:multiLevelType w:val="hybridMultilevel"/>
     <w:tmpl w:val="920C5CF2"/>
@@ -5808,7 +7261,7 @@
       </w:rPr>
     </w:lvl>
   </w:abstractNum>
-  <w:abstractNum w:abstractNumId="24" w15:restartNumberingAfterBreak="0">
+  <w:abstractNum w:abstractNumId="29" w15:restartNumberingAfterBreak="0">
     <w:nsid w:val="69122A5E"/>
     <w:multiLevelType w:val="multilevel"/>
     <w:tmpl w:val="3C1EC016"/>
@@ -5921,7 +7374,7 @@
       </w:rPr>
     </w:lvl>
   </w:abstractNum>
-  <w:abstractNum w:abstractNumId="25" w15:restartNumberingAfterBreak="0">
+  <w:abstractNum w:abstractNumId="30" w15:restartNumberingAfterBreak="0">
     <w:nsid w:val="6C2354BF"/>
     <w:multiLevelType w:val="hybridMultilevel"/>
     <w:tmpl w:val="EBE09162"/>
@@ -6034,7 +7487,211 @@
       </w:rPr>
     </w:lvl>
   </w:abstractNum>
-  <w:abstractNum w:abstractNumId="26" w15:restartNumberingAfterBreak="0">
+  <w:abstractNum w:abstractNumId="31" w15:restartNumberingAfterBreak="0">
+    <w:nsid w:val="6CFA7D7F"/>
+    <w:multiLevelType w:val="hybridMultilevel"/>
+    <w:tmpl w:val="5A12DBAE"/>
+    <w:lvl w:ilvl="0" w:tplc="DA0A6CEA">
+      <w:start w:val="1"/>
+      <w:numFmt w:val="decimal"/>
+      <w:lvlText w:val="%1."/>
+      <w:lvlJc w:val="left"/>
+      <w:pPr>
+        <w:ind w:left="1146" w:hanging="360"/>
+      </w:pPr>
+      <w:rPr>
+        <w:rFonts w:hint="default"/>
+        <w:b w:val="0"/>
+        <w:bCs w:val="0"/>
+      </w:rPr>
+    </w:lvl>
+    <w:lvl w:ilvl="1" w:tplc="08090019" w:tentative="1">
+      <w:start w:val="1"/>
+      <w:numFmt w:val="lowerLetter"/>
+      <w:lvlText w:val="%2."/>
+      <w:lvlJc w:val="left"/>
+      <w:pPr>
+        <w:ind w:left="1440" w:hanging="360"/>
+      </w:pPr>
+    </w:lvl>
+    <w:lvl w:ilvl="2" w:tplc="0809001B" w:tentative="1">
+      <w:start w:val="1"/>
+      <w:numFmt w:val="lowerRoman"/>
+      <w:lvlText w:val="%3."/>
+      <w:lvlJc w:val="right"/>
+      <w:pPr>
+        <w:ind w:left="2160" w:hanging="180"/>
+      </w:pPr>
+    </w:lvl>
+    <w:lvl w:ilvl="3" w:tplc="0809000F" w:tentative="1">
+      <w:start w:val="1"/>
+      <w:numFmt w:val="decimal"/>
+      <w:lvlText w:val="%4."/>
+      <w:lvlJc w:val="left"/>
+      <w:pPr>
+        <w:ind w:left="2880" w:hanging="360"/>
+      </w:pPr>
+    </w:lvl>
+    <w:lvl w:ilvl="4" w:tplc="08090019" w:tentative="1">
+      <w:start w:val="1"/>
+      <w:numFmt w:val="lowerLetter"/>
+      <w:lvlText w:val="%5."/>
+      <w:lvlJc w:val="left"/>
+      <w:pPr>
+        <w:ind w:left="3600" w:hanging="360"/>
+      </w:pPr>
+    </w:lvl>
+    <w:lvl w:ilvl="5" w:tplc="0809001B" w:tentative="1">
+      <w:start w:val="1"/>
+      <w:numFmt w:val="lowerRoman"/>
+      <w:lvlText w:val="%6."/>
+      <w:lvlJc w:val="right"/>
+      <w:pPr>
+        <w:ind w:left="4320" w:hanging="180"/>
+      </w:pPr>
+    </w:lvl>
+    <w:lvl w:ilvl="6" w:tplc="0809000F" w:tentative="1">
+      <w:start w:val="1"/>
+      <w:numFmt w:val="decimal"/>
+      <w:lvlText w:val="%7."/>
+      <w:lvlJc w:val="left"/>
+      <w:pPr>
+        <w:ind w:left="5040" w:hanging="360"/>
+      </w:pPr>
+    </w:lvl>
+    <w:lvl w:ilvl="7" w:tplc="08090019" w:tentative="1">
+      <w:start w:val="1"/>
+      <w:numFmt w:val="lowerLetter"/>
+      <w:lvlText w:val="%8."/>
+      <w:lvlJc w:val="left"/>
+      <w:pPr>
+        <w:ind w:left="5760" w:hanging="360"/>
+      </w:pPr>
+    </w:lvl>
+    <w:lvl w:ilvl="8" w:tplc="0809001B" w:tentative="1">
+      <w:start w:val="1"/>
+      <w:numFmt w:val="lowerRoman"/>
+      <w:lvlText w:val="%9."/>
+      <w:lvlJc w:val="right"/>
+      <w:pPr>
+        <w:ind w:left="6480" w:hanging="180"/>
+      </w:pPr>
+    </w:lvl>
+  </w:abstractNum>
+  <w:abstractNum w:abstractNumId="32" w15:restartNumberingAfterBreak="0">
+    <w:nsid w:val="6E586F45"/>
+    <w:multiLevelType w:val="hybridMultilevel"/>
+    <w:tmpl w:val="FF7E1D9E"/>
+    <w:lvl w:ilvl="0" w:tplc="20FEFA90">
+      <w:start w:val="1"/>
+      <w:numFmt w:val="bullet"/>
+      <w:lvlText w:val=""/>
+      <w:lvlJc w:val="left"/>
+      <w:pPr>
+        <w:ind w:left="1506" w:hanging="360"/>
+      </w:pPr>
+      <w:rPr>
+        <w:rFonts w:ascii="Symbol" w:eastAsiaTheme="minorHAnsi" w:hAnsi="Symbol" w:cstheme="minorBidi" w:hint="default"/>
+      </w:rPr>
+    </w:lvl>
+    <w:lvl w:ilvl="1" w:tplc="08090003" w:tentative="1">
+      <w:start w:val="1"/>
+      <w:numFmt w:val="bullet"/>
+      <w:lvlText w:val="o"/>
+      <w:lvlJc w:val="left"/>
+      <w:pPr>
+        <w:ind w:left="2226" w:hanging="360"/>
+      </w:pPr>
+      <w:rPr>
+        <w:rFonts w:ascii="Courier New" w:hAnsi="Courier New" w:cs="Courier New" w:hint="default"/>
+      </w:rPr>
+    </w:lvl>
+    <w:lvl w:ilvl="2" w:tplc="08090005" w:tentative="1">
+      <w:start w:val="1"/>
+      <w:numFmt w:val="bullet"/>
+      <w:lvlText w:val=""/>
+      <w:lvlJc w:val="left"/>
+      <w:pPr>
+        <w:ind w:left="2946" w:hanging="360"/>
+      </w:pPr>
+      <w:rPr>
+        <w:rFonts w:ascii="Wingdings" w:hAnsi="Wingdings" w:hint="default"/>
+      </w:rPr>
+    </w:lvl>
+    <w:lvl w:ilvl="3" w:tplc="08090001" w:tentative="1">
+      <w:start w:val="1"/>
+      <w:numFmt w:val="bullet"/>
+      <w:lvlText w:val=""/>
+      <w:lvlJc w:val="left"/>
+      <w:pPr>
+        <w:ind w:left="3666" w:hanging="360"/>
+      </w:pPr>
+      <w:rPr>
+        <w:rFonts w:ascii="Symbol" w:hAnsi="Symbol" w:hint="default"/>
+      </w:rPr>
+    </w:lvl>
+    <w:lvl w:ilvl="4" w:tplc="08090003" w:tentative="1">
+      <w:start w:val="1"/>
+      <w:numFmt w:val="bullet"/>
+      <w:lvlText w:val="o"/>
+      <w:lvlJc w:val="left"/>
+      <w:pPr>
+        <w:ind w:left="4386" w:hanging="360"/>
+      </w:pPr>
+      <w:rPr>
+        <w:rFonts w:ascii="Courier New" w:hAnsi="Courier New" w:cs="Courier New" w:hint="default"/>
+      </w:rPr>
+    </w:lvl>
+    <w:lvl w:ilvl="5" w:tplc="08090005" w:tentative="1">
+      <w:start w:val="1"/>
+      <w:numFmt w:val="bullet"/>
+      <w:lvlText w:val=""/>
+      <w:lvlJc w:val="left"/>
+      <w:pPr>
+        <w:ind w:left="5106" w:hanging="360"/>
+      </w:pPr>
+      <w:rPr>
+        <w:rFonts w:ascii="Wingdings" w:hAnsi="Wingdings" w:hint="default"/>
+      </w:rPr>
+    </w:lvl>
+    <w:lvl w:ilvl="6" w:tplc="08090001" w:tentative="1">
+      <w:start w:val="1"/>
+      <w:numFmt w:val="bullet"/>
+      <w:lvlText w:val=""/>
+      <w:lvlJc w:val="left"/>
+      <w:pPr>
+        <w:ind w:left="5826" w:hanging="360"/>
+      </w:pPr>
+      <w:rPr>
+        <w:rFonts w:ascii="Symbol" w:hAnsi="Symbol" w:hint="default"/>
+      </w:rPr>
+    </w:lvl>
+    <w:lvl w:ilvl="7" w:tplc="08090003" w:tentative="1">
+      <w:start w:val="1"/>
+      <w:numFmt w:val="bullet"/>
+      <w:lvlText w:val="o"/>
+      <w:lvlJc w:val="left"/>
+      <w:pPr>
+        <w:ind w:left="6546" w:hanging="360"/>
+      </w:pPr>
+      <w:rPr>
+        <w:rFonts w:ascii="Courier New" w:hAnsi="Courier New" w:cs="Courier New" w:hint="default"/>
+      </w:rPr>
+    </w:lvl>
+    <w:lvl w:ilvl="8" w:tplc="08090005" w:tentative="1">
+      <w:start w:val="1"/>
+      <w:numFmt w:val="bullet"/>
+      <w:lvlText w:val=""/>
+      <w:lvlJc w:val="left"/>
+      <w:pPr>
+        <w:ind w:left="7266" w:hanging="360"/>
+      </w:pPr>
+      <w:rPr>
+        <w:rFonts w:ascii="Wingdings" w:hAnsi="Wingdings" w:hint="default"/>
+      </w:rPr>
+    </w:lvl>
+  </w:abstractNum>
+  <w:abstractNum w:abstractNumId="33" w15:restartNumberingAfterBreak="0">
     <w:nsid w:val="742D4116"/>
     <w:multiLevelType w:val="hybridMultilevel"/>
     <w:tmpl w:val="1764D2C0"/>
@@ -6147,7 +7804,7 @@
       </w:rPr>
     </w:lvl>
   </w:abstractNum>
-  <w:abstractNum w:abstractNumId="27" w15:restartNumberingAfterBreak="0">
+  <w:abstractNum w:abstractNumId="34" w15:restartNumberingAfterBreak="0">
     <w:nsid w:val="752C7C26"/>
     <w:multiLevelType w:val="hybridMultilevel"/>
     <w:tmpl w:val="292CCC1C"/>
@@ -6260,7 +7917,98 @@
       </w:rPr>
     </w:lvl>
   </w:abstractNum>
-  <w:abstractNum w:abstractNumId="28" w15:restartNumberingAfterBreak="0">
+  <w:abstractNum w:abstractNumId="35" w15:restartNumberingAfterBreak="0">
+    <w:nsid w:val="757672BE"/>
+    <w:multiLevelType w:val="hybridMultilevel"/>
+    <w:tmpl w:val="ECD8DA4A"/>
+    <w:lvl w:ilvl="0" w:tplc="DA0A6CEA">
+      <w:start w:val="1"/>
+      <w:numFmt w:val="decimal"/>
+      <w:lvlText w:val="%1."/>
+      <w:lvlJc w:val="left"/>
+      <w:pPr>
+        <w:ind w:left="1146" w:hanging="360"/>
+      </w:pPr>
+      <w:rPr>
+        <w:rFonts w:hint="default"/>
+        <w:b w:val="0"/>
+        <w:bCs w:val="0"/>
+      </w:rPr>
+    </w:lvl>
+    <w:lvl w:ilvl="1" w:tplc="08090019" w:tentative="1">
+      <w:start w:val="1"/>
+      <w:numFmt w:val="lowerLetter"/>
+      <w:lvlText w:val="%2."/>
+      <w:lvlJc w:val="left"/>
+      <w:pPr>
+        <w:ind w:left="1877" w:hanging="360"/>
+      </w:pPr>
+    </w:lvl>
+    <w:lvl w:ilvl="2" w:tplc="0809001B" w:tentative="1">
+      <w:start w:val="1"/>
+      <w:numFmt w:val="lowerRoman"/>
+      <w:lvlText w:val="%3."/>
+      <w:lvlJc w:val="right"/>
+      <w:pPr>
+        <w:ind w:left="2597" w:hanging="180"/>
+      </w:pPr>
+    </w:lvl>
+    <w:lvl w:ilvl="3" w:tplc="0809000F" w:tentative="1">
+      <w:start w:val="1"/>
+      <w:numFmt w:val="decimal"/>
+      <w:lvlText w:val="%4."/>
+      <w:lvlJc w:val="left"/>
+      <w:pPr>
+        <w:ind w:left="3317" w:hanging="360"/>
+      </w:pPr>
+    </w:lvl>
+    <w:lvl w:ilvl="4" w:tplc="08090019" w:tentative="1">
+      <w:start w:val="1"/>
+      <w:numFmt w:val="lowerLetter"/>
+      <w:lvlText w:val="%5."/>
+      <w:lvlJc w:val="left"/>
+      <w:pPr>
+        <w:ind w:left="4037" w:hanging="360"/>
+      </w:pPr>
+    </w:lvl>
+    <w:lvl w:ilvl="5" w:tplc="0809001B" w:tentative="1">
+      <w:start w:val="1"/>
+      <w:numFmt w:val="lowerRoman"/>
+      <w:lvlText w:val="%6."/>
+      <w:lvlJc w:val="right"/>
+      <w:pPr>
+        <w:ind w:left="4757" w:hanging="180"/>
+      </w:pPr>
+    </w:lvl>
+    <w:lvl w:ilvl="6" w:tplc="0809000F" w:tentative="1">
+      <w:start w:val="1"/>
+      <w:numFmt w:val="decimal"/>
+      <w:lvlText w:val="%7."/>
+      <w:lvlJc w:val="left"/>
+      <w:pPr>
+        <w:ind w:left="5477" w:hanging="360"/>
+      </w:pPr>
+    </w:lvl>
+    <w:lvl w:ilvl="7" w:tplc="08090019" w:tentative="1">
+      <w:start w:val="1"/>
+      <w:numFmt w:val="lowerLetter"/>
+      <w:lvlText w:val="%8."/>
+      <w:lvlJc w:val="left"/>
+      <w:pPr>
+        <w:ind w:left="6197" w:hanging="360"/>
+      </w:pPr>
+    </w:lvl>
+    <w:lvl w:ilvl="8" w:tplc="0809001B" w:tentative="1">
+      <w:start w:val="1"/>
+      <w:numFmt w:val="lowerRoman"/>
+      <w:lvlText w:val="%9."/>
+      <w:lvlJc w:val="right"/>
+      <w:pPr>
+        <w:ind w:left="6917" w:hanging="180"/>
+      </w:pPr>
+    </w:lvl>
+  </w:abstractNum>
+  <w:abstractNum w:abstractNumId="36" w15:restartNumberingAfterBreak="0">
     <w:nsid w:val="77320257"/>
     <w:multiLevelType w:val="hybridMultilevel"/>
     <w:tmpl w:val="D8222C9E"/>
@@ -6349,7 +8097,120 @@
       </w:pPr>
     </w:lvl>
   </w:abstractNum>
-  <w:abstractNum w:abstractNumId="29" w15:restartNumberingAfterBreak="0">
+  <w:abstractNum w:abstractNumId="37" w15:restartNumberingAfterBreak="0">
+    <w:nsid w:val="778B564A"/>
+    <w:multiLevelType w:val="hybridMultilevel"/>
+    <w:tmpl w:val="69C404EE"/>
+    <w:lvl w:ilvl="0" w:tplc="0809000F">
+      <w:start w:val="1"/>
+      <w:numFmt w:val="decimal"/>
+      <w:lvlText w:val="%1."/>
+      <w:lvlJc w:val="left"/>
+      <w:pPr>
+        <w:ind w:left="1069" w:hanging="360"/>
+      </w:pPr>
+      <w:rPr>
+        <w:rFonts w:hint="default"/>
+      </w:rPr>
+    </w:lvl>
+    <w:lvl w:ilvl="1" w:tplc="FFFFFFFF" w:tentative="1">
+      <w:start w:val="1"/>
+      <w:numFmt w:val="bullet"/>
+      <w:lvlText w:val="o"/>
+      <w:lvlJc w:val="left"/>
+      <w:pPr>
+        <w:ind w:left="1789" w:hanging="360"/>
+      </w:pPr>
+      <w:rPr>
+        <w:rFonts w:ascii="Courier New" w:hAnsi="Courier New" w:cs="Courier New" w:hint="default"/>
+      </w:rPr>
+    </w:lvl>
+    <w:lvl w:ilvl="2" w:tplc="FFFFFFFF" w:tentative="1">
+      <w:start w:val="1"/>
+      <w:numFmt w:val="bullet"/>
+      <w:lvlText w:val=""/>
+      <w:lvlJc w:val="left"/>
+      <w:pPr>
+        <w:ind w:left="2509" w:hanging="360"/>
+      </w:pPr>
+      <w:rPr>
+        <w:rFonts w:ascii="Wingdings" w:hAnsi="Wingdings" w:hint="default"/>
+      </w:rPr>
+    </w:lvl>
+    <w:lvl w:ilvl="3" w:tplc="FFFFFFFF" w:tentative="1">
+      <w:start w:val="1"/>
+      <w:numFmt w:val="bullet"/>
+      <w:lvlText w:val=""/>
+      <w:lvlJc w:val="left"/>
+      <w:pPr>
+        <w:ind w:left="3229" w:hanging="360"/>
+      </w:pPr>
+      <w:rPr>
+        <w:rFonts w:ascii="Symbol" w:hAnsi="Symbol" w:hint="default"/>
+      </w:rPr>
+    </w:lvl>
+    <w:lvl w:ilvl="4" w:tplc="FFFFFFFF" w:tentative="1">
+      <w:start w:val="1"/>
+      <w:numFmt w:val="bullet"/>
+      <w:lvlText w:val="o"/>
+      <w:lvlJc w:val="left"/>
+      <w:pPr>
+        <w:ind w:left="3949" w:hanging="360"/>
+      </w:pPr>
+      <w:rPr>
+        <w:rFonts w:ascii="Courier New" w:hAnsi="Courier New" w:cs="Courier New" w:hint="default"/>
+      </w:rPr>
+    </w:lvl>
+    <w:lvl w:ilvl="5" w:tplc="FFFFFFFF" w:tentative="1">
+      <w:start w:val="1"/>
+      <w:numFmt w:val="bullet"/>
+      <w:lvlText w:val=""/>
+      <w:lvlJc w:val="left"/>
+      <w:pPr>
+        <w:ind w:left="4669" w:hanging="360"/>
+      </w:pPr>
+      <w:rPr>
+        <w:rFonts w:ascii="Wingdings" w:hAnsi="Wingdings" w:hint="default"/>
+      </w:rPr>
+    </w:lvl>
+    <w:lvl w:ilvl="6" w:tplc="FFFFFFFF" w:tentative="1">
+      <w:start w:val="1"/>
+      <w:numFmt w:val="bullet"/>
+      <w:lvlText w:val=""/>
+      <w:lvlJc w:val="left"/>
+      <w:pPr>
+        <w:ind w:left="5389" w:hanging="360"/>
+      </w:pPr>
+      <w:rPr>
+        <w:rFonts w:ascii="Symbol" w:hAnsi="Symbol" w:hint="default"/>
+      </w:rPr>
+    </w:lvl>
+    <w:lvl w:ilvl="7" w:tplc="FFFFFFFF" w:tentative="1">
+      <w:start w:val="1"/>
+      <w:numFmt w:val="bullet"/>
+      <w:lvlText w:val="o"/>
+      <w:lvlJc w:val="left"/>
+      <w:pPr>
+        <w:ind w:left="6109" w:hanging="360"/>
+      </w:pPr>
+      <w:rPr>
+        <w:rFonts w:ascii="Courier New" w:hAnsi="Courier New" w:cs="Courier New" w:hint="default"/>
+      </w:rPr>
+    </w:lvl>
+    <w:lvl w:ilvl="8" w:tplc="FFFFFFFF" w:tentative="1">
+      <w:start w:val="1"/>
+      <w:numFmt w:val="bullet"/>
+      <w:lvlText w:val=""/>
+      <w:lvlJc w:val="left"/>
+      <w:pPr>
+        <w:ind w:left="6829" w:hanging="360"/>
+      </w:pPr>
+      <w:rPr>
+        <w:rFonts w:ascii="Wingdings" w:hAnsi="Wingdings" w:hint="default"/>
+      </w:rPr>
+    </w:lvl>
+  </w:abstractNum>
+  <w:abstractNum w:abstractNumId="38" w15:restartNumberingAfterBreak="0">
     <w:nsid w:val="781D52B9"/>
     <w:multiLevelType w:val="multilevel"/>
     <w:tmpl w:val="3042ACDA"/>
@@ -6462,123 +8323,360 @@
       </w:rPr>
     </w:lvl>
   </w:abstractNum>
-  <w:num w:numId="1">
+  <w:abstractNum w:abstractNumId="39" w15:restartNumberingAfterBreak="0">
+    <w:nsid w:val="7B037E1E"/>
+    <w:multiLevelType w:val="hybridMultilevel"/>
+    <w:tmpl w:val="3252F35C"/>
+    <w:lvl w:ilvl="0" w:tplc="DA0A6CEA">
+      <w:start w:val="1"/>
+      <w:numFmt w:val="decimal"/>
+      <w:lvlText w:val="%1."/>
+      <w:lvlJc w:val="left"/>
+      <w:pPr>
+        <w:ind w:left="1146" w:hanging="360"/>
+      </w:pPr>
+      <w:rPr>
+        <w:rFonts w:hint="default"/>
+        <w:b w:val="0"/>
+        <w:bCs w:val="0"/>
+      </w:rPr>
+    </w:lvl>
+    <w:lvl w:ilvl="1" w:tplc="08090019" w:tentative="1">
+      <w:start w:val="1"/>
+      <w:numFmt w:val="lowerLetter"/>
+      <w:lvlText w:val="%2."/>
+      <w:lvlJc w:val="left"/>
+      <w:pPr>
+        <w:ind w:left="1440" w:hanging="360"/>
+      </w:pPr>
+    </w:lvl>
+    <w:lvl w:ilvl="2" w:tplc="0809001B" w:tentative="1">
+      <w:start w:val="1"/>
+      <w:numFmt w:val="lowerRoman"/>
+      <w:lvlText w:val="%3."/>
+      <w:lvlJc w:val="right"/>
+      <w:pPr>
+        <w:ind w:left="2160" w:hanging="180"/>
+      </w:pPr>
+    </w:lvl>
+    <w:lvl w:ilvl="3" w:tplc="0809000F" w:tentative="1">
+      <w:start w:val="1"/>
+      <w:numFmt w:val="decimal"/>
+      <w:lvlText w:val="%4."/>
+      <w:lvlJc w:val="left"/>
+      <w:pPr>
+        <w:ind w:left="2880" w:hanging="360"/>
+      </w:pPr>
+    </w:lvl>
+    <w:lvl w:ilvl="4" w:tplc="08090019" w:tentative="1">
+      <w:start w:val="1"/>
+      <w:numFmt w:val="lowerLetter"/>
+      <w:lvlText w:val="%5."/>
+      <w:lvlJc w:val="left"/>
+      <w:pPr>
+        <w:ind w:left="3600" w:hanging="360"/>
+      </w:pPr>
+    </w:lvl>
+    <w:lvl w:ilvl="5" w:tplc="0809001B" w:tentative="1">
+      <w:start w:val="1"/>
+      <w:numFmt w:val="lowerRoman"/>
+      <w:lvlText w:val="%6."/>
+      <w:lvlJc w:val="right"/>
+      <w:pPr>
+        <w:ind w:left="4320" w:hanging="180"/>
+      </w:pPr>
+    </w:lvl>
+    <w:lvl w:ilvl="6" w:tplc="0809000F" w:tentative="1">
+      <w:start w:val="1"/>
+      <w:numFmt w:val="decimal"/>
+      <w:lvlText w:val="%7."/>
+      <w:lvlJc w:val="left"/>
+      <w:pPr>
+        <w:ind w:left="5040" w:hanging="360"/>
+      </w:pPr>
+    </w:lvl>
+    <w:lvl w:ilvl="7" w:tplc="08090019" w:tentative="1">
+      <w:start w:val="1"/>
+      <w:numFmt w:val="lowerLetter"/>
+      <w:lvlText w:val="%8."/>
+      <w:lvlJc w:val="left"/>
+      <w:pPr>
+        <w:ind w:left="5760" w:hanging="360"/>
+      </w:pPr>
+    </w:lvl>
+    <w:lvl w:ilvl="8" w:tplc="0809001B" w:tentative="1">
+      <w:start w:val="1"/>
+      <w:numFmt w:val="lowerRoman"/>
+      <w:lvlText w:val="%9."/>
+      <w:lvlJc w:val="right"/>
+      <w:pPr>
+        <w:ind w:left="6480" w:hanging="180"/>
+      </w:pPr>
+    </w:lvl>
+  </w:abstractNum>
+  <w:abstractNum w:abstractNumId="40" w15:restartNumberingAfterBreak="0">
+    <w:nsid w:val="7E7E6C78"/>
+    <w:multiLevelType w:val="hybridMultilevel"/>
+    <w:tmpl w:val="25106266"/>
+    <w:lvl w:ilvl="0" w:tplc="0809000F">
+      <w:start w:val="1"/>
+      <w:numFmt w:val="decimal"/>
+      <w:lvlText w:val="%1."/>
+      <w:lvlJc w:val="left"/>
+      <w:pPr>
+        <w:ind w:left="1069" w:hanging="360"/>
+      </w:pPr>
+      <w:rPr>
+        <w:rFonts w:hint="default"/>
+      </w:rPr>
+    </w:lvl>
+    <w:lvl w:ilvl="1" w:tplc="FFFFFFFF" w:tentative="1">
+      <w:start w:val="1"/>
+      <w:numFmt w:val="bullet"/>
+      <w:lvlText w:val="o"/>
+      <w:lvlJc w:val="left"/>
+      <w:pPr>
+        <w:ind w:left="2934" w:hanging="360"/>
+      </w:pPr>
+      <w:rPr>
+        <w:rFonts w:ascii="Courier New" w:hAnsi="Courier New" w:cs="Courier New" w:hint="default"/>
+      </w:rPr>
+    </w:lvl>
+    <w:lvl w:ilvl="2" w:tplc="FFFFFFFF" w:tentative="1">
+      <w:start w:val="1"/>
+      <w:numFmt w:val="bullet"/>
+      <w:lvlText w:val=""/>
+      <w:lvlJc w:val="left"/>
+      <w:pPr>
+        <w:ind w:left="3654" w:hanging="360"/>
+      </w:pPr>
+      <w:rPr>
+        <w:rFonts w:ascii="Wingdings" w:hAnsi="Wingdings" w:hint="default"/>
+      </w:rPr>
+    </w:lvl>
+    <w:lvl w:ilvl="3" w:tplc="FFFFFFFF" w:tentative="1">
+      <w:start w:val="1"/>
+      <w:numFmt w:val="bullet"/>
+      <w:lvlText w:val=""/>
+      <w:lvlJc w:val="left"/>
+      <w:pPr>
+        <w:ind w:left="4374" w:hanging="360"/>
+      </w:pPr>
+      <w:rPr>
+        <w:rFonts w:ascii="Symbol" w:hAnsi="Symbol" w:hint="default"/>
+      </w:rPr>
+    </w:lvl>
+    <w:lvl w:ilvl="4" w:tplc="FFFFFFFF" w:tentative="1">
+      <w:start w:val="1"/>
+      <w:numFmt w:val="bullet"/>
+      <w:lvlText w:val="o"/>
+      <w:lvlJc w:val="left"/>
+      <w:pPr>
+        <w:ind w:left="5094" w:hanging="360"/>
+      </w:pPr>
+      <w:rPr>
+        <w:rFonts w:ascii="Courier New" w:hAnsi="Courier New" w:cs="Courier New" w:hint="default"/>
+      </w:rPr>
+    </w:lvl>
+    <w:lvl w:ilvl="5" w:tplc="FFFFFFFF" w:tentative="1">
+      <w:start w:val="1"/>
+      <w:numFmt w:val="bullet"/>
+      <w:lvlText w:val=""/>
+      <w:lvlJc w:val="left"/>
+      <w:pPr>
+        <w:ind w:left="5814" w:hanging="360"/>
+      </w:pPr>
+      <w:rPr>
+        <w:rFonts w:ascii="Wingdings" w:hAnsi="Wingdings" w:hint="default"/>
+      </w:rPr>
+    </w:lvl>
+    <w:lvl w:ilvl="6" w:tplc="FFFFFFFF" w:tentative="1">
+      <w:start w:val="1"/>
+      <w:numFmt w:val="bullet"/>
+      <w:lvlText w:val=""/>
+      <w:lvlJc w:val="left"/>
+      <w:pPr>
+        <w:ind w:left="6534" w:hanging="360"/>
+      </w:pPr>
+      <w:rPr>
+        <w:rFonts w:ascii="Symbol" w:hAnsi="Symbol" w:hint="default"/>
+      </w:rPr>
+    </w:lvl>
+    <w:lvl w:ilvl="7" w:tplc="FFFFFFFF" w:tentative="1">
+      <w:start w:val="1"/>
+      <w:numFmt w:val="bullet"/>
+      <w:lvlText w:val="o"/>
+      <w:lvlJc w:val="left"/>
+      <w:pPr>
+        <w:ind w:left="7254" w:hanging="360"/>
+      </w:pPr>
+      <w:rPr>
+        <w:rFonts w:ascii="Courier New" w:hAnsi="Courier New" w:cs="Courier New" w:hint="default"/>
+      </w:rPr>
+    </w:lvl>
+    <w:lvl w:ilvl="8" w:tplc="FFFFFFFF" w:tentative="1">
+      <w:start w:val="1"/>
+      <w:numFmt w:val="bullet"/>
+      <w:lvlText w:val=""/>
+      <w:lvlJc w:val="left"/>
+      <w:pPr>
+        <w:ind w:left="7974" w:hanging="360"/>
+      </w:pPr>
+      <w:rPr>
+        <w:rFonts w:ascii="Wingdings" w:hAnsi="Wingdings" w:hint="default"/>
+      </w:rPr>
+    </w:lvl>
+  </w:abstractNum>
+  <w:num w:numId="1" w16cid:durableId="1238322681">
+    <w:abstractNumId w:val="6"/>
+  </w:num>
+  <w:num w:numId="2" w16cid:durableId="169875213">
+    <w:abstractNumId w:val="38"/>
+  </w:num>
+  <w:num w:numId="3" w16cid:durableId="973406643">
+    <w:abstractNumId w:val="29"/>
+  </w:num>
+  <w:num w:numId="4" w16cid:durableId="564027615">
+    <w:abstractNumId w:val="7"/>
+  </w:num>
+  <w:num w:numId="5" w16cid:durableId="1344894837">
+    <w:abstractNumId w:val="26"/>
+  </w:num>
+  <w:num w:numId="6" w16cid:durableId="1022710206">
+    <w:abstractNumId w:val="28"/>
+  </w:num>
+  <w:num w:numId="7" w16cid:durableId="796485041">
+    <w:abstractNumId w:val="33"/>
+  </w:num>
+  <w:num w:numId="8" w16cid:durableId="306587662">
+    <w:abstractNumId w:val="16"/>
+  </w:num>
+  <w:num w:numId="9" w16cid:durableId="989360292">
+    <w:abstractNumId w:val="3"/>
+  </w:num>
+  <w:num w:numId="10" w16cid:durableId="1071347250">
+    <w:abstractNumId w:val="34"/>
+  </w:num>
+  <w:num w:numId="11" w16cid:durableId="1025903357">
+    <w:abstractNumId w:val="4"/>
+  </w:num>
+  <w:num w:numId="12" w16cid:durableId="577134053">
+    <w:abstractNumId w:val="15"/>
+  </w:num>
+  <w:num w:numId="13" w16cid:durableId="1266812351">
+    <w:abstractNumId w:val="19"/>
+  </w:num>
+  <w:num w:numId="14" w16cid:durableId="8989650">
+    <w:abstractNumId w:val="9"/>
+  </w:num>
+  <w:num w:numId="15" w16cid:durableId="1735932186">
+    <w:abstractNumId w:val="30"/>
+  </w:num>
+  <w:num w:numId="16" w16cid:durableId="1519850993">
+    <w:abstractNumId w:val="10"/>
+  </w:num>
+  <w:num w:numId="17" w16cid:durableId="431164255">
+    <w:abstractNumId w:val="1"/>
+  </w:num>
+  <w:num w:numId="18" w16cid:durableId="427193871">
+    <w:abstractNumId w:val="24"/>
+  </w:num>
+  <w:num w:numId="19" w16cid:durableId="1009455096">
+    <w:abstractNumId w:val="2"/>
+  </w:num>
+  <w:num w:numId="20" w16cid:durableId="480390159">
+    <w:abstractNumId w:val="18"/>
+  </w:num>
+  <w:num w:numId="21" w16cid:durableId="78018446">
     <w:abstractNumId w:val="5"/>
   </w:num>
-  <w:num w:numId="2">
-    <w:abstractNumId w:val="29"/>
+  <w:num w:numId="22" w16cid:durableId="155070042">
+    <w:abstractNumId w:val="20"/>
   </w:num>
-  <w:num w:numId="3">
-    <w:abstractNumId w:val="24"/>
+  <w:num w:numId="23" w16cid:durableId="1126433775">
+    <w:abstractNumId w:val="36"/>
   </w:num>
-  <w:num w:numId="4">
+  <w:num w:numId="24" w16cid:durableId="1378241070">
+    <w:abstractNumId w:val="22"/>
+  </w:num>
+  <w:num w:numId="25" w16cid:durableId="1865828772">
+    <w:abstractNumId w:val="8"/>
+  </w:num>
+  <w:num w:numId="26" w16cid:durableId="932128851">
     <w:abstractNumId w:val="6"/>
   </w:num>
-  <w:num w:numId="5">
-    <w:abstractNumId w:val="21"/>
-  </w:num>
-  <w:num w:numId="6">
-    <w:abstractNumId w:val="23"/>
-  </w:num>
-  <w:num w:numId="7">
-    <w:abstractNumId w:val="26"/>
-  </w:num>
-  <w:num w:numId="8">
-    <w:abstractNumId w:val="13"/>
-  </w:num>
-  <w:num w:numId="9">
-    <w:abstractNumId w:val="2"/>
-  </w:num>
-  <w:num w:numId="10">
-    <w:abstractNumId w:val="27"/>
-  </w:num>
-  <w:num w:numId="11">
-    <w:abstractNumId w:val="3"/>
-  </w:num>
-  <w:num w:numId="12">
-    <w:abstractNumId w:val="12"/>
-  </w:num>
-  <w:num w:numId="13">
-    <w:abstractNumId w:val="15"/>
-  </w:num>
-  <w:num w:numId="14">
-    <w:abstractNumId w:val="8"/>
-  </w:num>
-  <w:num w:numId="15">
-    <w:abstractNumId w:val="25"/>
-  </w:num>
-  <w:num w:numId="16">
-    <w:abstractNumId w:val="9"/>
-  </w:num>
-  <w:num w:numId="17">
-    <w:abstractNumId w:val="0"/>
-  </w:num>
-  <w:num w:numId="18">
-    <w:abstractNumId w:val="19"/>
-  </w:num>
-  <w:num w:numId="19">
-    <w:abstractNumId w:val="1"/>
-  </w:num>
-  <w:num w:numId="20">
-    <w:abstractNumId w:val="14"/>
-  </w:num>
-  <w:num w:numId="21">
-    <w:abstractNumId w:val="4"/>
-  </w:num>
-  <w:num w:numId="22">
-    <w:abstractNumId w:val="16"/>
-  </w:num>
-  <w:num w:numId="23">
-    <w:abstractNumId w:val="28"/>
-  </w:num>
-  <w:num w:numId="24">
-    <w:abstractNumId w:val="18"/>
-  </w:num>
-  <w:num w:numId="25">
-    <w:abstractNumId w:val="7"/>
-  </w:num>
-  <w:num w:numId="26">
-    <w:abstractNumId w:val="5"/>
-  </w:num>
-  <w:num w:numId="27">
-    <w:abstractNumId w:val="5"/>
+  <w:num w:numId="27" w16cid:durableId="1904368819">
+    <w:abstractNumId w:val="6"/>
     <w:lvlOverride w:ilvl="0">
       <w:startOverride w:val="1"/>
     </w:lvlOverride>
   </w:num>
-  <w:num w:numId="28">
-    <w:abstractNumId w:val="5"/>
+  <w:num w:numId="28" w16cid:durableId="199558575">
+    <w:abstractNumId w:val="6"/>
     <w:lvlOverride w:ilvl="0">
       <w:startOverride w:val="1"/>
     </w:lvlOverride>
   </w:num>
-  <w:num w:numId="29">
-    <w:abstractNumId w:val="5"/>
+  <w:num w:numId="29" w16cid:durableId="871845156">
+    <w:abstractNumId w:val="6"/>
     <w:lvlOverride w:ilvl="0">
       <w:startOverride w:val="1"/>
     </w:lvlOverride>
   </w:num>
-  <w:num w:numId="30">
-    <w:abstractNumId w:val="20"/>
+  <w:num w:numId="30" w16cid:durableId="2099911401">
+    <w:abstractNumId w:val="25"/>
   </w:num>
-  <w:num w:numId="31">
+  <w:num w:numId="31" w16cid:durableId="136385465">
+    <w:abstractNumId w:val="21"/>
+  </w:num>
+  <w:num w:numId="32" w16cid:durableId="577636158">
+    <w:abstractNumId w:val="11"/>
+  </w:num>
+  <w:num w:numId="33" w16cid:durableId="517155312">
+    <w:abstractNumId w:val="12"/>
+  </w:num>
+  <w:num w:numId="34" w16cid:durableId="1169056561">
+    <w:abstractNumId w:val="27"/>
+  </w:num>
+  <w:num w:numId="35" w16cid:durableId="347564233">
+    <w:abstractNumId w:val="37"/>
+  </w:num>
+  <w:num w:numId="36" w16cid:durableId="1994990287">
+    <w:abstractNumId w:val="40"/>
+  </w:num>
+  <w:num w:numId="37" w16cid:durableId="1031298439">
+    <w:abstractNumId w:val="23"/>
+  </w:num>
+  <w:num w:numId="38" w16cid:durableId="1528828586">
+    <w:abstractNumId w:val="14"/>
+  </w:num>
+  <w:num w:numId="39" w16cid:durableId="1323781041">
     <w:abstractNumId w:val="17"/>
   </w:num>
-  <w:num w:numId="32">
-    <w:abstractNumId w:val="10"/>
+  <w:num w:numId="40" w16cid:durableId="1840579496">
+    <w:abstractNumId w:val="35"/>
   </w:num>
-  <w:num w:numId="33">
-    <w:abstractNumId w:val="11"/>
+  <w:num w:numId="41" w16cid:durableId="1060784379">
+    <w:abstractNumId w:val="39"/>
   </w:num>
-  <w:num w:numId="34">
-    <w:abstractNumId w:val="22"/>
+  <w:num w:numId="42" w16cid:durableId="880022518">
+    <w:abstractNumId w:val="31"/>
+  </w:num>
+  <w:num w:numId="43" w16cid:durableId="1224607470">
+    <w:abstractNumId w:val="0"/>
+  </w:num>
+  <w:num w:numId="44" w16cid:durableId="1970478024">
+    <w:abstractNumId w:val="32"/>
+  </w:num>
+  <w:num w:numId="45" w16cid:durableId="1902985304">
+    <w:abstractNumId w:val="13"/>
   </w:num>
   <w:numIdMacAtCleanup w:val="19"/>
 </w:numbering>
 </file>
 
 <file path=word/styles.xml><?xml version="1.0" encoding="utf-8"?>
-<w:styles xmlns:mc="http://schemas.openxmlformats.org/markup-compatibility/2006" xmlns:r="http://schemas.openxmlformats.org/officeDocument/2006/relationships" xmlns:w="http://schemas.openxmlformats.org/wordprocessingml/2006/main" xmlns:w14="http://schemas.microsoft.com/office/word/2010/wordml" xmlns:w15="http://schemas.microsoft.com/office/word/2012/wordml" xmlns:w16se="http://schemas.microsoft.com/office/word/2015/wordml/symex" mc:Ignorable="w14 w15 w16se">
+<w:styles xmlns:mc="http://schemas.openxmlformats.org/markup-compatibility/2006" xmlns:r="http://schemas.openxmlformats.org/officeDocument/2006/relationships" xmlns:w="http://schemas.openxmlformats.org/wordprocessingml/2006/main" xmlns:w14="http://schemas.microsoft.com/office/word/2010/wordml" xmlns:w15="http://schemas.microsoft.com/office/word/2012/wordml" xmlns:w16cex="http://schemas.microsoft.com/office/word/2018/wordml/cex" xmlns:w16cid="http://schemas.microsoft.com/office/word/2016/wordml/cid" xmlns:w16="http://schemas.microsoft.com/office/word/2018/wordml" xmlns:w16sdtdh="http://schemas.microsoft.com/office/word/2020/wordml/sdtdatahash" xmlns:w16se="http://schemas.microsoft.com/office/word/2015/wordml/symex" mc:Ignorable="w14 w15 w16se w16cid w16 w16cex w16sdtdh">
   <w:docDefaults>
     <w:rPrDefault>
       <w:rPr>
@@ -6594,7 +8692,7 @@
       </w:pPr>
     </w:pPrDefault>
   </w:docDefaults>
-  <w:latentStyles w:defLockedState="0" w:defUIPriority="99" w:defSemiHidden="0" w:defUnhideWhenUsed="0" w:defQFormat="0" w:count="371">
+  <w:latentStyles w:defLockedState="0" w:defUIPriority="99" w:defSemiHidden="0" w:defUnhideWhenUsed="0" w:defQFormat="0" w:count="376">
     <w:lsdException w:name="Normal" w:uiPriority="0" w:qFormat="1"/>
     <w:lsdException w:name="heading 1" w:uiPriority="9" w:qFormat="1"/>
     <w:lsdException w:name="heading 2" w:semiHidden="1" w:uiPriority="9" w:unhideWhenUsed="1" w:qFormat="1"/>
@@ -6966,20 +9064,25 @@
     <w:lsdException w:name="List Table 5 Dark Accent 6" w:uiPriority="50"/>
     <w:lsdException w:name="List Table 6 Colorful Accent 6" w:uiPriority="51"/>
     <w:lsdException w:name="List Table 7 Colorful Accent 6" w:uiPriority="52"/>
+    <w:lsdException w:name="Mention" w:semiHidden="1" w:unhideWhenUsed="1"/>
+    <w:lsdException w:name="Smart Hyperlink" w:semiHidden="1" w:unhideWhenUsed="1"/>
+    <w:lsdException w:name="Hashtag" w:semiHidden="1" w:unhideWhenUsed="1"/>
+    <w:lsdException w:name="Unresolved Mention" w:semiHidden="1" w:unhideWhenUsed="1"/>
+    <w:lsdException w:name="Smart Link" w:semiHidden="1" w:unhideWhenUsed="1"/>
   </w:latentStyles>
-  <w:style w:type="paragraph" w:default="1" w:styleId="a">
+  <w:style w:type="paragraph" w:default="1" w:styleId="Normal">
     <w:name w:val="Normal"/>
     <w:qFormat/>
-    <w:rsid w:val="003A47DA"/>
+    <w:rsid w:val="007C2DA3"/>
     <w:pPr>
       <w:spacing w:before="80" w:after="120"/>
     </w:pPr>
   </w:style>
-  <w:style w:type="paragraph" w:styleId="1">
+  <w:style w:type="paragraph" w:styleId="Heading1">
     <w:name w:val="heading 1"/>
-    <w:basedOn w:val="a"/>
-    <w:next w:val="a"/>
-    <w:link w:val="10"/>
+    <w:basedOn w:val="Normal"/>
+    <w:next w:val="Normal"/>
+    <w:link w:val="Heading1Char"/>
     <w:uiPriority w:val="9"/>
     <w:qFormat/>
     <w:rsid w:val="009254B7"/>
@@ -6997,11 +9100,11 @@
       <w:szCs w:val="32"/>
     </w:rPr>
   </w:style>
-  <w:style w:type="paragraph" w:styleId="2">
+  <w:style w:type="paragraph" w:styleId="Heading2">
     <w:name w:val="heading 2"/>
-    <w:basedOn w:val="a"/>
-    <w:next w:val="a"/>
-    <w:link w:val="20"/>
+    <w:basedOn w:val="Normal"/>
+    <w:next w:val="Normal"/>
+    <w:link w:val="Heading2Char"/>
     <w:uiPriority w:val="9"/>
     <w:qFormat/>
     <w:rsid w:val="006E55B4"/>
@@ -7023,11 +9126,11 @@
       <w:szCs w:val="36"/>
     </w:rPr>
   </w:style>
-  <w:style w:type="paragraph" w:styleId="3">
+  <w:style w:type="paragraph" w:styleId="Heading3">
     <w:name w:val="heading 3"/>
-    <w:basedOn w:val="a"/>
-    <w:next w:val="a"/>
-    <w:link w:val="30"/>
+    <w:basedOn w:val="Normal"/>
+    <w:next w:val="Normal"/>
+    <w:link w:val="Heading3Char"/>
     <w:uiPriority w:val="9"/>
     <w:unhideWhenUsed/>
     <w:qFormat/>
@@ -7046,11 +9149,11 @@
       <w:szCs w:val="32"/>
     </w:rPr>
   </w:style>
-  <w:style w:type="paragraph" w:styleId="4">
+  <w:style w:type="paragraph" w:styleId="Heading4">
     <w:name w:val="heading 4"/>
-    <w:basedOn w:val="a"/>
-    <w:next w:val="a"/>
-    <w:link w:val="40"/>
+    <w:basedOn w:val="Normal"/>
+    <w:next w:val="Normal"/>
+    <w:link w:val="Heading4Char"/>
     <w:uiPriority w:val="9"/>
     <w:unhideWhenUsed/>
     <w:qFormat/>
@@ -7069,11 +9172,11 @@
       <w:sz w:val="28"/>
     </w:rPr>
   </w:style>
-  <w:style w:type="paragraph" w:styleId="5">
+  <w:style w:type="paragraph" w:styleId="Heading5">
     <w:name w:val="heading 5"/>
-    <w:basedOn w:val="a"/>
-    <w:next w:val="a"/>
-    <w:link w:val="50"/>
+    <w:basedOn w:val="Normal"/>
+    <w:next w:val="Normal"/>
+    <w:link w:val="Heading5Char"/>
     <w:uiPriority w:val="9"/>
     <w:semiHidden/>
     <w:unhideWhenUsed/>
@@ -7091,13 +9194,13 @@
       <w:color w:val="B2500E"/>
     </w:rPr>
   </w:style>
-  <w:style w:type="character" w:default="1" w:styleId="a0">
+  <w:style w:type="character" w:default="1" w:styleId="DefaultParagraphFont">
     <w:name w:val="Default Paragraph Font"/>
     <w:uiPriority w:val="1"/>
     <w:semiHidden/>
     <w:unhideWhenUsed/>
   </w:style>
-  <w:style w:type="table" w:default="1" w:styleId="a1">
+  <w:style w:type="table" w:default="1" w:styleId="TableNormal">
     <w:name w:val="Normal Table"/>
     <w:uiPriority w:val="99"/>
     <w:semiHidden/>
@@ -7112,16 +9215,16 @@
       </w:tblCellMar>
     </w:tblPr>
   </w:style>
-  <w:style w:type="numbering" w:default="1" w:styleId="a2">
+  <w:style w:type="numbering" w:default="1" w:styleId="NoList">
     <w:name w:val="No List"/>
     <w:uiPriority w:val="99"/>
     <w:semiHidden/>
     <w:unhideWhenUsed/>
   </w:style>
-  <w:style w:type="paragraph" w:styleId="a3">
+  <w:style w:type="paragraph" w:styleId="Header">
     <w:name w:val="header"/>
-    <w:basedOn w:val="a"/>
-    <w:link w:val="a4"/>
+    <w:basedOn w:val="Normal"/>
+    <w:link w:val="HeaderChar"/>
     <w:uiPriority w:val="99"/>
     <w:unhideWhenUsed/>
     <w:rsid w:val="008068A2"/>
@@ -7133,17 +9236,17 @@
       <w:spacing w:after="0" w:line="240" w:lineRule="auto"/>
     </w:pPr>
   </w:style>
-  <w:style w:type="character" w:customStyle="1" w:styleId="a4">
-    <w:name w:val="Горен колонтитул Знак"/>
-    <w:basedOn w:val="a0"/>
-    <w:link w:val="a3"/>
+  <w:style w:type="character" w:customStyle="1" w:styleId="HeaderChar">
+    <w:name w:val="Header Char"/>
+    <w:basedOn w:val="DefaultParagraphFont"/>
+    <w:link w:val="Header"/>
     <w:uiPriority w:val="99"/>
     <w:rsid w:val="008068A2"/>
   </w:style>
-  <w:style w:type="paragraph" w:styleId="a5">
+  <w:style w:type="paragraph" w:styleId="Footer">
     <w:name w:val="footer"/>
-    <w:basedOn w:val="a"/>
-    <w:link w:val="a6"/>
+    <w:basedOn w:val="Normal"/>
+    <w:link w:val="FooterChar"/>
     <w:uiPriority w:val="99"/>
     <w:unhideWhenUsed/>
     <w:rsid w:val="008068A2"/>
@@ -7155,17 +9258,17 @@
       <w:spacing w:after="0" w:line="240" w:lineRule="auto"/>
     </w:pPr>
   </w:style>
-  <w:style w:type="character" w:customStyle="1" w:styleId="a6">
-    <w:name w:val="Долен колонтитул Знак"/>
-    <w:basedOn w:val="a0"/>
-    <w:link w:val="a5"/>
+  <w:style w:type="character" w:customStyle="1" w:styleId="FooterChar">
+    <w:name w:val="Footer Char"/>
+    <w:basedOn w:val="DefaultParagraphFont"/>
+    <w:link w:val="Footer"/>
     <w:uiPriority w:val="99"/>
     <w:rsid w:val="008068A2"/>
   </w:style>
-  <w:style w:type="paragraph" w:styleId="a7">
+  <w:style w:type="paragraph" w:styleId="BalloonText">
     <w:name w:val="Balloon Text"/>
-    <w:basedOn w:val="a"/>
-    <w:link w:val="a8"/>
+    <w:basedOn w:val="Normal"/>
+    <w:link w:val="BalloonTextChar"/>
     <w:uiPriority w:val="99"/>
     <w:semiHidden/>
     <w:unhideWhenUsed/>
@@ -7179,10 +9282,10 @@
       <w:szCs w:val="16"/>
     </w:rPr>
   </w:style>
-  <w:style w:type="character" w:customStyle="1" w:styleId="a8">
-    <w:name w:val="Изнесен текст Знак"/>
-    <w:basedOn w:val="a0"/>
-    <w:link w:val="a7"/>
+  <w:style w:type="character" w:customStyle="1" w:styleId="BalloonTextChar">
+    <w:name w:val="Balloon Text Char"/>
+    <w:basedOn w:val="DefaultParagraphFont"/>
+    <w:link w:val="BalloonText"/>
     <w:uiPriority w:val="99"/>
     <w:semiHidden/>
     <w:rsid w:val="00564D7B"/>
@@ -7192,9 +9295,9 @@
       <w:szCs w:val="16"/>
     </w:rPr>
   </w:style>
-  <w:style w:type="character" w:styleId="a9">
+  <w:style w:type="character" w:styleId="Hyperlink">
     <w:name w:val="Hyperlink"/>
-    <w:basedOn w:val="a0"/>
+    <w:basedOn w:val="DefaultParagraphFont"/>
     <w:uiPriority w:val="99"/>
     <w:unhideWhenUsed/>
     <w:rsid w:val="0079324A"/>
@@ -7203,10 +9306,10 @@
       <w:u w:val="single"/>
     </w:rPr>
   </w:style>
-  <w:style w:type="character" w:customStyle="1" w:styleId="10">
-    <w:name w:val="Заглавие 1 Знак"/>
-    <w:basedOn w:val="a0"/>
-    <w:link w:val="1"/>
+  <w:style w:type="character" w:customStyle="1" w:styleId="Heading1Char">
+    <w:name w:val="Heading 1 Char"/>
+    <w:basedOn w:val="DefaultParagraphFont"/>
+    <w:link w:val="Heading1"/>
     <w:uiPriority w:val="9"/>
     <w:qFormat/>
     <w:rsid w:val="009254B7"/>
@@ -7218,10 +9321,10 @@
       <w:szCs w:val="32"/>
     </w:rPr>
   </w:style>
-  <w:style w:type="character" w:customStyle="1" w:styleId="20">
-    <w:name w:val="Заглавие 2 Знак"/>
-    <w:basedOn w:val="a0"/>
-    <w:link w:val="2"/>
+  <w:style w:type="character" w:customStyle="1" w:styleId="Heading2Char">
+    <w:name w:val="Heading 2 Char"/>
+    <w:basedOn w:val="DefaultParagraphFont"/>
+    <w:link w:val="Heading2"/>
     <w:uiPriority w:val="9"/>
     <w:qFormat/>
     <w:rsid w:val="006E55B4"/>
@@ -7234,9 +9337,9 @@
       <w:szCs w:val="36"/>
     </w:rPr>
   </w:style>
-  <w:style w:type="paragraph" w:styleId="aa">
+  <w:style w:type="paragraph" w:styleId="NormalWeb">
     <w:name w:val="Normal (Web)"/>
-    <w:basedOn w:val="a"/>
+    <w:basedOn w:val="Normal"/>
     <w:uiPriority w:val="99"/>
     <w:semiHidden/>
     <w:unhideWhenUsed/>
@@ -7250,10 +9353,10 @@
       <w:szCs w:val="24"/>
     </w:rPr>
   </w:style>
-  <w:style w:type="character" w:styleId="ab">
+  <w:style w:type="character" w:styleId="Strong">
     <w:name w:val="Strong"/>
     <w:aliases w:val="Example Test"/>
-    <w:basedOn w:val="a0"/>
+    <w:basedOn w:val="DefaultParagraphFont"/>
     <w:qFormat/>
     <w:rsid w:val="00524789"/>
     <w:rPr>
@@ -7261,10 +9364,10 @@
       <w:bCs/>
     </w:rPr>
   </w:style>
-  <w:style w:type="character" w:customStyle="1" w:styleId="30">
-    <w:name w:val="Заглавие 3 Знак"/>
-    <w:basedOn w:val="a0"/>
-    <w:link w:val="3"/>
+  <w:style w:type="character" w:customStyle="1" w:styleId="Heading3Char">
+    <w:name w:val="Heading 3 Char"/>
+    <w:basedOn w:val="DefaultParagraphFont"/>
+    <w:link w:val="Heading3"/>
     <w:uiPriority w:val="9"/>
     <w:rsid w:val="008C5930"/>
     <w:rPr>
@@ -7275,10 +9378,10 @@
       <w:szCs w:val="32"/>
     </w:rPr>
   </w:style>
-  <w:style w:type="character" w:customStyle="1" w:styleId="40">
-    <w:name w:val="Заглавие 4 Знак"/>
-    <w:basedOn w:val="a0"/>
-    <w:link w:val="4"/>
+  <w:style w:type="character" w:customStyle="1" w:styleId="Heading4Char">
+    <w:name w:val="Heading 4 Char"/>
+    <w:basedOn w:val="DefaultParagraphFont"/>
+    <w:link w:val="Heading4"/>
     <w:uiPriority w:val="9"/>
     <w:rsid w:val="008C5930"/>
     <w:rPr>
@@ -7289,10 +9392,10 @@
       <w:sz w:val="28"/>
     </w:rPr>
   </w:style>
-  <w:style w:type="paragraph" w:styleId="ac">
+  <w:style w:type="paragraph" w:styleId="ListParagraph">
     <w:name w:val="List Paragraph"/>
-    <w:basedOn w:val="a"/>
-    <w:link w:val="ad"/>
+    <w:basedOn w:val="Normal"/>
+    <w:link w:val="ListParagraphChar"/>
     <w:uiPriority w:val="34"/>
     <w:qFormat/>
     <w:rsid w:val="008617B5"/>
@@ -7301,9 +9404,9 @@
       <w:contextualSpacing/>
     </w:pPr>
   </w:style>
-  <w:style w:type="character" w:styleId="ae">
+  <w:style w:type="character" w:styleId="FollowedHyperlink">
     <w:name w:val="FollowedHyperlink"/>
-    <w:basedOn w:val="a0"/>
+    <w:basedOn w:val="DefaultParagraphFont"/>
     <w:uiPriority w:val="99"/>
     <w:semiHidden/>
     <w:unhideWhenUsed/>
@@ -7313,10 +9416,10 @@
       <w:u w:val="single"/>
     </w:rPr>
   </w:style>
-  <w:style w:type="character" w:customStyle="1" w:styleId="50">
-    <w:name w:val="Заглавие 5 Знак"/>
-    <w:basedOn w:val="a0"/>
-    <w:link w:val="5"/>
+  <w:style w:type="character" w:customStyle="1" w:styleId="Heading5Char">
+    <w:name w:val="Heading 5 Char"/>
+    <w:basedOn w:val="DefaultParagraphFont"/>
+    <w:link w:val="Heading5"/>
     <w:uiPriority w:val="9"/>
     <w:semiHidden/>
     <w:rsid w:val="008C5930"/>
@@ -7328,7 +9431,7 @@
   </w:style>
   <w:style w:type="paragraph" w:customStyle="1" w:styleId="Code">
     <w:name w:val="Code"/>
-    <w:basedOn w:val="a"/>
+    <w:basedOn w:val="Normal"/>
     <w:link w:val="CodeChar"/>
     <w:qFormat/>
     <w:rsid w:val="008063E1"/>
@@ -7340,7 +9443,7 @@
   </w:style>
   <w:style w:type="character" w:customStyle="1" w:styleId="CodeChar">
     <w:name w:val="Code Char"/>
-    <w:basedOn w:val="a0"/>
+    <w:basedOn w:val="DefaultParagraphFont"/>
     <w:link w:val="Code"/>
     <w:qFormat/>
     <w:rsid w:val="008063E1"/>
@@ -7350,9 +9453,9 @@
       <w:noProof/>
     </w:rPr>
   </w:style>
-  <w:style w:type="table" w:styleId="af">
+  <w:style w:type="table" w:styleId="TableGrid">
     <w:name w:val="Table Grid"/>
-    <w:basedOn w:val="a1"/>
+    <w:basedOn w:val="TableNormal"/>
     <w:uiPriority w:val="59"/>
     <w:rsid w:val="00763912"/>
     <w:pPr>
@@ -7371,12 +9474,12 @@
   </w:style>
   <w:style w:type="character" w:customStyle="1" w:styleId="tgc">
     <w:name w:val="_tgc"/>
-    <w:basedOn w:val="a0"/>
+    <w:basedOn w:val="DefaultParagraphFont"/>
     <w:rsid w:val="00D8395C"/>
   </w:style>
   <w:style w:type="paragraph" w:customStyle="1" w:styleId="Index">
     <w:name w:val="Index"/>
-    <w:basedOn w:val="a"/>
+    <w:basedOn w:val="Normal"/>
     <w:qFormat/>
     <w:rsid w:val="005054C7"/>
     <w:pPr>
@@ -7387,17 +9490,17 @@
       <w:rFonts w:cs="FreeSans"/>
     </w:rPr>
   </w:style>
-  <w:style w:type="character" w:customStyle="1" w:styleId="ad">
-    <w:name w:val="Списък на абзаци Знак"/>
-    <w:basedOn w:val="a0"/>
-    <w:link w:val="ac"/>
+  <w:style w:type="character" w:customStyle="1" w:styleId="ListParagraphChar">
+    <w:name w:val="List Paragraph Char"/>
+    <w:basedOn w:val="DefaultParagraphFont"/>
+    <w:link w:val="ListParagraph"/>
     <w:uiPriority w:val="34"/>
     <w:qFormat/>
     <w:rsid w:val="005054C7"/>
   </w:style>
   <w:style w:type="character" w:customStyle="1" w:styleId="InternetLink">
     <w:name w:val="Internet Link"/>
-    <w:basedOn w:val="a0"/>
+    <w:basedOn w:val="DefaultParagraphFont"/>
     <w:uiPriority w:val="99"/>
     <w:unhideWhenUsed/>
     <w:rsid w:val="005054C7"/>
@@ -7406,9 +9509,9 @@
       <w:u w:val="single"/>
     </w:rPr>
   </w:style>
-  <w:style w:type="character" w:customStyle="1" w:styleId="UnresolvedMention">
-    <w:name w:val="Unresolved Mention"/>
-    <w:basedOn w:val="a0"/>
+  <w:style w:type="character" w:customStyle="1" w:styleId="UnresolvedMention1">
+    <w:name w:val="Unresolved Mention1"/>
+    <w:basedOn w:val="DefaultParagraphFont"/>
     <w:uiPriority w:val="99"/>
     <w:semiHidden/>
     <w:unhideWhenUsed/>
@@ -7420,8 +9523,8 @@
   </w:style>
   <w:style w:type="table" w:customStyle="1" w:styleId="TableGrid1">
     <w:name w:val="Table Grid1"/>
-    <w:basedOn w:val="a1"/>
-    <w:next w:val="af"/>
+    <w:basedOn w:val="TableNormal"/>
+    <w:next w:val="TableGrid"/>
     <w:uiPriority w:val="59"/>
     <w:rsid w:val="003431C9"/>
     <w:pPr>
@@ -7438,12 +9541,12 @@
       </w:tblBorders>
     </w:tblPr>
   </w:style>
-  <w:style w:type="paragraph" w:styleId="af0">
+  <w:style w:type="paragraph" w:styleId="Title">
     <w:name w:val="Title"/>
     <w:aliases w:val="Example Test Caption"/>
-    <w:basedOn w:val="a"/>
-    <w:next w:val="a"/>
-    <w:link w:val="af1"/>
+    <w:basedOn w:val="Normal"/>
+    <w:next w:val="Normal"/>
+    <w:link w:val="TitleChar"/>
     <w:uiPriority w:val="10"/>
     <w:rsid w:val="003431C9"/>
     <w:pPr>
@@ -7459,11 +9562,11 @@
       <w:lang w:val="bg-BG"/>
     </w:rPr>
   </w:style>
-  <w:style w:type="character" w:customStyle="1" w:styleId="af1">
-    <w:name w:val="Заглавие Знак"/>
-    <w:aliases w:val="Example Test Caption Знак"/>
-    <w:basedOn w:val="a0"/>
-    <w:link w:val="af0"/>
+  <w:style w:type="character" w:customStyle="1" w:styleId="TitleChar">
+    <w:name w:val="Title Char"/>
+    <w:aliases w:val="Example Test Caption Char"/>
+    <w:basedOn w:val="DefaultParagraphFont"/>
+    <w:link w:val="Title"/>
     <w:uiPriority w:val="10"/>
     <w:rsid w:val="003431C9"/>
     <w:rPr>
@@ -7475,10 +9578,10 @@
       <w:lang w:val="bg-BG"/>
     </w:rPr>
   </w:style>
-  <w:style w:type="paragraph" w:styleId="af2">
+  <w:style w:type="paragraph" w:styleId="Caption">
     <w:name w:val="caption"/>
-    <w:basedOn w:val="a"/>
-    <w:next w:val="a"/>
+    <w:basedOn w:val="Normal"/>
+    <w:next w:val="Normal"/>
     <w:uiPriority w:val="35"/>
     <w:unhideWhenUsed/>
     <w:qFormat/>
@@ -7494,9 +9597,9 @@
       <w:szCs w:val="18"/>
     </w:rPr>
   </w:style>
-  <w:style w:type="character" w:styleId="af3">
+  <w:style w:type="character" w:styleId="CommentReference">
     <w:name w:val="annotation reference"/>
-    <w:basedOn w:val="a0"/>
+    <w:basedOn w:val="DefaultParagraphFont"/>
     <w:uiPriority w:val="99"/>
     <w:semiHidden/>
     <w:unhideWhenUsed/>
@@ -7506,10 +9609,10 @@
       <w:szCs w:val="16"/>
     </w:rPr>
   </w:style>
-  <w:style w:type="paragraph" w:styleId="af4">
+  <w:style w:type="paragraph" w:styleId="CommentText">
     <w:name w:val="annotation text"/>
-    <w:basedOn w:val="a"/>
-    <w:link w:val="af5"/>
+    <w:basedOn w:val="Normal"/>
+    <w:link w:val="CommentTextChar"/>
     <w:uiPriority w:val="99"/>
     <w:semiHidden/>
     <w:unhideWhenUsed/>
@@ -7522,10 +9625,10 @@
       <w:szCs w:val="20"/>
     </w:rPr>
   </w:style>
-  <w:style w:type="character" w:customStyle="1" w:styleId="af5">
-    <w:name w:val="Текст на коментар Знак"/>
-    <w:basedOn w:val="a0"/>
-    <w:link w:val="af4"/>
+  <w:style w:type="character" w:customStyle="1" w:styleId="CommentTextChar">
+    <w:name w:val="Comment Text Char"/>
+    <w:basedOn w:val="DefaultParagraphFont"/>
+    <w:link w:val="CommentText"/>
     <w:uiPriority w:val="99"/>
     <w:semiHidden/>
     <w:rsid w:val="009C06D3"/>
@@ -7534,11 +9637,11 @@
       <w:szCs w:val="20"/>
     </w:rPr>
   </w:style>
-  <w:style w:type="paragraph" w:styleId="af6">
+  <w:style w:type="paragraph" w:styleId="CommentSubject">
     <w:name w:val="annotation subject"/>
-    <w:basedOn w:val="af4"/>
-    <w:next w:val="af4"/>
-    <w:link w:val="af7"/>
+    <w:basedOn w:val="CommentText"/>
+    <w:next w:val="CommentText"/>
+    <w:link w:val="CommentSubjectChar"/>
     <w:uiPriority w:val="99"/>
     <w:semiHidden/>
     <w:unhideWhenUsed/>
@@ -7548,10 +9651,10 @@
       <w:bCs/>
     </w:rPr>
   </w:style>
-  <w:style w:type="character" w:customStyle="1" w:styleId="af7">
-    <w:name w:val="Предмет на коментар Знак"/>
-    <w:basedOn w:val="af5"/>
-    <w:link w:val="af6"/>
+  <w:style w:type="character" w:customStyle="1" w:styleId="CommentSubjectChar">
+    <w:name w:val="Comment Subject Char"/>
+    <w:basedOn w:val="CommentTextChar"/>
+    <w:link w:val="CommentSubject"/>
     <w:uiPriority w:val="99"/>
     <w:semiHidden/>
     <w:rsid w:val="009C06D3"/>

</xml_diff>

<commit_message>
Updates for File system exercises
</commit_message>
<xml_diff>
--- a/Courses/Computer-Modeling-and-IT/Computer-Modeling-and-IT-5-Class/04-File-System/04-File-System-Exercises.docx
+++ b/Courses/Computer-Modeling-and-IT/Computer-Modeling-and-IT-5-Class/04-File-System/04-File-System-Exercises.docx
@@ -1,6 +1,6 @@
 
 <file path=word/document.xml><?xml version="1.0" encoding="utf-8"?>
-<w:document xmlns:wpc="http://schemas.microsoft.com/office/word/2010/wordprocessingCanvas" xmlns:cx="http://schemas.microsoft.com/office/drawing/2014/chartex" xmlns:cx1="http://schemas.microsoft.com/office/drawing/2015/9/8/chartex" xmlns:mc="http://schemas.openxmlformats.org/markup-compatibility/2006" xmlns:o="urn:schemas-microsoft-com:office:office" xmlns:r="http://schemas.openxmlformats.org/officeDocument/2006/relationships" xmlns:m="http://schemas.openxmlformats.org/officeDocument/2006/math" xmlns:v="urn:schemas-microsoft-com:vml" xmlns:wp14="http://schemas.microsoft.com/office/word/2010/wordprocessingDrawing" xmlns:wp="http://schemas.openxmlformats.org/drawingml/2006/wordprocessingDrawing" xmlns:w10="urn:schemas-microsoft-com:office:word" xmlns:w="http://schemas.openxmlformats.org/wordprocessingml/2006/main" xmlns:w14="http://schemas.microsoft.com/office/word/2010/wordml" xmlns:w15="http://schemas.microsoft.com/office/word/2012/wordml" xmlns:w16se="http://schemas.microsoft.com/office/word/2015/wordml/symex" xmlns:wpg="http://schemas.microsoft.com/office/word/2010/wordprocessingGroup" xmlns:wpi="http://schemas.microsoft.com/office/word/2010/wordprocessingInk" xmlns:wne="http://schemas.microsoft.com/office/word/2006/wordml" xmlns:wps="http://schemas.microsoft.com/office/word/2010/wordprocessingShape" mc:Ignorable="w14 w15 w16se wp14">
+<w:document xmlns:wpc="http://schemas.microsoft.com/office/word/2010/wordprocessingCanvas" xmlns:cx="http://schemas.microsoft.com/office/drawing/2014/chartex" xmlns:cx1="http://schemas.microsoft.com/office/drawing/2015/9/8/chartex" xmlns:cx2="http://schemas.microsoft.com/office/drawing/2015/10/21/chartex" xmlns:cx3="http://schemas.microsoft.com/office/drawing/2016/5/9/chartex" xmlns:cx4="http://schemas.microsoft.com/office/drawing/2016/5/10/chartex" xmlns:cx5="http://schemas.microsoft.com/office/drawing/2016/5/11/chartex" xmlns:cx6="http://schemas.microsoft.com/office/drawing/2016/5/12/chartex" xmlns:cx7="http://schemas.microsoft.com/office/drawing/2016/5/13/chartex" xmlns:cx8="http://schemas.microsoft.com/office/drawing/2016/5/14/chartex" xmlns:mc="http://schemas.openxmlformats.org/markup-compatibility/2006" xmlns:aink="http://schemas.microsoft.com/office/drawing/2016/ink" xmlns:am3d="http://schemas.microsoft.com/office/drawing/2017/model3d" xmlns:o="urn:schemas-microsoft-com:office:office" xmlns:oel="http://schemas.microsoft.com/office/2019/extlst" xmlns:r="http://schemas.openxmlformats.org/officeDocument/2006/relationships" xmlns:m="http://schemas.openxmlformats.org/officeDocument/2006/math" xmlns:v="urn:schemas-microsoft-com:vml" xmlns:wp14="http://schemas.microsoft.com/office/word/2010/wordprocessingDrawing" xmlns:wp="http://schemas.openxmlformats.org/drawingml/2006/wordprocessingDrawing" xmlns:w10="urn:schemas-microsoft-com:office:word" xmlns:w="http://schemas.openxmlformats.org/wordprocessingml/2006/main" xmlns:w14="http://schemas.microsoft.com/office/word/2010/wordml" xmlns:w15="http://schemas.microsoft.com/office/word/2012/wordml" xmlns:w16cex="http://schemas.microsoft.com/office/word/2018/wordml/cex" xmlns:w16cid="http://schemas.microsoft.com/office/word/2016/wordml/cid" xmlns:w16="http://schemas.microsoft.com/office/word/2018/wordml" xmlns:w16sdtdh="http://schemas.microsoft.com/office/word/2020/wordml/sdtdatahash" xmlns:w16se="http://schemas.microsoft.com/office/word/2015/wordml/symex" xmlns:wpg="http://schemas.microsoft.com/office/word/2010/wordprocessingGroup" xmlns:wpi="http://schemas.microsoft.com/office/word/2010/wordprocessingInk" xmlns:wne="http://schemas.microsoft.com/office/word/2006/wordml" xmlns:wps="http://schemas.microsoft.com/office/word/2010/wordprocessingShape" mc:Ignorable="w14 w15 w16se w16cid w16 w16cex w16sdtdh wp14">
   <w:body>
     <w:p>
       <w:pPr>
@@ -98,7 +98,25 @@
         <w:rPr>
           <w:lang w:val="bg-BG"/>
         </w:rPr>
-        <w:t xml:space="preserve"> подготвена за целта </w:t>
+        <w:t xml:space="preserve"> </w:t>
+      </w:r>
+      <w:r>
+        <w:rPr>
+          <w:lang w:val="bg-BG"/>
+        </w:rPr>
+        <w:t>предварително подготвена</w:t>
+      </w:r>
+      <w:r>
+        <w:rPr>
+          <w:lang w:val="bg-BG"/>
+        </w:rPr>
+        <w:t>та</w:t>
+      </w:r>
+      <w:r>
+        <w:rPr>
+          <w:lang w:val="bg-BG"/>
+        </w:rPr>
+        <w:t xml:space="preserve"> </w:t>
       </w:r>
       <w:r>
         <w:rPr>
@@ -255,15 +273,7 @@
         <w:rPr>
           <w:lang w:val="bg-BG"/>
         </w:rPr>
-        <w:t xml:space="preserve"> е записан във файловете, пр</w:t>
-      </w:r>
-      <w:bookmarkStart w:id="0" w:name="_GoBack"/>
-      <w:bookmarkEnd w:id="0"/>
-      <w:r>
-        <w:rPr>
-          <w:lang w:val="bg-BG"/>
-        </w:rPr>
-        <w:t xml:space="preserve">едвид </w:t>
+        <w:t xml:space="preserve"> е записан във файловете, предвид </w:t>
       </w:r>
       <w:r>
         <w:rPr>
@@ -277,7 +287,19 @@
         <w:rPr>
           <w:lang w:val="bg-BG"/>
         </w:rPr>
-        <w:t xml:space="preserve"> на файловете и иконите, които ОС използва за тях</w:t>
+        <w:t xml:space="preserve"> </w:t>
+      </w:r>
+      <w:r>
+        <w:rPr>
+          <w:lang w:val="bg-BG"/>
+        </w:rPr>
+        <w:t>им</w:t>
+      </w:r>
+      <w:r>
+        <w:rPr>
+          <w:lang w:val="bg-BG"/>
+        </w:rPr>
+        <w:t xml:space="preserve"> и иконите, които ОС използва за тях</w:t>
       </w:r>
       <w:r>
         <w:rPr>
@@ -745,7 +767,19 @@
         <w:rPr>
           <w:lang w:val="bg-BG"/>
         </w:rPr>
-        <w:t>. Какви команди за целта изпълнихте и на какви въпроси отговорихте в диалога си с ОС?</w:t>
+        <w:t xml:space="preserve">. Какви команди изпълнихте </w:t>
+      </w:r>
+      <w:r>
+        <w:rPr>
+          <w:lang w:val="bg-BG"/>
+        </w:rPr>
+        <w:t xml:space="preserve">за целта </w:t>
+      </w:r>
+      <w:r>
+        <w:rPr>
+          <w:lang w:val="bg-BG"/>
+        </w:rPr>
+        <w:t>и на какви въпроси отговорихте в диалога си с ОС?</w:t>
       </w:r>
     </w:p>
     <w:p>
@@ -762,12 +796,6 @@
         </w:rPr>
         <w:t>Копиране на файл в същата папка</w:t>
       </w:r>
-      <w:r>
-        <w:rPr>
-          <w:lang w:val="bg-BG"/>
-        </w:rPr>
-        <w:t xml:space="preserve"> </w:t>
-      </w:r>
     </w:p>
     <w:p>
       <w:pPr>
@@ -776,8 +804,8 @@
           <w:lang w:val="bg-BG"/>
         </w:rPr>
       </w:pPr>
-      <w:bookmarkStart w:id="1" w:name="OLE_LINK4"/>
-      <w:bookmarkStart w:id="2" w:name="OLE_LINK5"/>
+      <w:bookmarkStart w:id="0" w:name="OLE_LINK4"/>
+      <w:bookmarkStart w:id="1" w:name="OLE_LINK5"/>
       <w:r>
         <w:rPr>
           <w:lang w:val="bg-BG"/>
@@ -785,8 +813,8 @@
         <w:t>Изпълнете следните инструкции:</w:t>
       </w:r>
     </w:p>
+    <w:bookmarkEnd w:id="0"/>
     <w:bookmarkEnd w:id="1"/>
-    <w:bookmarkEnd w:id="2"/>
     <w:p>
       <w:pPr>
         <w:pStyle w:val="ListParagraph"/>
@@ -1496,7 +1524,7 @@
       <w:pPr>
         <w:ind w:left="426"/>
       </w:pPr>
-      <w:bookmarkStart w:id="3" w:name="OLE_LINK3"/>
+      <w:bookmarkStart w:id="2" w:name="OLE_LINK3"/>
       <w:r>
         <w:rPr>
           <w:lang w:val="bg-BG"/>
@@ -1521,7 +1549,7 @@
         <w:t>:</w:t>
       </w:r>
     </w:p>
-    <w:bookmarkEnd w:id="3"/>
+    <w:bookmarkEnd w:id="2"/>
     <w:p>
       <w:pPr>
         <w:pStyle w:val="ListParagraph"/>
@@ -1646,8 +1674,8 @@
         </w:rPr>
         <w:t xml:space="preserve"> запамети във файл с име </w:t>
       </w:r>
-      <w:bookmarkStart w:id="4" w:name="OLE_LINK1"/>
-      <w:bookmarkStart w:id="5" w:name="OLE_LINK2"/>
+      <w:bookmarkStart w:id="3" w:name="OLE_LINK1"/>
+      <w:bookmarkStart w:id="4" w:name="OLE_LINK2"/>
       <w:r>
         <w:rPr>
           <w:b/>
@@ -1669,8 +1697,8 @@
         </w:rPr>
         <w:t>.</w:t>
       </w:r>
+      <w:bookmarkEnd w:id="3"/>
       <w:bookmarkEnd w:id="4"/>
-      <w:bookmarkEnd w:id="5"/>
       <w:r>
         <w:rPr>
           <w:lang w:val="bg-BG"/>
@@ -1679,9 +1707,17 @@
       </w:r>
       <w:r>
         <w:rPr>
-          <w:lang w:val="bg-BG"/>
-        </w:rPr>
-        <w:t>Пример:</w:t>
+          <w:b/>
+          <w:bCs/>
+          <w:lang w:val="bg-BG"/>
+        </w:rPr>
+        <w:t>Пример</w:t>
+      </w:r>
+      <w:r>
+        <w:rPr>
+          <w:lang w:val="bg-BG"/>
+        </w:rPr>
+        <w:t>:</w:t>
       </w:r>
       <w:r>
         <w:rPr>
@@ -1690,22 +1726,7 @@
         <w:t xml:space="preserve"> </w:t>
       </w:r>
       <w:r>
-        <w:t xml:space="preserve">Paisii.txt </w:t>
-      </w:r>
-      <w:r>
-        <w:rPr>
-          <w:lang w:val="bg-BG"/>
-        </w:rPr>
-        <w:t>или Софроний_Врачански.</w:t>
-      </w:r>
-      <w:r>
-        <w:t>txt</w:t>
-      </w:r>
-      <w:r>
-        <w:rPr>
-          <w:lang w:val="bg-BG"/>
-        </w:rPr>
-        <w:t>.</w:t>
+        <w:t>Paisii.txt</w:t>
       </w:r>
     </w:p>
     <w:p>
@@ -2197,20 +2218,6 @@
         </w:rPr>
         <w:t xml:space="preserve"> (например създаване на цялостен уебсайт).</w:t>
       </w:r>
-    </w:p>
-    <w:p>
-      <w:pPr>
-        <w:rPr>
-          <w:lang w:val="bg-BG"/>
-        </w:rPr>
-      </w:pPr>
-    </w:p>
-    <w:p>
-      <w:pPr>
-        <w:rPr>
-          <w:lang w:val="bg-BG"/>
-        </w:rPr>
-      </w:pPr>
     </w:p>
     <w:sectPr>
       <w:headerReference w:type="default" r:id="rId8"/>
@@ -2225,7 +2232,7 @@
 </file>
 
 <file path=word/endnotes.xml><?xml version="1.0" encoding="utf-8"?>
-<w:endnotes xmlns:wpc="http://schemas.microsoft.com/office/word/2010/wordprocessingCanvas" xmlns:cx="http://schemas.microsoft.com/office/drawing/2014/chartex" xmlns:cx1="http://schemas.microsoft.com/office/drawing/2015/9/8/chartex" xmlns:mc="http://schemas.openxmlformats.org/markup-compatibility/2006" xmlns:o="urn:schemas-microsoft-com:office:office" xmlns:r="http://schemas.openxmlformats.org/officeDocument/2006/relationships" xmlns:m="http://schemas.openxmlformats.org/officeDocument/2006/math" xmlns:v="urn:schemas-microsoft-com:vml" xmlns:wp14="http://schemas.microsoft.com/office/word/2010/wordprocessingDrawing" xmlns:wp="http://schemas.openxmlformats.org/drawingml/2006/wordprocessingDrawing" xmlns:w10="urn:schemas-microsoft-com:office:word" xmlns:w="http://schemas.openxmlformats.org/wordprocessingml/2006/main" xmlns:w14="http://schemas.microsoft.com/office/word/2010/wordml" xmlns:w15="http://schemas.microsoft.com/office/word/2012/wordml" xmlns:w16se="http://schemas.microsoft.com/office/word/2015/wordml/symex" xmlns:wpg="http://schemas.microsoft.com/office/word/2010/wordprocessingGroup" xmlns:wpi="http://schemas.microsoft.com/office/word/2010/wordprocessingInk" xmlns:wne="http://schemas.microsoft.com/office/word/2006/wordml" xmlns:wps="http://schemas.microsoft.com/office/word/2010/wordprocessingShape" mc:Ignorable="w14 w15 w16se wp14">
+<w:endnotes xmlns:wpc="http://schemas.microsoft.com/office/word/2010/wordprocessingCanvas" xmlns:cx="http://schemas.microsoft.com/office/drawing/2014/chartex" xmlns:cx1="http://schemas.microsoft.com/office/drawing/2015/9/8/chartex" xmlns:cx2="http://schemas.microsoft.com/office/drawing/2015/10/21/chartex" xmlns:cx3="http://schemas.microsoft.com/office/drawing/2016/5/9/chartex" xmlns:cx4="http://schemas.microsoft.com/office/drawing/2016/5/10/chartex" xmlns:cx5="http://schemas.microsoft.com/office/drawing/2016/5/11/chartex" xmlns:cx6="http://schemas.microsoft.com/office/drawing/2016/5/12/chartex" xmlns:cx7="http://schemas.microsoft.com/office/drawing/2016/5/13/chartex" xmlns:cx8="http://schemas.microsoft.com/office/drawing/2016/5/14/chartex" xmlns:mc="http://schemas.openxmlformats.org/markup-compatibility/2006" xmlns:aink="http://schemas.microsoft.com/office/drawing/2016/ink" xmlns:am3d="http://schemas.microsoft.com/office/drawing/2017/model3d" xmlns:o="urn:schemas-microsoft-com:office:office" xmlns:oel="http://schemas.microsoft.com/office/2019/extlst" xmlns:r="http://schemas.openxmlformats.org/officeDocument/2006/relationships" xmlns:m="http://schemas.openxmlformats.org/officeDocument/2006/math" xmlns:v="urn:schemas-microsoft-com:vml" xmlns:wp14="http://schemas.microsoft.com/office/word/2010/wordprocessingDrawing" xmlns:wp="http://schemas.openxmlformats.org/drawingml/2006/wordprocessingDrawing" xmlns:w10="urn:schemas-microsoft-com:office:word" xmlns:w="http://schemas.openxmlformats.org/wordprocessingml/2006/main" xmlns:w14="http://schemas.microsoft.com/office/word/2010/wordml" xmlns:w15="http://schemas.microsoft.com/office/word/2012/wordml" xmlns:w16cex="http://schemas.microsoft.com/office/word/2018/wordml/cex" xmlns:w16cid="http://schemas.microsoft.com/office/word/2016/wordml/cid" xmlns:w16="http://schemas.microsoft.com/office/word/2018/wordml" xmlns:w16sdtdh="http://schemas.microsoft.com/office/word/2020/wordml/sdtdatahash" xmlns:w16se="http://schemas.microsoft.com/office/word/2015/wordml/symex" xmlns:wpg="http://schemas.microsoft.com/office/word/2010/wordprocessingGroup" xmlns:wpi="http://schemas.microsoft.com/office/word/2010/wordprocessingInk" xmlns:wne="http://schemas.microsoft.com/office/word/2006/wordml" xmlns:wps="http://schemas.microsoft.com/office/word/2010/wordprocessingShape" mc:Ignorable="w14 w15 w16se w16cid w16 w16cex w16sdtdh wp14">
   <w:endnote w:type="separator" w:id="-1">
     <w:p>
       <w:pPr>
@@ -2250,7 +2257,7 @@
 </file>
 
 <file path=word/footer1.xml><?xml version="1.0" encoding="utf-8"?>
-<w:ftr xmlns:wpc="http://schemas.microsoft.com/office/word/2010/wordprocessingCanvas" xmlns:cx="http://schemas.microsoft.com/office/drawing/2014/chartex" xmlns:cx1="http://schemas.microsoft.com/office/drawing/2015/9/8/chartex" xmlns:mc="http://schemas.openxmlformats.org/markup-compatibility/2006" xmlns:o="urn:schemas-microsoft-com:office:office" xmlns:r="http://schemas.openxmlformats.org/officeDocument/2006/relationships" xmlns:m="http://schemas.openxmlformats.org/officeDocument/2006/math" xmlns:v="urn:schemas-microsoft-com:vml" xmlns:wp14="http://schemas.microsoft.com/office/word/2010/wordprocessingDrawing" xmlns:wp="http://schemas.openxmlformats.org/drawingml/2006/wordprocessingDrawing" xmlns:w10="urn:schemas-microsoft-com:office:word" xmlns:w="http://schemas.openxmlformats.org/wordprocessingml/2006/main" xmlns:w14="http://schemas.microsoft.com/office/word/2010/wordml" xmlns:w15="http://schemas.microsoft.com/office/word/2012/wordml" xmlns:w16se="http://schemas.microsoft.com/office/word/2015/wordml/symex" xmlns:wpg="http://schemas.microsoft.com/office/word/2010/wordprocessingGroup" xmlns:wpi="http://schemas.microsoft.com/office/word/2010/wordprocessingInk" xmlns:wne="http://schemas.microsoft.com/office/word/2006/wordml" xmlns:wps="http://schemas.microsoft.com/office/word/2010/wordprocessingShape" mc:Ignorable="w14 w15 w16se wp14">
+<w:ftr xmlns:wpc="http://schemas.microsoft.com/office/word/2010/wordprocessingCanvas" xmlns:cx="http://schemas.microsoft.com/office/drawing/2014/chartex" xmlns:cx1="http://schemas.microsoft.com/office/drawing/2015/9/8/chartex" xmlns:cx2="http://schemas.microsoft.com/office/drawing/2015/10/21/chartex" xmlns:cx3="http://schemas.microsoft.com/office/drawing/2016/5/9/chartex" xmlns:cx4="http://schemas.microsoft.com/office/drawing/2016/5/10/chartex" xmlns:cx5="http://schemas.microsoft.com/office/drawing/2016/5/11/chartex" xmlns:cx6="http://schemas.microsoft.com/office/drawing/2016/5/12/chartex" xmlns:cx7="http://schemas.microsoft.com/office/drawing/2016/5/13/chartex" xmlns:cx8="http://schemas.microsoft.com/office/drawing/2016/5/14/chartex" xmlns:mc="http://schemas.openxmlformats.org/markup-compatibility/2006" xmlns:aink="http://schemas.microsoft.com/office/drawing/2016/ink" xmlns:am3d="http://schemas.microsoft.com/office/drawing/2017/model3d" xmlns:o="urn:schemas-microsoft-com:office:office" xmlns:oel="http://schemas.microsoft.com/office/2019/extlst" xmlns:r="http://schemas.openxmlformats.org/officeDocument/2006/relationships" xmlns:m="http://schemas.openxmlformats.org/officeDocument/2006/math" xmlns:v="urn:schemas-microsoft-com:vml" xmlns:wp14="http://schemas.microsoft.com/office/word/2010/wordprocessingDrawing" xmlns:wp="http://schemas.openxmlformats.org/drawingml/2006/wordprocessingDrawing" xmlns:w10="urn:schemas-microsoft-com:office:word" xmlns:w="http://schemas.openxmlformats.org/wordprocessingml/2006/main" xmlns:w14="http://schemas.microsoft.com/office/word/2010/wordml" xmlns:w15="http://schemas.microsoft.com/office/word/2012/wordml" xmlns:w16cex="http://schemas.microsoft.com/office/word/2018/wordml/cex" xmlns:w16cid="http://schemas.microsoft.com/office/word/2016/wordml/cid" xmlns:w16="http://schemas.microsoft.com/office/word/2018/wordml" xmlns:w16sdtdh="http://schemas.microsoft.com/office/word/2020/wordml/sdtdatahash" xmlns:w16se="http://schemas.microsoft.com/office/word/2015/wordml/symex" xmlns:wpg="http://schemas.microsoft.com/office/word/2010/wordprocessingGroup" xmlns:wpi="http://schemas.microsoft.com/office/word/2010/wordprocessingInk" xmlns:wne="http://schemas.microsoft.com/office/word/2006/wordml" xmlns:wps="http://schemas.microsoft.com/office/word/2010/wordprocessingShape" mc:Ignorable="w14 w15 w16se w16cid w16 w16cex w16sdtdh wp14">
   <w:p>
     <w:pPr>
       <w:pStyle w:val="Footer"/>
@@ -2345,7 +2352,7 @@
             </wp:anchor>
           </w:drawing>
         </mc:Choice>
-        <mc:Fallback xmlns:w16sdtdh="http://schemas.microsoft.com/office/word/2020/wordml/sdtdatahash" xmlns:w16="http://schemas.microsoft.com/office/word/2018/wordml" xmlns:w16cid="http://schemas.microsoft.com/office/word/2016/wordml/cid" xmlns:w16cex="http://schemas.microsoft.com/office/word/2018/wordml/cex" xmlns:oel="http://schemas.microsoft.com/office/2019/extlst" xmlns:am3d="http://schemas.microsoft.com/office/drawing/2017/model3d" xmlns:aink="http://schemas.microsoft.com/office/drawing/2016/ink" xmlns:cx8="http://schemas.microsoft.com/office/drawing/2016/5/14/chartex" xmlns:cx7="http://schemas.microsoft.com/office/drawing/2016/5/13/chartex" xmlns:cx6="http://schemas.microsoft.com/office/drawing/2016/5/12/chartex" xmlns:cx5="http://schemas.microsoft.com/office/drawing/2016/5/11/chartex" xmlns:cx4="http://schemas.microsoft.com/office/drawing/2016/5/10/chartex" xmlns:cx3="http://schemas.microsoft.com/office/drawing/2016/5/9/chartex" xmlns:cx2="http://schemas.microsoft.com/office/drawing/2015/10/21/chartex">
+        <mc:Fallback>
           <w:pict>
             <v:shapetype w14:anchorId="41B1E642" id="_x0000_t202" coordsize="21600,21600" o:spt="202" path="m,l,21600r21600,l21600,xe">
               <v:stroke joinstyle="miter"/>
@@ -2431,7 +2438,7 @@
                               <w:szCs w:val="17"/>
                             </w:rPr>
                           </w:pPr>
-                          <w:bookmarkStart w:id="6" w:name="_Hlk24191091"/>
+                          <w:bookmarkStart w:id="5" w:name="_Hlk24191091"/>
                           <w:r>
                             <w:rPr>
                               <w:sz w:val="17"/>
@@ -2520,7 +2527,6 @@
                             </w:rPr>
                             <w:t xml:space="preserve">or use </w:t>
                           </w:r>
-                          <w:proofErr w:type="gramStart"/>
                           <w:r>
                             <w:rPr>
                               <w:sz w:val="17"/>
@@ -2542,7 +2548,6 @@
                             </w:rPr>
                             <w:t>permitted</w:t>
                           </w:r>
-                          <w:proofErr w:type="gramEnd"/>
                           <w:r>
                             <w:rPr>
                               <w:sz w:val="17"/>
@@ -2551,7 +2556,7 @@
                             <w:t>.</w:t>
                           </w:r>
                         </w:p>
-                        <w:bookmarkEnd w:id="6"/>
+                        <w:bookmarkEnd w:id="5"/>
                         <w:p>
                           <w:pPr>
                             <w:spacing w:line="240" w:lineRule="auto"/>
@@ -2780,7 +2785,7 @@
                                               <a14:useLocalDpi xmlns:a14="http://schemas.microsoft.com/office/drawing/2010/main" val="0"/>
                                             </a:ext>
                                             <a:ext uri="{837473B0-CC2E-450A-ABE3-18F120FF3D39}">
-                                              <a1611:picAttrSrcUrl xmlns:a1611="http://schemas.microsoft.com/office/drawing/2016/11/main" xmlns:w16sdtdh="http://schemas.microsoft.com/office/word/2020/wordml/sdtdatahash" xmlns:w16="http://schemas.microsoft.com/office/word/2018/wordml" xmlns:w16cid="http://schemas.microsoft.com/office/word/2016/wordml/cid" xmlns:w16cex="http://schemas.microsoft.com/office/word/2018/wordml/cex" xmlns:w="http://schemas.openxmlformats.org/wordprocessingml/2006/main" xmlns:w10="urn:schemas-microsoft-com:office:word" xmlns:v="urn:schemas-microsoft-com:vml" xmlns:oel="http://schemas.microsoft.com/office/2019/extlst" xmlns:o="urn:schemas-microsoft-com:office:office" xmlns:am3d="http://schemas.microsoft.com/office/drawing/2017/model3d" xmlns:aink="http://schemas.microsoft.com/office/drawing/2016/ink" xmlns:cx8="http://schemas.microsoft.com/office/drawing/2016/5/14/chartex" xmlns:cx7="http://schemas.microsoft.com/office/drawing/2016/5/13/chartex" xmlns:cx6="http://schemas.microsoft.com/office/drawing/2016/5/12/chartex" xmlns:cx5="http://schemas.microsoft.com/office/drawing/2016/5/11/chartex" xmlns:cx4="http://schemas.microsoft.com/office/drawing/2016/5/10/chartex" xmlns:cx3="http://schemas.microsoft.com/office/drawing/2016/5/9/chartex" xmlns:cx2="http://schemas.microsoft.com/office/drawing/2015/10/21/chartex" xmlns="" r:id="rId9"/>
+                                              <a1611:picAttrSrcUrl xmlns:a1611="http://schemas.microsoft.com/office/drawing/2016/11/main" r:id="rId9"/>
                                             </a:ext>
                                           </a:extLst>
                                         </a:blip>
@@ -3120,7 +3125,7 @@
             </wp:anchor>
           </w:drawing>
         </mc:Choice>
-        <mc:Fallback xmlns:w16sdtdh="http://schemas.microsoft.com/office/word/2020/wordml/sdtdatahash" xmlns:w16="http://schemas.microsoft.com/office/word/2018/wordml" xmlns:w16cid="http://schemas.microsoft.com/office/word/2016/wordml/cid" xmlns:w16cex="http://schemas.microsoft.com/office/word/2018/wordml/cex" xmlns:oel="http://schemas.microsoft.com/office/2019/extlst" xmlns:am3d="http://schemas.microsoft.com/office/drawing/2017/model3d" xmlns:aink="http://schemas.microsoft.com/office/drawing/2016/ink" xmlns:cx8="http://schemas.microsoft.com/office/drawing/2016/5/14/chartex" xmlns:cx7="http://schemas.microsoft.com/office/drawing/2016/5/13/chartex" xmlns:cx6="http://schemas.microsoft.com/office/drawing/2016/5/12/chartex" xmlns:cx5="http://schemas.microsoft.com/office/drawing/2016/5/11/chartex" xmlns:cx4="http://schemas.microsoft.com/office/drawing/2016/5/10/chartex" xmlns:cx3="http://schemas.microsoft.com/office/drawing/2016/5/9/chartex" xmlns:cx2="http://schemas.microsoft.com/office/drawing/2015/10/21/chartex">
+        <mc:Fallback>
           <w:pict>
             <v:shape w14:anchorId="2074F399" id="Text Box 16" o:spid="_x0000_s1027" type="#_x0000_t202" style="position:absolute;margin-left:109pt;margin-top:7pt;width:411.4pt;height:40.45pt;z-index:251657216;visibility:visible;mso-wrap-style:square;mso-width-percent:0;mso-height-percent:0;mso-wrap-distance-left:9pt;mso-wrap-distance-top:0;mso-wrap-distance-right:9pt;mso-wrap-distance-bottom:0;mso-position-horizontal:absolute;mso-position-horizontal-relative:text;mso-position-vertical:absolute;mso-position-vertical-relative:text;mso-width-percent:0;mso-height-percent:0;mso-width-relative:page;mso-height-relative:page;v-text-anchor:top" o:gfxdata="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" filled="f" stroked="f">
               <v:textbox inset=".5mm,1.2mm,.5mm,.5mm">
@@ -3484,7 +3489,7 @@
                                         <a14:useLocalDpi xmlns:a14="http://schemas.microsoft.com/office/drawing/2010/main" val="0"/>
                                       </a:ext>
                                       <a:ext uri="{837473B0-CC2E-450A-ABE3-18F120FF3D39}">
-                                        <a1611:picAttrSrcUrl xmlns:a1611="http://schemas.microsoft.com/office/drawing/2016/11/main" r:id="rId9"/>
+                                        <a1611:picAttrSrcUrl xmlns:a1611="http://schemas.microsoft.com/office/drawing/2016/11/main" r:id="rId28"/>
                                       </a:ext>
                                     </a:extLst>
                                   </a:blip>
@@ -3531,7 +3536,7 @@
                           <wp:extent cx="180000" cy="180000"/>
                           <wp:effectExtent l="0" t="0" r="0" b="0"/>
                           <wp:docPr id="7" name="Picture 7" title="Software University @ Twitter">
-                            <a:hlinkClick xmlns:a="http://schemas.openxmlformats.org/drawingml/2006/main" r:id="rId28"/>
+                            <a:hlinkClick xmlns:a="http://schemas.openxmlformats.org/drawingml/2006/main" r:id="rId29"/>
                           </wp:docPr>
                           <wp:cNvGraphicFramePr>
                             <a:graphicFrameLocks xmlns:a="http://schemas.openxmlformats.org/drawingml/2006/main" noChangeAspect="1"/>
@@ -3541,12 +3546,12 @@
                               <pic:pic xmlns:pic="http://schemas.openxmlformats.org/drawingml/2006/picture">
                                 <pic:nvPicPr>
                                   <pic:cNvPr id="7" name="Picture 7" title="Software University @ Twitter">
-                                    <a:hlinkClick r:id="rId28"/>
+                                    <a:hlinkClick r:id="rId29"/>
                                   </pic:cNvPr>
                                   <pic:cNvPicPr/>
                                 </pic:nvPicPr>
                                 <pic:blipFill>
-                                  <a:blip r:embed="rId29"/>
+                                  <a:blip r:embed="rId30"/>
                                   <a:stretch>
                                     <a:fillRect/>
                                   </a:stretch>
@@ -3585,7 +3590,7 @@
                           <wp:extent cx="180000" cy="180000"/>
                           <wp:effectExtent l="0" t="0" r="0" b="0"/>
                           <wp:docPr id="17" name="Picture 17" title="Software University @ YouTube">
-                            <a:hlinkClick xmlns:a="http://schemas.openxmlformats.org/drawingml/2006/main" r:id="rId30"/>
+                            <a:hlinkClick xmlns:a="http://schemas.openxmlformats.org/drawingml/2006/main" r:id="rId31"/>
                           </wp:docPr>
                           <wp:cNvGraphicFramePr>
                             <a:graphicFrameLocks xmlns:a="http://schemas.openxmlformats.org/drawingml/2006/main" noChangeAspect="1"/>
@@ -3595,12 +3600,12 @@
                               <pic:pic xmlns:pic="http://schemas.openxmlformats.org/drawingml/2006/picture">
                                 <pic:nvPicPr>
                                   <pic:cNvPr id="17" name="Picture 17" title="Software University @ YouTube">
-                                    <a:hlinkClick r:id="rId30"/>
+                                    <a:hlinkClick r:id="rId31"/>
                                   </pic:cNvPr>
                                   <pic:cNvPicPr/>
                                 </pic:nvPicPr>
                                 <pic:blipFill>
-                                  <a:blip r:embed="rId31"/>
+                                  <a:blip r:embed="rId32"/>
                                   <a:stretch>
                                     <a:fillRect/>
                                   </a:stretch>
@@ -3639,7 +3644,7 @@
                           <wp:extent cx="180000" cy="180000"/>
                           <wp:effectExtent l="0" t="0" r="0" b="0"/>
                           <wp:docPr id="21" name="Picture 21">
-                            <a:hlinkClick xmlns:a="http://schemas.openxmlformats.org/drawingml/2006/main" r:id="rId32"/>
+                            <a:hlinkClick xmlns:a="http://schemas.openxmlformats.org/drawingml/2006/main" r:id="rId33"/>
                           </wp:docPr>
                           <wp:cNvGraphicFramePr>
                             <a:graphicFrameLocks xmlns:a="http://schemas.openxmlformats.org/drawingml/2006/main" noChangeAspect="1"/>
@@ -3649,14 +3654,14 @@
                               <pic:pic xmlns:pic="http://schemas.openxmlformats.org/drawingml/2006/picture">
                                 <pic:nvPicPr>
                                   <pic:cNvPr id="21" name="Picture 21">
-                                    <a:hlinkClick r:id="rId32"/>
+                                    <a:hlinkClick r:id="rId33"/>
                                   </pic:cNvPr>
                                   <pic:cNvPicPr>
                                     <a:picLocks noChangeAspect="1" noChangeArrowheads="1"/>
                                   </pic:cNvPicPr>
                                 </pic:nvPicPr>
                                 <pic:blipFill rotWithShape="1">
-                                  <a:blip r:embed="rId33">
+                                  <a:blip r:embed="rId34">
                                     <a:extLst>
                                       <a:ext uri="{28A0092B-C50C-407E-A947-70E740481C1C}">
                                         <a14:useLocalDpi xmlns:a14="http://schemas.microsoft.com/office/drawing/2010/main" val="0"/>
@@ -3709,7 +3714,7 @@
                           <wp:extent cx="180000" cy="180000"/>
                           <wp:effectExtent l="0" t="0" r="0" b="0"/>
                           <wp:docPr id="22" name="Picture 22">
-                            <a:hlinkClick xmlns:a="http://schemas.openxmlformats.org/drawingml/2006/main" r:id="rId34"/>
+                            <a:hlinkClick xmlns:a="http://schemas.openxmlformats.org/drawingml/2006/main" r:id="rId35"/>
                           </wp:docPr>
                           <wp:cNvGraphicFramePr>
                             <a:graphicFrameLocks xmlns:a="http://schemas.openxmlformats.org/drawingml/2006/main" noChangeAspect="1"/>
@@ -3719,14 +3724,14 @@
                               <pic:pic xmlns:pic="http://schemas.openxmlformats.org/drawingml/2006/picture">
                                 <pic:nvPicPr>
                                   <pic:cNvPr id="22" name="Picture 22">
-                                    <a:hlinkClick r:id="rId34"/>
+                                    <a:hlinkClick r:id="rId35"/>
                                   </pic:cNvPr>
                                   <pic:cNvPicPr>
                                     <a:picLocks noChangeAspect="1" noChangeArrowheads="1"/>
                                   </pic:cNvPicPr>
                                 </pic:nvPicPr>
                                 <pic:blipFill>
-                                  <a:blip r:embed="rId35">
+                                  <a:blip r:embed="rId36">
                                     <a:extLst>
                                       <a:ext uri="{28A0092B-C50C-407E-A947-70E740481C1C}">
                                         <a14:useLocalDpi xmlns:a14="http://schemas.microsoft.com/office/drawing/2010/main" val="0"/>
@@ -3776,7 +3781,7 @@
                           <wp:extent cx="180000" cy="180000"/>
                           <wp:effectExtent l="0" t="0" r="0" b="0"/>
                           <wp:docPr id="23" name="Picture 23" title="Software University: Email Us">
-                            <a:hlinkClick xmlns:a="http://schemas.openxmlformats.org/drawingml/2006/main" r:id="rId36"/>
+                            <a:hlinkClick xmlns:a="http://schemas.openxmlformats.org/drawingml/2006/main" r:id="rId37"/>
                           </wp:docPr>
                           <wp:cNvGraphicFramePr>
                             <a:graphicFrameLocks xmlns:a="http://schemas.openxmlformats.org/drawingml/2006/main" noChangeAspect="1"/>
@@ -3786,12 +3791,12 @@
                               <pic:pic xmlns:pic="http://schemas.openxmlformats.org/drawingml/2006/picture">
                                 <pic:nvPicPr>
                                   <pic:cNvPr id="23" name="Picture 23" title="Software University: Email Us">
-                                    <a:hlinkClick r:id="rId36"/>
+                                    <a:hlinkClick r:id="rId37"/>
                                   </pic:cNvPr>
                                   <pic:cNvPicPr/>
                                 </pic:nvPicPr>
                                 <pic:blipFill>
-                                  <a:blip r:embed="rId37"/>
+                                  <a:blip r:embed="rId38"/>
                                   <a:stretch>
                                     <a:fillRect/>
                                   </a:stretch>
@@ -3853,7 +3858,7 @@
                   </pic:cNvPicPr>
                 </pic:nvPicPr>
                 <pic:blipFill>
-                  <a:blip r:embed="rId38">
+                  <a:blip r:embed="rId39">
                     <a:extLst>
                       <a:ext uri="{28A0092B-C50C-407E-A947-70E740481C1C}">
                         <a14:useLocalDpi xmlns:a14="http://schemas.microsoft.com/office/drawing/2010/main" val="0"/>
@@ -3957,7 +3962,7 @@
             </wp:anchor>
           </w:drawing>
         </mc:Choice>
-        <mc:Fallback xmlns:w16sdtdh="http://schemas.microsoft.com/office/word/2020/wordml/sdtdatahash" xmlns:w16="http://schemas.microsoft.com/office/word/2018/wordml" xmlns:w16cid="http://schemas.microsoft.com/office/word/2016/wordml/cid" xmlns:w16cex="http://schemas.microsoft.com/office/word/2018/wordml/cex" xmlns:oel="http://schemas.microsoft.com/office/2019/extlst" xmlns:am3d="http://schemas.microsoft.com/office/drawing/2017/model3d" xmlns:aink="http://schemas.microsoft.com/office/drawing/2016/ink" xmlns:cx8="http://schemas.microsoft.com/office/drawing/2016/5/14/chartex" xmlns:cx7="http://schemas.microsoft.com/office/drawing/2016/5/13/chartex" xmlns:cx6="http://schemas.microsoft.com/office/drawing/2016/5/12/chartex" xmlns:cx5="http://schemas.microsoft.com/office/drawing/2016/5/11/chartex" xmlns:cx4="http://schemas.microsoft.com/office/drawing/2016/5/10/chartex" xmlns:cx3="http://schemas.microsoft.com/office/drawing/2016/5/9/chartex" xmlns:cx2="http://schemas.microsoft.com/office/drawing/2015/10/21/chartex">
+        <mc:Fallback>
           <w:pict>
             <v:line w14:anchorId="60BE7D18" id="Straight Connector 19" o:spid="_x0000_s1026" style="position:absolute;flip:y;z-index:251622400;visibility:visible;mso-wrap-style:square;mso-width-percent:0;mso-height-percent:0;mso-wrap-distance-left:9pt;mso-wrap-distance-top:0;mso-wrap-distance-right:9pt;mso-wrap-distance-bottom:0;mso-position-horizontal:absolute;mso-position-horizontal-relative:text;mso-position-vertical:absolute;mso-position-vertical-relative:text;mso-width-percent:0;mso-height-percent:0;mso-width-relative:page;mso-height-relative:page" from="-.1pt,5.2pt" to="520.7pt,5.2pt" o:gfxdata="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" strokecolor="#974706 [1609]" strokeweight="1pt">
               <v:stroke endcap="round"/>
@@ -4253,7 +4258,7 @@
 </file>
 
 <file path=word/footnotes.xml><?xml version="1.0" encoding="utf-8"?>
-<w:footnotes xmlns:wpc="http://schemas.microsoft.com/office/word/2010/wordprocessingCanvas" xmlns:cx="http://schemas.microsoft.com/office/drawing/2014/chartex" xmlns:cx1="http://schemas.microsoft.com/office/drawing/2015/9/8/chartex" xmlns:mc="http://schemas.openxmlformats.org/markup-compatibility/2006" xmlns:o="urn:schemas-microsoft-com:office:office" xmlns:r="http://schemas.openxmlformats.org/officeDocument/2006/relationships" xmlns:m="http://schemas.openxmlformats.org/officeDocument/2006/math" xmlns:v="urn:schemas-microsoft-com:vml" xmlns:wp14="http://schemas.microsoft.com/office/word/2010/wordprocessingDrawing" xmlns:wp="http://schemas.openxmlformats.org/drawingml/2006/wordprocessingDrawing" xmlns:w10="urn:schemas-microsoft-com:office:word" xmlns:w="http://schemas.openxmlformats.org/wordprocessingml/2006/main" xmlns:w14="http://schemas.microsoft.com/office/word/2010/wordml" xmlns:w15="http://schemas.microsoft.com/office/word/2012/wordml" xmlns:w16se="http://schemas.microsoft.com/office/word/2015/wordml/symex" xmlns:wpg="http://schemas.microsoft.com/office/word/2010/wordprocessingGroup" xmlns:wpi="http://schemas.microsoft.com/office/word/2010/wordprocessingInk" xmlns:wne="http://schemas.microsoft.com/office/word/2006/wordml" xmlns:wps="http://schemas.microsoft.com/office/word/2010/wordprocessingShape" mc:Ignorable="w14 w15 w16se wp14">
+<w:footnotes xmlns:wpc="http://schemas.microsoft.com/office/word/2010/wordprocessingCanvas" xmlns:cx="http://schemas.microsoft.com/office/drawing/2014/chartex" xmlns:cx1="http://schemas.microsoft.com/office/drawing/2015/9/8/chartex" xmlns:cx2="http://schemas.microsoft.com/office/drawing/2015/10/21/chartex" xmlns:cx3="http://schemas.microsoft.com/office/drawing/2016/5/9/chartex" xmlns:cx4="http://schemas.microsoft.com/office/drawing/2016/5/10/chartex" xmlns:cx5="http://schemas.microsoft.com/office/drawing/2016/5/11/chartex" xmlns:cx6="http://schemas.microsoft.com/office/drawing/2016/5/12/chartex" xmlns:cx7="http://schemas.microsoft.com/office/drawing/2016/5/13/chartex" xmlns:cx8="http://schemas.microsoft.com/office/drawing/2016/5/14/chartex" xmlns:mc="http://schemas.openxmlformats.org/markup-compatibility/2006" xmlns:aink="http://schemas.microsoft.com/office/drawing/2016/ink" xmlns:am3d="http://schemas.microsoft.com/office/drawing/2017/model3d" xmlns:o="urn:schemas-microsoft-com:office:office" xmlns:oel="http://schemas.microsoft.com/office/2019/extlst" xmlns:r="http://schemas.openxmlformats.org/officeDocument/2006/relationships" xmlns:m="http://schemas.openxmlformats.org/officeDocument/2006/math" xmlns:v="urn:schemas-microsoft-com:vml" xmlns:wp14="http://schemas.microsoft.com/office/word/2010/wordprocessingDrawing" xmlns:wp="http://schemas.openxmlformats.org/drawingml/2006/wordprocessingDrawing" xmlns:w10="urn:schemas-microsoft-com:office:word" xmlns:w="http://schemas.openxmlformats.org/wordprocessingml/2006/main" xmlns:w14="http://schemas.microsoft.com/office/word/2010/wordml" xmlns:w15="http://schemas.microsoft.com/office/word/2012/wordml" xmlns:w16cex="http://schemas.microsoft.com/office/word/2018/wordml/cex" xmlns:w16cid="http://schemas.microsoft.com/office/word/2016/wordml/cid" xmlns:w16="http://schemas.microsoft.com/office/word/2018/wordml" xmlns:w16sdtdh="http://schemas.microsoft.com/office/word/2020/wordml/sdtdatahash" xmlns:w16se="http://schemas.microsoft.com/office/word/2015/wordml/symex" xmlns:wpg="http://schemas.microsoft.com/office/word/2010/wordprocessingGroup" xmlns:wpi="http://schemas.microsoft.com/office/word/2010/wordprocessingInk" xmlns:wne="http://schemas.microsoft.com/office/word/2006/wordml" xmlns:wps="http://schemas.microsoft.com/office/word/2010/wordprocessingShape" mc:Ignorable="w14 w15 w16se w16cid w16 w16cex w16sdtdh wp14">
   <w:footnote w:type="separator" w:id="-1">
     <w:p>
       <w:pPr>
@@ -4278,7 +4283,7 @@
 </file>
 
 <file path=word/header1.xml><?xml version="1.0" encoding="utf-8"?>
-<w:hdr xmlns:wpc="http://schemas.microsoft.com/office/word/2010/wordprocessingCanvas" xmlns:cx="http://schemas.microsoft.com/office/drawing/2014/chartex" xmlns:cx1="http://schemas.microsoft.com/office/drawing/2015/9/8/chartex" xmlns:mc="http://schemas.openxmlformats.org/markup-compatibility/2006" xmlns:o="urn:schemas-microsoft-com:office:office" xmlns:r="http://schemas.openxmlformats.org/officeDocument/2006/relationships" xmlns:m="http://schemas.openxmlformats.org/officeDocument/2006/math" xmlns:v="urn:schemas-microsoft-com:vml" xmlns:wp14="http://schemas.microsoft.com/office/word/2010/wordprocessingDrawing" xmlns:wp="http://schemas.openxmlformats.org/drawingml/2006/wordprocessingDrawing" xmlns:w10="urn:schemas-microsoft-com:office:word" xmlns:w="http://schemas.openxmlformats.org/wordprocessingml/2006/main" xmlns:w14="http://schemas.microsoft.com/office/word/2010/wordml" xmlns:w15="http://schemas.microsoft.com/office/word/2012/wordml" xmlns:w16se="http://schemas.microsoft.com/office/word/2015/wordml/symex" xmlns:wpg="http://schemas.microsoft.com/office/word/2010/wordprocessingGroup" xmlns:wpi="http://schemas.microsoft.com/office/word/2010/wordprocessingInk" xmlns:wne="http://schemas.microsoft.com/office/word/2006/wordml" xmlns:wps="http://schemas.microsoft.com/office/word/2010/wordprocessingShape" mc:Ignorable="w14 w15 w16se wp14">
+<w:hdr xmlns:wpc="http://schemas.microsoft.com/office/word/2010/wordprocessingCanvas" xmlns:cx="http://schemas.microsoft.com/office/drawing/2014/chartex" xmlns:cx1="http://schemas.microsoft.com/office/drawing/2015/9/8/chartex" xmlns:cx2="http://schemas.microsoft.com/office/drawing/2015/10/21/chartex" xmlns:cx3="http://schemas.microsoft.com/office/drawing/2016/5/9/chartex" xmlns:cx4="http://schemas.microsoft.com/office/drawing/2016/5/10/chartex" xmlns:cx5="http://schemas.microsoft.com/office/drawing/2016/5/11/chartex" xmlns:cx6="http://schemas.microsoft.com/office/drawing/2016/5/12/chartex" xmlns:cx7="http://schemas.microsoft.com/office/drawing/2016/5/13/chartex" xmlns:cx8="http://schemas.microsoft.com/office/drawing/2016/5/14/chartex" xmlns:mc="http://schemas.openxmlformats.org/markup-compatibility/2006" xmlns:aink="http://schemas.microsoft.com/office/drawing/2016/ink" xmlns:am3d="http://schemas.microsoft.com/office/drawing/2017/model3d" xmlns:o="urn:schemas-microsoft-com:office:office" xmlns:oel="http://schemas.microsoft.com/office/2019/extlst" xmlns:r="http://schemas.openxmlformats.org/officeDocument/2006/relationships" xmlns:m="http://schemas.openxmlformats.org/officeDocument/2006/math" xmlns:v="urn:schemas-microsoft-com:vml" xmlns:wp14="http://schemas.microsoft.com/office/word/2010/wordprocessingDrawing" xmlns:wp="http://schemas.openxmlformats.org/drawingml/2006/wordprocessingDrawing" xmlns:w10="urn:schemas-microsoft-com:office:word" xmlns:w="http://schemas.openxmlformats.org/wordprocessingml/2006/main" xmlns:w14="http://schemas.microsoft.com/office/word/2010/wordml" xmlns:w15="http://schemas.microsoft.com/office/word/2012/wordml" xmlns:w16cex="http://schemas.microsoft.com/office/word/2018/wordml/cex" xmlns:w16cid="http://schemas.microsoft.com/office/word/2016/wordml/cid" xmlns:w16="http://schemas.microsoft.com/office/word/2018/wordml" xmlns:w16sdtdh="http://schemas.microsoft.com/office/word/2020/wordml/sdtdatahash" xmlns:w16se="http://schemas.microsoft.com/office/word/2015/wordml/symex" xmlns:wpg="http://schemas.microsoft.com/office/word/2010/wordprocessingGroup" xmlns:wpi="http://schemas.microsoft.com/office/word/2010/wordprocessingInk" xmlns:wne="http://schemas.microsoft.com/office/word/2006/wordml" xmlns:wps="http://schemas.microsoft.com/office/word/2010/wordprocessingShape" mc:Ignorable="w14 w15 w16se w16cid w16 w16cex w16sdtdh wp14">
   <w:p>
     <w:pPr>
       <w:pStyle w:val="Header"/>
@@ -4289,7 +4294,7 @@
 </file>
 
 <file path=word/numbering.xml><?xml version="1.0" encoding="utf-8"?>
-<w:numbering xmlns:wpc="http://schemas.microsoft.com/office/word/2010/wordprocessingCanvas" xmlns:cx="http://schemas.microsoft.com/office/drawing/2014/chartex" xmlns:cx1="http://schemas.microsoft.com/office/drawing/2015/9/8/chartex" xmlns:mc="http://schemas.openxmlformats.org/markup-compatibility/2006" xmlns:o="urn:schemas-microsoft-com:office:office" xmlns:r="http://schemas.openxmlformats.org/officeDocument/2006/relationships" xmlns:m="http://schemas.openxmlformats.org/officeDocument/2006/math" xmlns:v="urn:schemas-microsoft-com:vml" xmlns:wp14="http://schemas.microsoft.com/office/word/2010/wordprocessingDrawing" xmlns:wp="http://schemas.openxmlformats.org/drawingml/2006/wordprocessingDrawing" xmlns:w10="urn:schemas-microsoft-com:office:word" xmlns:w="http://schemas.openxmlformats.org/wordprocessingml/2006/main" xmlns:w14="http://schemas.microsoft.com/office/word/2010/wordml" xmlns:w15="http://schemas.microsoft.com/office/word/2012/wordml" xmlns:w16se="http://schemas.microsoft.com/office/word/2015/wordml/symex" xmlns:wpg="http://schemas.microsoft.com/office/word/2010/wordprocessingGroup" xmlns:wpi="http://schemas.microsoft.com/office/word/2010/wordprocessingInk" xmlns:wne="http://schemas.microsoft.com/office/word/2006/wordml" xmlns:wps="http://schemas.microsoft.com/office/word/2010/wordprocessingShape" mc:Ignorable="w14 w15 w16se wp14">
+<w:numbering xmlns:wpc="http://schemas.microsoft.com/office/word/2010/wordprocessingCanvas" xmlns:cx="http://schemas.microsoft.com/office/drawing/2014/chartex" xmlns:cx1="http://schemas.microsoft.com/office/drawing/2015/9/8/chartex" xmlns:cx2="http://schemas.microsoft.com/office/drawing/2015/10/21/chartex" xmlns:cx3="http://schemas.microsoft.com/office/drawing/2016/5/9/chartex" xmlns:cx4="http://schemas.microsoft.com/office/drawing/2016/5/10/chartex" xmlns:cx5="http://schemas.microsoft.com/office/drawing/2016/5/11/chartex" xmlns:cx6="http://schemas.microsoft.com/office/drawing/2016/5/12/chartex" xmlns:cx7="http://schemas.microsoft.com/office/drawing/2016/5/13/chartex" xmlns:cx8="http://schemas.microsoft.com/office/drawing/2016/5/14/chartex" xmlns:mc="http://schemas.openxmlformats.org/markup-compatibility/2006" xmlns:aink="http://schemas.microsoft.com/office/drawing/2016/ink" xmlns:am3d="http://schemas.microsoft.com/office/drawing/2017/model3d" xmlns:o="urn:schemas-microsoft-com:office:office" xmlns:oel="http://schemas.microsoft.com/office/2019/extlst" xmlns:r="http://schemas.openxmlformats.org/officeDocument/2006/relationships" xmlns:m="http://schemas.openxmlformats.org/officeDocument/2006/math" xmlns:v="urn:schemas-microsoft-com:vml" xmlns:wp14="http://schemas.microsoft.com/office/word/2010/wordprocessingDrawing" xmlns:wp="http://schemas.openxmlformats.org/drawingml/2006/wordprocessingDrawing" xmlns:w10="urn:schemas-microsoft-com:office:word" xmlns:w="http://schemas.openxmlformats.org/wordprocessingml/2006/main" xmlns:w14="http://schemas.microsoft.com/office/word/2010/wordml" xmlns:w15="http://schemas.microsoft.com/office/word/2012/wordml" xmlns:w16cex="http://schemas.microsoft.com/office/word/2018/wordml/cex" xmlns:w16cid="http://schemas.microsoft.com/office/word/2016/wordml/cid" xmlns:w16="http://schemas.microsoft.com/office/word/2018/wordml" xmlns:w16sdtdh="http://schemas.microsoft.com/office/word/2020/wordml/sdtdatahash" xmlns:w16se="http://schemas.microsoft.com/office/word/2015/wordml/symex" xmlns:wpg="http://schemas.microsoft.com/office/word/2010/wordprocessingGroup" xmlns:wpi="http://schemas.microsoft.com/office/word/2010/wordprocessingInk" xmlns:wne="http://schemas.microsoft.com/office/word/2006/wordml" xmlns:wps="http://schemas.microsoft.com/office/word/2010/wordprocessingShape" mc:Ignorable="w14 w15 w16se w16cid w16 w16cex w16sdtdh wp14">
   <w:abstractNum w:abstractNumId="0" w15:restartNumberingAfterBreak="0">
     <w:nsid w:val="03BD2B66"/>
     <w:multiLevelType w:val="hybridMultilevel"/>
@@ -8508,148 +8513,148 @@
       </w:rPr>
     </w:lvl>
   </w:abstractNum>
-  <w:num w:numId="1">
+  <w:num w:numId="1" w16cid:durableId="1427841644">
     <w:abstractNumId w:val="6"/>
   </w:num>
-  <w:num w:numId="2">
+  <w:num w:numId="2" w16cid:durableId="752244511">
     <w:abstractNumId w:val="38"/>
   </w:num>
-  <w:num w:numId="3">
+  <w:num w:numId="3" w16cid:durableId="552231786">
     <w:abstractNumId w:val="29"/>
   </w:num>
-  <w:num w:numId="4">
+  <w:num w:numId="4" w16cid:durableId="2067870119">
     <w:abstractNumId w:val="7"/>
   </w:num>
-  <w:num w:numId="5">
+  <w:num w:numId="5" w16cid:durableId="2141914843">
     <w:abstractNumId w:val="26"/>
   </w:num>
-  <w:num w:numId="6">
+  <w:num w:numId="6" w16cid:durableId="1071122744">
     <w:abstractNumId w:val="28"/>
   </w:num>
-  <w:num w:numId="7">
+  <w:num w:numId="7" w16cid:durableId="2078278760">
     <w:abstractNumId w:val="33"/>
   </w:num>
-  <w:num w:numId="8">
+  <w:num w:numId="8" w16cid:durableId="1662736775">
     <w:abstractNumId w:val="16"/>
   </w:num>
-  <w:num w:numId="9">
+  <w:num w:numId="9" w16cid:durableId="1982880547">
     <w:abstractNumId w:val="3"/>
   </w:num>
-  <w:num w:numId="10">
+  <w:num w:numId="10" w16cid:durableId="1974214811">
     <w:abstractNumId w:val="34"/>
   </w:num>
-  <w:num w:numId="11">
+  <w:num w:numId="11" w16cid:durableId="470483517">
     <w:abstractNumId w:val="4"/>
   </w:num>
-  <w:num w:numId="12">
+  <w:num w:numId="12" w16cid:durableId="594899349">
     <w:abstractNumId w:val="15"/>
   </w:num>
-  <w:num w:numId="13">
+  <w:num w:numId="13" w16cid:durableId="1587838093">
     <w:abstractNumId w:val="19"/>
   </w:num>
-  <w:num w:numId="14">
+  <w:num w:numId="14" w16cid:durableId="492911035">
     <w:abstractNumId w:val="9"/>
   </w:num>
-  <w:num w:numId="15">
+  <w:num w:numId="15" w16cid:durableId="640959220">
     <w:abstractNumId w:val="30"/>
   </w:num>
-  <w:num w:numId="16">
+  <w:num w:numId="16" w16cid:durableId="414522225">
     <w:abstractNumId w:val="10"/>
   </w:num>
-  <w:num w:numId="17">
+  <w:num w:numId="17" w16cid:durableId="473791813">
     <w:abstractNumId w:val="1"/>
   </w:num>
-  <w:num w:numId="18">
+  <w:num w:numId="18" w16cid:durableId="483668815">
     <w:abstractNumId w:val="24"/>
   </w:num>
-  <w:num w:numId="19">
+  <w:num w:numId="19" w16cid:durableId="689373441">
     <w:abstractNumId w:val="2"/>
   </w:num>
-  <w:num w:numId="20">
+  <w:num w:numId="20" w16cid:durableId="1996644922">
     <w:abstractNumId w:val="18"/>
   </w:num>
-  <w:num w:numId="21">
+  <w:num w:numId="21" w16cid:durableId="406343671">
     <w:abstractNumId w:val="5"/>
   </w:num>
-  <w:num w:numId="22">
+  <w:num w:numId="22" w16cid:durableId="1039823798">
     <w:abstractNumId w:val="20"/>
   </w:num>
-  <w:num w:numId="23">
+  <w:num w:numId="23" w16cid:durableId="2101637645">
     <w:abstractNumId w:val="36"/>
   </w:num>
-  <w:num w:numId="24">
+  <w:num w:numId="24" w16cid:durableId="2086486474">
     <w:abstractNumId w:val="22"/>
   </w:num>
-  <w:num w:numId="25">
+  <w:num w:numId="25" w16cid:durableId="1869560766">
     <w:abstractNumId w:val="8"/>
   </w:num>
-  <w:num w:numId="26">
+  <w:num w:numId="26" w16cid:durableId="537087992">
     <w:abstractNumId w:val="6"/>
   </w:num>
-  <w:num w:numId="27">
+  <w:num w:numId="27" w16cid:durableId="2095742858">
     <w:abstractNumId w:val="6"/>
     <w:lvlOverride w:ilvl="0">
       <w:startOverride w:val="1"/>
     </w:lvlOverride>
   </w:num>
-  <w:num w:numId="28">
+  <w:num w:numId="28" w16cid:durableId="1300456688">
     <w:abstractNumId w:val="6"/>
     <w:lvlOverride w:ilvl="0">
       <w:startOverride w:val="1"/>
     </w:lvlOverride>
   </w:num>
-  <w:num w:numId="29">
+  <w:num w:numId="29" w16cid:durableId="1283270436">
     <w:abstractNumId w:val="6"/>
     <w:lvlOverride w:ilvl="0">
       <w:startOverride w:val="1"/>
     </w:lvlOverride>
   </w:num>
-  <w:num w:numId="30">
+  <w:num w:numId="30" w16cid:durableId="1725980677">
     <w:abstractNumId w:val="25"/>
   </w:num>
-  <w:num w:numId="31">
+  <w:num w:numId="31" w16cid:durableId="2027904144">
     <w:abstractNumId w:val="21"/>
   </w:num>
-  <w:num w:numId="32">
+  <w:num w:numId="32" w16cid:durableId="740449192">
     <w:abstractNumId w:val="11"/>
   </w:num>
-  <w:num w:numId="33">
+  <w:num w:numId="33" w16cid:durableId="1970159310">
     <w:abstractNumId w:val="12"/>
   </w:num>
-  <w:num w:numId="34">
+  <w:num w:numId="34" w16cid:durableId="404298296">
     <w:abstractNumId w:val="27"/>
   </w:num>
-  <w:num w:numId="35">
+  <w:num w:numId="35" w16cid:durableId="23412137">
     <w:abstractNumId w:val="37"/>
   </w:num>
-  <w:num w:numId="36">
+  <w:num w:numId="36" w16cid:durableId="859977077">
     <w:abstractNumId w:val="40"/>
   </w:num>
-  <w:num w:numId="37">
+  <w:num w:numId="37" w16cid:durableId="1378043433">
     <w:abstractNumId w:val="23"/>
   </w:num>
-  <w:num w:numId="38">
+  <w:num w:numId="38" w16cid:durableId="673918794">
     <w:abstractNumId w:val="14"/>
   </w:num>
-  <w:num w:numId="39">
+  <w:num w:numId="39" w16cid:durableId="1221090237">
     <w:abstractNumId w:val="17"/>
   </w:num>
-  <w:num w:numId="40">
+  <w:num w:numId="40" w16cid:durableId="796992999">
     <w:abstractNumId w:val="35"/>
   </w:num>
-  <w:num w:numId="41">
+  <w:num w:numId="41" w16cid:durableId="1198741485">
     <w:abstractNumId w:val="39"/>
   </w:num>
-  <w:num w:numId="42">
+  <w:num w:numId="42" w16cid:durableId="803888972">
     <w:abstractNumId w:val="31"/>
   </w:num>
-  <w:num w:numId="43">
+  <w:num w:numId="43" w16cid:durableId="1654335694">
     <w:abstractNumId w:val="0"/>
   </w:num>
-  <w:num w:numId="44">
+  <w:num w:numId="44" w16cid:durableId="1422407687">
     <w:abstractNumId w:val="32"/>
   </w:num>
-  <w:num w:numId="45">
+  <w:num w:numId="45" w16cid:durableId="1124009385">
     <w:abstractNumId w:val="13"/>
   </w:num>
   <w:numIdMacAtCleanup w:val="19"/>
@@ -8657,7 +8662,7 @@
 </file>
 
 <file path=word/styles.xml><?xml version="1.0" encoding="utf-8"?>
-<w:styles xmlns:mc="http://schemas.openxmlformats.org/markup-compatibility/2006" xmlns:r="http://schemas.openxmlformats.org/officeDocument/2006/relationships" xmlns:w="http://schemas.openxmlformats.org/wordprocessingml/2006/main" xmlns:w14="http://schemas.microsoft.com/office/word/2010/wordml" xmlns:w15="http://schemas.microsoft.com/office/word/2012/wordml" xmlns:w16se="http://schemas.microsoft.com/office/word/2015/wordml/symex" mc:Ignorable="w14 w15 w16se">
+<w:styles xmlns:mc="http://schemas.openxmlformats.org/markup-compatibility/2006" xmlns:r="http://schemas.openxmlformats.org/officeDocument/2006/relationships" xmlns:w="http://schemas.openxmlformats.org/wordprocessingml/2006/main" xmlns:w14="http://schemas.microsoft.com/office/word/2010/wordml" xmlns:w15="http://schemas.microsoft.com/office/word/2012/wordml" xmlns:w16cex="http://schemas.microsoft.com/office/word/2018/wordml/cex" xmlns:w16cid="http://schemas.microsoft.com/office/word/2016/wordml/cid" xmlns:w16="http://schemas.microsoft.com/office/word/2018/wordml" xmlns:w16sdtdh="http://schemas.microsoft.com/office/word/2020/wordml/sdtdatahash" xmlns:w16se="http://schemas.microsoft.com/office/word/2015/wordml/symex" mc:Ignorable="w14 w15 w16se w16cid w16 w16cex w16sdtdh">
   <w:docDefaults>
     <w:rPrDefault>
       <w:rPr>
@@ -8673,7 +8678,7 @@
       </w:pPr>
     </w:pPrDefault>
   </w:docDefaults>
-  <w:latentStyles w:defLockedState="0" w:defUIPriority="99" w:defSemiHidden="0" w:defUnhideWhenUsed="0" w:defQFormat="0" w:count="371">
+  <w:latentStyles w:defLockedState="0" w:defUIPriority="99" w:defSemiHidden="0" w:defUnhideWhenUsed="0" w:defQFormat="0" w:count="376">
     <w:lsdException w:name="Normal" w:uiPriority="0" w:qFormat="1"/>
     <w:lsdException w:name="heading 1" w:uiPriority="9" w:qFormat="1"/>
     <w:lsdException w:name="heading 2" w:semiHidden="1" w:uiPriority="9" w:unhideWhenUsed="1" w:qFormat="1"/>
@@ -9045,6 +9050,11 @@
     <w:lsdException w:name="List Table 5 Dark Accent 6" w:uiPriority="50"/>
     <w:lsdException w:name="List Table 6 Colorful Accent 6" w:uiPriority="51"/>
     <w:lsdException w:name="List Table 7 Colorful Accent 6" w:uiPriority="52"/>
+    <w:lsdException w:name="Mention" w:semiHidden="1" w:unhideWhenUsed="1"/>
+    <w:lsdException w:name="Smart Hyperlink" w:semiHidden="1" w:unhideWhenUsed="1"/>
+    <w:lsdException w:name="Hashtag" w:semiHidden="1" w:unhideWhenUsed="1"/>
+    <w:lsdException w:name="Unresolved Mention" w:semiHidden="1" w:unhideWhenUsed="1"/>
+    <w:lsdException w:name="Smart Link" w:semiHidden="1" w:unhideWhenUsed="1"/>
   </w:latentStyles>
   <w:style w:type="paragraph" w:default="1" w:styleId="Normal">
     <w:name w:val="Normal"/>

</xml_diff>